<commit_message>
added security rules to firebase
</commit_message>
<xml_diff>
--- a/Firebase/Firebase Notes.docx
+++ b/Firebase/Firebase Notes.docx
@@ -1,6 +1,6 @@
 
 <file path=word/document.xml><?xml version="1.0" encoding="utf-8"?>
-<w:document xmlns:wpc="http://schemas.microsoft.com/office/word/2010/wordprocessingCanvas" xmlns:cx="http://schemas.microsoft.com/office/drawing/2014/chartex" xmlns:cx1="http://schemas.microsoft.com/office/drawing/2015/9/8/chartex" xmlns:cx2="http://schemas.microsoft.com/office/drawing/2015/10/21/chartex" xmlns:cx3="http://schemas.microsoft.com/office/drawing/2016/5/9/chartex" xmlns:cx4="http://schemas.microsoft.com/office/drawing/2016/5/10/chartex" xmlns:cx5="http://schemas.microsoft.com/office/drawing/2016/5/11/chartex" xmlns:cx6="http://schemas.microsoft.com/office/drawing/2016/5/12/chartex" xmlns:cx7="http://schemas.microsoft.com/office/drawing/2016/5/13/chartex" xmlns:cx8="http://schemas.microsoft.com/office/drawing/2016/5/14/chartex" xmlns:mc="http://schemas.openxmlformats.org/markup-compatibility/2006" xmlns:aink="http://schemas.microsoft.com/office/drawing/2016/ink" xmlns:am3d="http://schemas.microsoft.com/office/drawing/2017/model3d" xmlns:o="urn:schemas-microsoft-com:office:office" xmlns:r="http://schemas.openxmlformats.org/officeDocument/2006/relationships" xmlns:m="http://schemas.openxmlformats.org/officeDocument/2006/math" xmlns:v="urn:schemas-microsoft-com:vml" xmlns:wp14="http://schemas.microsoft.com/office/word/2010/wordprocessingDrawing" xmlns:wp="http://schemas.openxmlformats.org/drawingml/2006/wordprocessingDrawing" xmlns:w10="urn:schemas-microsoft-com:office:word" xmlns:w="http://schemas.openxmlformats.org/wordprocessingml/2006/main" xmlns:w14="http://schemas.microsoft.com/office/word/2010/wordml" xmlns:w15="http://schemas.microsoft.com/office/word/2012/wordml" xmlns:w16cex="http://schemas.microsoft.com/office/word/2018/wordml/cex" xmlns:w16cid="http://schemas.microsoft.com/office/word/2016/wordml/cid" xmlns:w16="http://schemas.microsoft.com/office/word/2018/wordml" xmlns:w16sdtdh="http://schemas.microsoft.com/office/word/2020/wordml/sdtdatahash" xmlns:w16se="http://schemas.microsoft.com/office/word/2015/wordml/symex" xmlns:wpg="http://schemas.microsoft.com/office/word/2010/wordprocessingGroup" xmlns:wpi="http://schemas.microsoft.com/office/word/2010/wordprocessingInk" xmlns:wne="http://schemas.microsoft.com/office/word/2006/wordml" xmlns:wps="http://schemas.microsoft.com/office/word/2010/wordprocessingShape" mc:Ignorable="w14 w15 w16se w16cid w16 w16cex w16sdtdh wp14">
+<w:document xmlns:wpc="http://schemas.microsoft.com/office/word/2010/wordprocessingCanvas" xmlns:cx="http://schemas.microsoft.com/office/drawing/2014/chartex" xmlns:cx1="http://schemas.microsoft.com/office/drawing/2015/9/8/chartex" xmlns:cx2="http://schemas.microsoft.com/office/drawing/2015/10/21/chartex" xmlns:cx3="http://schemas.microsoft.com/office/drawing/2016/5/9/chartex" xmlns:cx4="http://schemas.microsoft.com/office/drawing/2016/5/10/chartex" xmlns:cx5="http://schemas.microsoft.com/office/drawing/2016/5/11/chartex" xmlns:cx6="http://schemas.microsoft.com/office/drawing/2016/5/12/chartex" xmlns:cx7="http://schemas.microsoft.com/office/drawing/2016/5/13/chartex" xmlns:cx8="http://schemas.microsoft.com/office/drawing/2016/5/14/chartex" xmlns:mc="http://schemas.openxmlformats.org/markup-compatibility/2006" xmlns:aink="http://schemas.microsoft.com/office/drawing/2016/ink" xmlns:am3d="http://schemas.microsoft.com/office/drawing/2017/model3d" xmlns:o="urn:schemas-microsoft-com:office:office" xmlns:oel="http://schemas.microsoft.com/office/2019/extlst" xmlns:r="http://schemas.openxmlformats.org/officeDocument/2006/relationships" xmlns:m="http://schemas.openxmlformats.org/officeDocument/2006/math" xmlns:v="urn:schemas-microsoft-com:vml" xmlns:wp14="http://schemas.microsoft.com/office/word/2010/wordprocessingDrawing" xmlns:wp="http://schemas.openxmlformats.org/drawingml/2006/wordprocessingDrawing" xmlns:w10="urn:schemas-microsoft-com:office:word" xmlns:w="http://schemas.openxmlformats.org/wordprocessingml/2006/main" xmlns:w14="http://schemas.microsoft.com/office/word/2010/wordml" xmlns:w15="http://schemas.microsoft.com/office/word/2012/wordml" xmlns:w16cex="http://schemas.microsoft.com/office/word/2018/wordml/cex" xmlns:w16cid="http://schemas.microsoft.com/office/word/2016/wordml/cid" xmlns:w16="http://schemas.microsoft.com/office/word/2018/wordml" xmlns:w16sdtdh="http://schemas.microsoft.com/office/word/2020/wordml/sdtdatahash" xmlns:w16se="http://schemas.microsoft.com/office/word/2015/wordml/symex" xmlns:wpg="http://schemas.microsoft.com/office/word/2010/wordprocessingGroup" xmlns:wpi="http://schemas.microsoft.com/office/word/2010/wordprocessingInk" xmlns:wne="http://schemas.microsoft.com/office/word/2006/wordml" xmlns:wps="http://schemas.microsoft.com/office/word/2010/wordprocessingShape" mc:Ignorable="w14 w15 w16se w16cid w16 w16cex w16sdtdh wp14">
   <w:body>
     <w:p>
       <w:pPr>
@@ -86,8 +86,21 @@
         </w:numPr>
       </w:pPr>
       <w:r>
-        <w:t>It is an alternative to setting up our own backend infrastructure with mongodb and nodejs</w:t>
-      </w:r>
+        <w:t xml:space="preserve">It is an alternative to setting up our own backend infrastructure with </w:t>
+      </w:r>
+      <w:proofErr w:type="spellStart"/>
+      <w:r>
+        <w:t>mongodb</w:t>
+      </w:r>
+      <w:proofErr w:type="spellEnd"/>
+      <w:r>
+        <w:t xml:space="preserve"> and </w:t>
+      </w:r>
+      <w:proofErr w:type="spellStart"/>
+      <w:r>
+        <w:t>nodejs</w:t>
+      </w:r>
+      <w:proofErr w:type="spellEnd"/>
     </w:p>
     <w:p/>
     <w:p>
@@ -192,7 +205,23 @@
         </w:numPr>
       </w:pPr>
       <w:r>
-        <w:t>Notice we only imported the getAuth and onAuthStateChanged functions</w:t>
+        <w:t xml:space="preserve">Notice we only imported the </w:t>
+      </w:r>
+      <w:proofErr w:type="spellStart"/>
+      <w:r>
+        <w:t>getAuth</w:t>
+      </w:r>
+      <w:proofErr w:type="spellEnd"/>
+      <w:r>
+        <w:t xml:space="preserve"> and </w:t>
+      </w:r>
+      <w:proofErr w:type="spellStart"/>
+      <w:r>
+        <w:t>onAuthStateChanged</w:t>
+      </w:r>
+      <w:proofErr w:type="spellEnd"/>
+      <w:r>
+        <w:t xml:space="preserve"> functions</w:t>
       </w:r>
     </w:p>
     <w:p>
@@ -318,8 +347,13 @@
           <w:numId w:val="1"/>
         </w:numPr>
       </w:pPr>
-      <w:r>
-        <w:t xml:space="preserve">In order to take advantage of tree shaking in </w:t>
+      <w:proofErr w:type="gramStart"/>
+      <w:r>
+        <w:t>In order to</w:t>
+      </w:r>
+      <w:proofErr w:type="gramEnd"/>
+      <w:r>
+        <w:t xml:space="preserve"> take advantage of tree shaking in </w:t>
       </w:r>
       <w:r>
         <w:t>firebase, we need to use a module bundler such as webpack.</w:t>
@@ -346,7 +380,15 @@
         </w:numPr>
       </w:pPr>
       <w:r>
-        <w:t xml:space="preserve">It is that js bundle that we link to in our html page. </w:t>
+        <w:t xml:space="preserve">It is that </w:t>
+      </w:r>
+      <w:proofErr w:type="spellStart"/>
+      <w:r>
+        <w:t>js</w:t>
+      </w:r>
+      <w:proofErr w:type="spellEnd"/>
+      <w:r>
+        <w:t xml:space="preserve"> bundle that we link to in our html page. </w:t>
       </w:r>
     </w:p>
     <w:p>
@@ -444,7 +486,15 @@
         </w:numPr>
       </w:pPr>
       <w:r>
-        <w:t>Make sure you have node js installed</w:t>
+        <w:t xml:space="preserve">Make sure you have node </w:t>
+      </w:r>
+      <w:proofErr w:type="spellStart"/>
+      <w:r>
+        <w:t>js</w:t>
+      </w:r>
+      <w:proofErr w:type="spellEnd"/>
+      <w:r>
+        <w:t xml:space="preserve"> installed</w:t>
       </w:r>
     </w:p>
     <w:p>
@@ -468,31 +518,87 @@
         </w:numPr>
       </w:pPr>
       <w:r>
-        <w:t>Inside the project folder, the folder that contains dist and src, type in the cmd line: npm init -y</w:t>
-      </w:r>
-    </w:p>
-    <w:p>
-      <w:pPr>
-        <w:pStyle w:val="ListParagraph"/>
-        <w:numPr>
-          <w:ilvl w:val="0"/>
-          <w:numId w:val="1"/>
-        </w:numPr>
-      </w:pPr>
-      <w:r>
-        <w:t>Run: npm i webpack webpack-cli -D</w:t>
-      </w:r>
-    </w:p>
-    <w:p>
-      <w:pPr>
-        <w:pStyle w:val="ListParagraph"/>
-        <w:numPr>
-          <w:ilvl w:val="0"/>
-          <w:numId w:val="1"/>
-        </w:numPr>
-      </w:pPr>
-      <w:r>
-        <w:t xml:space="preserve">Create a webpack.config.js file in the project folder. Inside the folder is where we config what we want the webpack to do. We want it to look at our src/index.js file and any other imports and bundle all of that code into a single bundle file. </w:t>
+        <w:t xml:space="preserve">Inside the project folder, the folder that contains </w:t>
+      </w:r>
+      <w:proofErr w:type="spellStart"/>
+      <w:r>
+        <w:t>dist</w:t>
+      </w:r>
+      <w:proofErr w:type="spellEnd"/>
+      <w:r>
+        <w:t xml:space="preserve"> and </w:t>
+      </w:r>
+      <w:proofErr w:type="spellStart"/>
+      <w:r>
+        <w:t>src</w:t>
+      </w:r>
+      <w:proofErr w:type="spellEnd"/>
+      <w:r>
+        <w:t xml:space="preserve">, type in the </w:t>
+      </w:r>
+      <w:proofErr w:type="spellStart"/>
+      <w:r>
+        <w:t>cmd</w:t>
+      </w:r>
+      <w:proofErr w:type="spellEnd"/>
+      <w:r>
+        <w:t xml:space="preserve"> line: npm </w:t>
+      </w:r>
+      <w:proofErr w:type="spellStart"/>
+      <w:r>
+        <w:t>init</w:t>
+      </w:r>
+      <w:proofErr w:type="spellEnd"/>
+      <w:r>
+        <w:t xml:space="preserve"> -y</w:t>
+      </w:r>
+    </w:p>
+    <w:p>
+      <w:pPr>
+        <w:pStyle w:val="ListParagraph"/>
+        <w:numPr>
+          <w:ilvl w:val="0"/>
+          <w:numId w:val="1"/>
+        </w:numPr>
+      </w:pPr>
+      <w:r>
+        <w:t xml:space="preserve">Run: npm </w:t>
+      </w:r>
+      <w:proofErr w:type="spellStart"/>
+      <w:r>
+        <w:t>i</w:t>
+      </w:r>
+      <w:proofErr w:type="spellEnd"/>
+      <w:r>
+        <w:t xml:space="preserve"> webpack webpack-cli -D</w:t>
+      </w:r>
+    </w:p>
+    <w:p>
+      <w:pPr>
+        <w:pStyle w:val="ListParagraph"/>
+        <w:numPr>
+          <w:ilvl w:val="0"/>
+          <w:numId w:val="1"/>
+        </w:numPr>
+      </w:pPr>
+      <w:r>
+        <w:t xml:space="preserve">Create a webpack.config.js file in the project folder. Inside the folder is where we config what we want the webpack to do. We want it to look at our </w:t>
+      </w:r>
+      <w:proofErr w:type="spellStart"/>
+      <w:r>
+        <w:t>src</w:t>
+      </w:r>
+      <w:proofErr w:type="spellEnd"/>
+      <w:r>
+        <w:t xml:space="preserve">/index.js file and any other imports and bundle </w:t>
+      </w:r>
+      <w:proofErr w:type="gramStart"/>
+      <w:r>
+        <w:t>all of</w:t>
+      </w:r>
+      <w:proofErr w:type="gramEnd"/>
+      <w:r>
+        <w:t xml:space="preserve"> that code into a single bundle file. </w:t>
       </w:r>
     </w:p>
     <w:p>
@@ -581,8 +687,13 @@
           <w:numId w:val="1"/>
         </w:numPr>
       </w:pPr>
-      <w:r>
-        <w:t xml:space="preserve">Module.exports exports an object from the file and this object has properties that represents the configuration of webpack. </w:t>
+      <w:proofErr w:type="spellStart"/>
+      <w:r>
+        <w:t>Module.exports</w:t>
+      </w:r>
+      <w:proofErr w:type="spellEnd"/>
+      <w:r>
+        <w:t xml:space="preserve"> exports an object from the file and this object has properties that represents the configuration of webpack. </w:t>
       </w:r>
     </w:p>
     <w:p>
@@ -630,10 +741,34 @@
         </w:numPr>
       </w:pPr>
       <w:r>
-        <w:t>This object has a property called path which is the path to where we want the output file to be put into. We want it inside the dist folder</w:t>
-      </w:r>
-      <w:r>
-        <w:t xml:space="preserve">. In order to create this path, we need to use path module which we require in line 1. This is a core node module. We cannot use a relative path here, we must have an absolute path which is why we need node. </w:t>
+        <w:t xml:space="preserve">This object has a property called path which is the path to where we want the output file to be put into. We want it inside the </w:t>
+      </w:r>
+      <w:proofErr w:type="spellStart"/>
+      <w:r>
+        <w:t>dist</w:t>
+      </w:r>
+      <w:proofErr w:type="spellEnd"/>
+      <w:r>
+        <w:t xml:space="preserve"> folder</w:t>
+      </w:r>
+      <w:r>
+        <w:t xml:space="preserve">. </w:t>
+      </w:r>
+      <w:proofErr w:type="gramStart"/>
+      <w:r>
+        <w:t>In order to</w:t>
+      </w:r>
+      <w:proofErr w:type="gramEnd"/>
+      <w:r>
+        <w:t xml:space="preserve"> create this path, we need to use path module which we require in line 1. This is a core node module. We cannot use a relative path </w:t>
+      </w:r>
+      <w:proofErr w:type="gramStart"/>
+      <w:r>
+        <w:t>here,</w:t>
+      </w:r>
+      <w:proofErr w:type="gramEnd"/>
+      <w:r>
+        <w:t xml:space="preserve"> we must have an absolute path which is why we need node. </w:t>
       </w:r>
     </w:p>
     <w:p>
@@ -669,7 +804,15 @@
         </w:numPr>
       </w:pPr>
       <w:r>
-        <w:t xml:space="preserve">Now, we want to run webpack which we can do by running a custom script in our package.json file. </w:t>
+        <w:t xml:space="preserve">Now, we want to run webpack which we can do by running a custom script in our </w:t>
+      </w:r>
+      <w:proofErr w:type="spellStart"/>
+      <w:r>
+        <w:t>package.json</w:t>
+      </w:r>
+      <w:proofErr w:type="spellEnd"/>
+      <w:r>
+        <w:t xml:space="preserve"> file. </w:t>
       </w:r>
     </w:p>
     <w:p>
@@ -731,7 +874,15 @@
         </w:numPr>
       </w:pPr>
       <w:r>
-        <w:t xml:space="preserve">We didn’t have to name it build, we could have named it whatever wanted. </w:t>
+        <w:t xml:space="preserve">We didn’t have to name it </w:t>
+      </w:r>
+      <w:proofErr w:type="gramStart"/>
+      <w:r>
+        <w:t>build,</w:t>
+      </w:r>
+      <w:proofErr w:type="gramEnd"/>
+      <w:r>
+        <w:t xml:space="preserve"> we could have named it whatever wanted. </w:t>
       </w:r>
     </w:p>
     <w:p>
@@ -767,7 +918,15 @@
         </w:numPr>
       </w:pPr>
       <w:r>
-        <w:t>Then, in cmd: npm run build</w:t>
+        <w:t xml:space="preserve">Then, in </w:t>
+      </w:r>
+      <w:proofErr w:type="spellStart"/>
+      <w:r>
+        <w:t>cmd</w:t>
+      </w:r>
+      <w:proofErr w:type="spellEnd"/>
+      <w:r>
+        <w:t>: npm run build</w:t>
       </w:r>
     </w:p>
     <w:p>
@@ -791,7 +950,15 @@
         </w:numPr>
       </w:pPr>
       <w:r>
-        <w:t xml:space="preserve">This script will make webpack take our source code and bundle it into the bundle.js output file in the disc folder. As well, it will also be watching our index.js file for changes so that it rebundles every time we make a change and then save the file. </w:t>
+        <w:t xml:space="preserve">This script will make webpack take our source code and bundle it into the bundle.js output file in the disc folder. As well, it will also be watching our index.js file for changes so that it </w:t>
+      </w:r>
+      <w:proofErr w:type="spellStart"/>
+      <w:r>
+        <w:t>rebundles</w:t>
+      </w:r>
+      <w:proofErr w:type="spellEnd"/>
+      <w:r>
+        <w:t xml:space="preserve"> every time we make a change and then save the file. </w:t>
       </w:r>
     </w:p>
     <w:p>
@@ -845,7 +1012,15 @@
         </w:numPr>
       </w:pPr>
       <w:r>
-        <w:t xml:space="preserve">Go to Firebase console at console.firebae.google.com which is where all of our firebase projects are listed. </w:t>
+        <w:t xml:space="preserve">Go to Firebase console at console.firebae.google.com which is where </w:t>
+      </w:r>
+      <w:proofErr w:type="gramStart"/>
+      <w:r>
+        <w:t>all of</w:t>
+      </w:r>
+      <w:proofErr w:type="gramEnd"/>
+      <w:r>
+        <w:t xml:space="preserve"> our firebase projects are listed. </w:t>
       </w:r>
     </w:p>
     <w:p>
@@ -896,7 +1071,15 @@
         </w:numPr>
       </w:pPr>
       <w:r>
-        <w:t>We can create a web app so click the web app icon right under the project name, give it any name you want, we don’t need to check the set up firebase hosting, click register app, then click continue to console.</w:t>
+        <w:t xml:space="preserve">We can create a web app so click the web app icon right under the project name, give it any name you want, we don’t need to check the </w:t>
+      </w:r>
+      <w:proofErr w:type="gramStart"/>
+      <w:r>
+        <w:t>set up</w:t>
+      </w:r>
+      <w:proofErr w:type="gramEnd"/>
+      <w:r>
+        <w:t xml:space="preserve"> firebase hosting, click register app, then click continue to console.</w:t>
       </w:r>
     </w:p>
     <w:p>
@@ -1049,7 +1232,15 @@
         </w:numPr>
       </w:pPr>
       <w:r>
-        <w:t>However, while this config object contains information, we are not doing anything with the information. Thus, we first need to install firebase by running in a new cmd terminal (not the webpack run build terminal): npm install firebase</w:t>
+        <w:t xml:space="preserve">However, while this config object contains information, we are not doing anything with the information. Thus, we first need to install firebase by running in a new </w:t>
+      </w:r>
+      <w:proofErr w:type="spellStart"/>
+      <w:r>
+        <w:t>cmd</w:t>
+      </w:r>
+      <w:proofErr w:type="spellEnd"/>
+      <w:r>
+        <w:t xml:space="preserve"> terminal (not the webpack run build terminal): npm install firebase</w:t>
       </w:r>
     </w:p>
     <w:p>
@@ -1121,6 +1312,7 @@
           <w:u w:val="single"/>
         </w:rPr>
       </w:pPr>
+      <w:proofErr w:type="spellStart"/>
       <w:r>
         <w:rPr>
           <w:b/>
@@ -1128,7 +1320,16 @@
           <w:u w:val="single"/>
         </w:rPr>
         <w:lastRenderedPageBreak/>
-        <w:t>Firestore Setup</w:t>
+        <w:t>Firestore</w:t>
+      </w:r>
+      <w:proofErr w:type="spellEnd"/>
+      <w:r>
+        <w:rPr>
+          <w:b/>
+          <w:bCs/>
+          <w:u w:val="single"/>
+        </w:rPr>
+        <w:t xml:space="preserve"> Setup</w:t>
       </w:r>
     </w:p>
     <w:p>
@@ -1164,7 +1365,31 @@
         </w:numPr>
       </w:pPr>
       <w:r>
-        <w:t xml:space="preserve">The database we will be using is the Firestore database. There is an older realtime database, but Firestore will be used instead. </w:t>
+        <w:t xml:space="preserve">The database we will be using is the </w:t>
+      </w:r>
+      <w:proofErr w:type="spellStart"/>
+      <w:r>
+        <w:t>Firestore</w:t>
+      </w:r>
+      <w:proofErr w:type="spellEnd"/>
+      <w:r>
+        <w:t xml:space="preserve"> database. There is an older </w:t>
+      </w:r>
+      <w:proofErr w:type="spellStart"/>
+      <w:r>
+        <w:t>realtime</w:t>
+      </w:r>
+      <w:proofErr w:type="spellEnd"/>
+      <w:r>
+        <w:t xml:space="preserve"> database, but </w:t>
+      </w:r>
+      <w:proofErr w:type="spellStart"/>
+      <w:r>
+        <w:t>Firestore</w:t>
+      </w:r>
+      <w:proofErr w:type="spellEnd"/>
+      <w:r>
+        <w:t xml:space="preserve"> will be used instead. </w:t>
       </w:r>
     </w:p>
     <w:p>
@@ -1225,7 +1450,15 @@
         </w:numPr>
       </w:pPr>
       <w:r>
-        <w:t>Click create database, start in test mode, then click next. Choose a firestore location, click enable, and now, we have a database created for us.</w:t>
+        <w:t xml:space="preserve">Click create database, start in test mode, then click next. Choose a </w:t>
+      </w:r>
+      <w:proofErr w:type="spellStart"/>
+      <w:r>
+        <w:t>firestore</w:t>
+      </w:r>
+      <w:proofErr w:type="spellEnd"/>
+      <w:r>
+        <w:t xml:space="preserve"> location, click enable, and now, we have a database created for us.</w:t>
       </w:r>
     </w:p>
     <w:p>
@@ -1273,7 +1506,15 @@
         </w:numPr>
       </w:pPr>
       <w:r>
-        <w:t xml:space="preserve">Then, we need to create our first document inside that collection. Each document has to have a document id </w:t>
+        <w:t xml:space="preserve">Then, we need to create our first document inside that collection. Each document </w:t>
+      </w:r>
+      <w:proofErr w:type="gramStart"/>
+      <w:r>
+        <w:t>has to</w:t>
+      </w:r>
+      <w:proofErr w:type="gramEnd"/>
+      <w:r>
+        <w:t xml:space="preserve"> have a document id </w:t>
       </w:r>
       <w:r>
         <w:t xml:space="preserve">so if we need to grab a document from the database, we can use the id. We can click auto-id to automatically generate an id. </w:t>
@@ -1288,19 +1529,51 @@
         </w:numPr>
       </w:pPr>
       <w:r>
-        <w:t xml:space="preserve">Inside the document, we have different properties/fields and values. For example, a field could be title and its value could be harry potter. We can also specify the datatype to be a string, number. We could have another field to be author and its value could be jk rowling. </w:t>
-      </w:r>
-    </w:p>
-    <w:p>
-      <w:pPr>
-        <w:pStyle w:val="ListParagraph"/>
-        <w:numPr>
-          <w:ilvl w:val="0"/>
-          <w:numId w:val="1"/>
-        </w:numPr>
-      </w:pPr>
-      <w:r>
-        <w:t xml:space="preserve">Then, we can click save and that’ll create a new id inside the firestore database. </w:t>
+        <w:t xml:space="preserve">Inside the document, we have different properties/fields and values. For example, a field could be title and its value could be </w:t>
+      </w:r>
+      <w:proofErr w:type="gramStart"/>
+      <w:r>
+        <w:t>harry</w:t>
+      </w:r>
+      <w:proofErr w:type="gramEnd"/>
+      <w:r>
+        <w:t xml:space="preserve"> potter. We can also specify the datatype to be a string, number. We could have another field to be author and its value could be </w:t>
+      </w:r>
+      <w:proofErr w:type="spellStart"/>
+      <w:r>
+        <w:t>jk</w:t>
+      </w:r>
+      <w:proofErr w:type="spellEnd"/>
+      <w:r>
+        <w:t xml:space="preserve"> </w:t>
+      </w:r>
+      <w:proofErr w:type="spellStart"/>
+      <w:r>
+        <w:t>rowling</w:t>
+      </w:r>
+      <w:proofErr w:type="spellEnd"/>
+      <w:r>
+        <w:t xml:space="preserve">. </w:t>
+      </w:r>
+    </w:p>
+    <w:p>
+      <w:pPr>
+        <w:pStyle w:val="ListParagraph"/>
+        <w:numPr>
+          <w:ilvl w:val="0"/>
+          <w:numId w:val="1"/>
+        </w:numPr>
+      </w:pPr>
+      <w:r>
+        <w:t xml:space="preserve">Then, we can click save and that’ll create a new id inside the </w:t>
+      </w:r>
+      <w:proofErr w:type="spellStart"/>
+      <w:r>
+        <w:t>firestore</w:t>
+      </w:r>
+      <w:proofErr w:type="spellEnd"/>
+      <w:r>
+        <w:t xml:space="preserve"> database. </w:t>
       </w:r>
     </w:p>
     <w:p>
@@ -1330,19 +1603,45 @@
           <w:bCs/>
           <w:u w:val="single"/>
         </w:rPr>
-        <w:t xml:space="preserve">Fetching firestore data </w:t>
-      </w:r>
-    </w:p>
-    <w:p>
-      <w:pPr>
-        <w:pStyle w:val="ListParagraph"/>
-        <w:numPr>
-          <w:ilvl w:val="0"/>
-          <w:numId w:val="1"/>
-        </w:numPr>
-      </w:pPr>
-      <w:r>
-        <w:t xml:space="preserve">Firstly, we need to initialize the firestore service on the frontend so we can connect to it. </w:t>
+        <w:t xml:space="preserve">Fetching </w:t>
+      </w:r>
+      <w:proofErr w:type="spellStart"/>
+      <w:r>
+        <w:rPr>
+          <w:b/>
+          <w:bCs/>
+          <w:u w:val="single"/>
+        </w:rPr>
+        <w:t>firestore</w:t>
+      </w:r>
+      <w:proofErr w:type="spellEnd"/>
+      <w:r>
+        <w:rPr>
+          <w:b/>
+          <w:bCs/>
+          <w:u w:val="single"/>
+        </w:rPr>
+        <w:t xml:space="preserve"> data </w:t>
+      </w:r>
+    </w:p>
+    <w:p>
+      <w:pPr>
+        <w:pStyle w:val="ListParagraph"/>
+        <w:numPr>
+          <w:ilvl w:val="0"/>
+          <w:numId w:val="1"/>
+        </w:numPr>
+      </w:pPr>
+      <w:r>
+        <w:t xml:space="preserve">Firstly, we need to initialize the </w:t>
+      </w:r>
+      <w:proofErr w:type="spellStart"/>
+      <w:r>
+        <w:t>firestore</w:t>
+      </w:r>
+      <w:proofErr w:type="spellEnd"/>
+      <w:r>
+        <w:t xml:space="preserve"> service on the frontend so we can connect to it. </w:t>
       </w:r>
     </w:p>
     <w:p>
@@ -1357,7 +1656,31 @@
         <w:t>To do that, import</w:t>
       </w:r>
       <w:r>
-        <w:t>: getFireStore. Note that this naming convention of getService is common for many firebase services</w:t>
+        <w:t xml:space="preserve">: </w:t>
+      </w:r>
+      <w:proofErr w:type="spellStart"/>
+      <w:r>
+        <w:t>getFireStore</w:t>
+      </w:r>
+      <w:proofErr w:type="spellEnd"/>
+      <w:r>
+        <w:t xml:space="preserve">. Note that this naming convention of </w:t>
+      </w:r>
+      <w:proofErr w:type="spellStart"/>
+      <w:r>
+        <w:t>getService</w:t>
+      </w:r>
+      <w:proofErr w:type="spellEnd"/>
+      <w:r>
+        <w:t xml:space="preserve"> is common for many </w:t>
+      </w:r>
+      <w:proofErr w:type="gramStart"/>
+      <w:r>
+        <w:t>firebase</w:t>
+      </w:r>
+      <w:proofErr w:type="gramEnd"/>
+      <w:r>
+        <w:t xml:space="preserve"> services</w:t>
       </w:r>
     </w:p>
     <w:p>
@@ -1370,7 +1693,60 @@
       </w:pPr>
       <w:r>
         <w:lastRenderedPageBreak/>
-        <w:t xml:space="preserve">We can execute the getFireStore function to initialize the firestore service. Thus, we say const db = getFireStore(). This db constant will represent our database connection. Anytime we reach out to get data, we’re going to use the db constant. </w:t>
+        <w:t xml:space="preserve">We can execute the </w:t>
+      </w:r>
+      <w:proofErr w:type="spellStart"/>
+      <w:r>
+        <w:t>getFireStore</w:t>
+      </w:r>
+      <w:proofErr w:type="spellEnd"/>
+      <w:r>
+        <w:t xml:space="preserve"> function to initialize the </w:t>
+      </w:r>
+      <w:proofErr w:type="spellStart"/>
+      <w:r>
+        <w:t>firestore</w:t>
+      </w:r>
+      <w:proofErr w:type="spellEnd"/>
+      <w:r>
+        <w:t xml:space="preserve"> service. Thus, we say const </w:t>
+      </w:r>
+      <w:proofErr w:type="spellStart"/>
+      <w:r>
+        <w:t>db</w:t>
+      </w:r>
+      <w:proofErr w:type="spellEnd"/>
+      <w:r>
+        <w:t xml:space="preserve"> = </w:t>
+      </w:r>
+      <w:proofErr w:type="spellStart"/>
+      <w:proofErr w:type="gramStart"/>
+      <w:r>
+        <w:t>getFireStore</w:t>
+      </w:r>
+      <w:proofErr w:type="spellEnd"/>
+      <w:r>
+        <w:t>(</w:t>
+      </w:r>
+      <w:proofErr w:type="gramEnd"/>
+      <w:r>
+        <w:t xml:space="preserve">). This </w:t>
+      </w:r>
+      <w:proofErr w:type="spellStart"/>
+      <w:r>
+        <w:t>db</w:t>
+      </w:r>
+      <w:proofErr w:type="spellEnd"/>
+      <w:r>
+        <w:t xml:space="preserve"> constant will represent our database connection. Anytime we reach out to get data, we’re going to use the </w:t>
+      </w:r>
+      <w:proofErr w:type="spellStart"/>
+      <w:r>
+        <w:t>db</w:t>
+      </w:r>
+      <w:proofErr w:type="spellEnd"/>
+      <w:r>
+        <w:t xml:space="preserve"> constant. </w:t>
       </w:r>
     </w:p>
     <w:p>
@@ -1394,7 +1770,15 @@
         </w:numPr>
       </w:pPr>
       <w:r>
-        <w:t xml:space="preserve">We will import a function called collection that will enable us to get a reference to a specific collection. This collection function takes in two arguments. The first argument is the database we will be looking in which in our case is db. The second argument is the collection we will be looking for such as ‘books’. </w:t>
+        <w:t>We will import a function called collection that will enable us to get a reference to a specific collection. This collection function takes in two arguments. The first argument is the database we will be looking in which in our case is db. The second argument is the collection we will be looking for such as ‘</w:t>
+      </w:r>
+      <w:proofErr w:type="gramStart"/>
+      <w:r>
+        <w:t>books’</w:t>
+      </w:r>
+      <w:proofErr w:type="gramEnd"/>
+      <w:r>
+        <w:t xml:space="preserve">. </w:t>
       </w:r>
       <w:r>
         <w:t xml:space="preserve"> </w:t>
@@ -1403,7 +1787,28 @@
         <w:t xml:space="preserve">This function returns a collection reference. </w:t>
       </w:r>
       <w:r>
-        <w:t xml:space="preserve">Note that the collection we are looking for – the second argument – does not have to exist in the database. For example, we could say const ref = collection(db, ‘random_stuff’) and it would </w:t>
+        <w:t xml:space="preserve">Note that the collection we are looking for – the second argument – does not have to exist in the database. For example, we could say const ref = </w:t>
+      </w:r>
+      <w:proofErr w:type="gramStart"/>
+      <w:r>
+        <w:t>collection(</w:t>
+      </w:r>
+      <w:proofErr w:type="spellStart"/>
+      <w:proofErr w:type="gramEnd"/>
+      <w:r>
+        <w:t>db</w:t>
+      </w:r>
+      <w:proofErr w:type="spellEnd"/>
+      <w:r>
+        <w:t>, ‘</w:t>
+      </w:r>
+      <w:proofErr w:type="spellStart"/>
+      <w:r>
+        <w:t>random_stuff</w:t>
+      </w:r>
+      <w:proofErr w:type="spellEnd"/>
+      <w:r>
+        <w:t xml:space="preserve">’) and it would </w:t>
       </w:r>
       <w:r>
         <w:t>not raise an error.</w:t>
@@ -1418,20 +1823,75 @@
         </w:numPr>
       </w:pPr>
       <w:r>
-        <w:t>We can import the getDocs function that will enable us to get the collection data. We pass in</w:t>
+        <w:t xml:space="preserve">We can import the </w:t>
+      </w:r>
+      <w:proofErr w:type="spellStart"/>
+      <w:r>
+        <w:t>getDocs</w:t>
+      </w:r>
+      <w:proofErr w:type="spellEnd"/>
+      <w:r>
+        <w:t xml:space="preserve"> function that will enable us to get the collection data. We pass in</w:t>
       </w:r>
       <w:r>
         <w:t xml:space="preserve"> a collection reference as</w:t>
       </w:r>
       <w:r>
-        <w:t xml:space="preserve"> argument. In our example, we pass in colRef to the argument of the getDocs. This getDocs returns a promise. We can then add a .then method which takes in a </w:t>
-      </w:r>
-      <w:r>
-        <w:t>snapshot object of that collection in that moment in time when we reach out to get it. We can then simply log out snapshot.docs and this docs is a property</w:t>
-      </w:r>
-      <w:r>
-        <w:t xml:space="preserve"> of snapshotl</w:t>
-      </w:r>
+        <w:t xml:space="preserve"> argument. In our example, we pass in </w:t>
+      </w:r>
+      <w:proofErr w:type="spellStart"/>
+      <w:r>
+        <w:t>colRef</w:t>
+      </w:r>
+      <w:proofErr w:type="spellEnd"/>
+      <w:r>
+        <w:t xml:space="preserve"> to the argument of the </w:t>
+      </w:r>
+      <w:proofErr w:type="spellStart"/>
+      <w:r>
+        <w:t>getDocs</w:t>
+      </w:r>
+      <w:proofErr w:type="spellEnd"/>
+      <w:r>
+        <w:t xml:space="preserve">. This </w:t>
+      </w:r>
+      <w:proofErr w:type="spellStart"/>
+      <w:r>
+        <w:t>getDocs</w:t>
+      </w:r>
+      <w:proofErr w:type="spellEnd"/>
+      <w:r>
+        <w:t xml:space="preserve"> returns a promise. We can then add </w:t>
+      </w:r>
+      <w:proofErr w:type="gramStart"/>
+      <w:r>
+        <w:t>a .then</w:t>
+      </w:r>
+      <w:proofErr w:type="gramEnd"/>
+      <w:r>
+        <w:t xml:space="preserve"> method which takes in a </w:t>
+      </w:r>
+      <w:r>
+        <w:t xml:space="preserve">snapshot object of that collection in that moment in time when we reach out to get it. We can then simply log out </w:t>
+      </w:r>
+      <w:proofErr w:type="spellStart"/>
+      <w:proofErr w:type="gramStart"/>
+      <w:r>
+        <w:t>snapshot.docs</w:t>
+      </w:r>
+      <w:proofErr w:type="spellEnd"/>
+      <w:proofErr w:type="gramEnd"/>
+      <w:r>
+        <w:t xml:space="preserve"> and this docs is a property</w:t>
+      </w:r>
+      <w:r>
+        <w:t xml:space="preserve"> of </w:t>
+      </w:r>
+      <w:proofErr w:type="spellStart"/>
+      <w:r>
+        <w:t>snapshotl</w:t>
+      </w:r>
+      <w:proofErr w:type="spellEnd"/>
       <w:r>
         <w:t xml:space="preserve"> which represents all of the documents.</w:t>
       </w:r>
@@ -1568,7 +2028,15 @@
         </w:numPr>
       </w:pPr>
       <w:r>
-        <w:t xml:space="preserve">We probably don’t need all of these properties, we probably just want the data and the id. </w:t>
+        <w:t xml:space="preserve">We probably don’t need all of these </w:t>
+      </w:r>
+      <w:proofErr w:type="gramStart"/>
+      <w:r>
+        <w:t>properties,</w:t>
+      </w:r>
+      <w:proofErr w:type="gramEnd"/>
+      <w:r>
+        <w:t xml:space="preserve"> we probably just want the data and the id. </w:t>
       </w:r>
     </w:p>
     <w:p>
@@ -1595,7 +2063,17 @@
         </w:numPr>
       </w:pPr>
       <w:r>
-        <w:t xml:space="preserve">We can now go through each document in snapshot.docs and then use the spread operator to get all the fields of the data along with the id property. </w:t>
+        <w:t xml:space="preserve">We can now go through each document in </w:t>
+      </w:r>
+      <w:proofErr w:type="spellStart"/>
+      <w:proofErr w:type="gramStart"/>
+      <w:r>
+        <w:t>snapshot.docs</w:t>
+      </w:r>
+      <w:proofErr w:type="spellEnd"/>
+      <w:proofErr w:type="gramEnd"/>
+      <w:r>
+        <w:t xml:space="preserve"> and then use the spread operator to get all the fields of the data along with the id property. </w:t>
       </w:r>
     </w:p>
     <w:p>
@@ -1802,19 +2280,35 @@
         </w:numPr>
       </w:pPr>
       <w:r>
-        <w:t xml:space="preserve">To add documents, we need to import the addDoc function from firebase which will allow us to add a new document to a specific collection. </w:t>
-      </w:r>
-    </w:p>
-    <w:p>
-      <w:pPr>
-        <w:pStyle w:val="ListParagraph"/>
-        <w:numPr>
-          <w:ilvl w:val="0"/>
-          <w:numId w:val="1"/>
-        </w:numPr>
-      </w:pPr>
-      <w:r>
-        <w:t xml:space="preserve">Then, we can use that function by executing it. The function takes in two arguments, the first is a collection reference which is the collection we want to add to. The second argument is an object that represents the new document that we want to add to the particular collection. </w:t>
+        <w:t xml:space="preserve">To add documents, we need to import the </w:t>
+      </w:r>
+      <w:proofErr w:type="spellStart"/>
+      <w:r>
+        <w:t>addDoc</w:t>
+      </w:r>
+      <w:proofErr w:type="spellEnd"/>
+      <w:r>
+        <w:t xml:space="preserve"> function from firebase which will allow us to add a new document to a specific collection. </w:t>
+      </w:r>
+    </w:p>
+    <w:p>
+      <w:pPr>
+        <w:pStyle w:val="ListParagraph"/>
+        <w:numPr>
+          <w:ilvl w:val="0"/>
+          <w:numId w:val="1"/>
+        </w:numPr>
+      </w:pPr>
+      <w:r>
+        <w:t xml:space="preserve">Then, we can use that function by executing it. The function takes in two arguments, the first is a collection reference which is the collection we want to add to. The second argument is an object that represents the new document that we want to add to the </w:t>
+      </w:r>
+      <w:proofErr w:type="gramStart"/>
+      <w:r>
+        <w:t>particular collection</w:t>
+      </w:r>
+      <w:proofErr w:type="gramEnd"/>
+      <w:r>
+        <w:t xml:space="preserve">. </w:t>
       </w:r>
       <w:r>
         <w:t xml:space="preserve">Note that the first argument, the collection reference does not need to reference an existing collection. It can reference a collection with a new name which means a document will be added to the database under a new collection name. </w:t>
@@ -1829,7 +2323,31 @@
         </w:numPr>
       </w:pPr>
       <w:r>
-        <w:t xml:space="preserve">This addDoc function is asynchronous so we can attach a .then method. Inside the .then method, we can reset the fields of the form to be empty for better use experience. </w:t>
+        <w:t xml:space="preserve">This </w:t>
+      </w:r>
+      <w:proofErr w:type="spellStart"/>
+      <w:r>
+        <w:t>addDoc</w:t>
+      </w:r>
+      <w:proofErr w:type="spellEnd"/>
+      <w:r>
+        <w:t xml:space="preserve"> function is asynchronous so we can attach </w:t>
+      </w:r>
+      <w:proofErr w:type="gramStart"/>
+      <w:r>
+        <w:t>a .then</w:t>
+      </w:r>
+      <w:proofErr w:type="gramEnd"/>
+      <w:r>
+        <w:t xml:space="preserve"> method. Inside </w:t>
+      </w:r>
+      <w:proofErr w:type="gramStart"/>
+      <w:r>
+        <w:t>the .then</w:t>
+      </w:r>
+      <w:proofErr w:type="gramEnd"/>
+      <w:r>
+        <w:t xml:space="preserve"> method, we can reset the fields of the form to be empty for better use experience. </w:t>
       </w:r>
     </w:p>
     <w:p>
@@ -1891,19 +2409,35 @@
       </w:pPr>
       <w:r>
         <w:lastRenderedPageBreak/>
-        <w:t>To delete documents, we need to import the deleteDoc and doc functions from firebase.</w:t>
-      </w:r>
-    </w:p>
-    <w:p>
-      <w:pPr>
-        <w:pStyle w:val="ListParagraph"/>
-        <w:numPr>
-          <w:ilvl w:val="0"/>
-          <w:numId w:val="1"/>
-        </w:numPr>
-      </w:pPr>
-      <w:r>
-        <w:t xml:space="preserve">The doc function is similar to the collection function in the sense that we get a reference. However, instead of getting a reference to a collection which is what the collection function does, the doc function gets us a reference to a doc. The doc function takes in 3 arguments. The first argument is a database. The second argument is the collection. The third argument is the id of the document that we want to reference to. </w:t>
+        <w:t xml:space="preserve">To delete documents, we need to import the </w:t>
+      </w:r>
+      <w:proofErr w:type="spellStart"/>
+      <w:r>
+        <w:t>deleteDoc</w:t>
+      </w:r>
+      <w:proofErr w:type="spellEnd"/>
+      <w:r>
+        <w:t xml:space="preserve"> and doc functions from firebase.</w:t>
+      </w:r>
+    </w:p>
+    <w:p>
+      <w:pPr>
+        <w:pStyle w:val="ListParagraph"/>
+        <w:numPr>
+          <w:ilvl w:val="0"/>
+          <w:numId w:val="1"/>
+        </w:numPr>
+      </w:pPr>
+      <w:r>
+        <w:t xml:space="preserve">The doc function is </w:t>
+      </w:r>
+      <w:proofErr w:type="gramStart"/>
+      <w:r>
+        <w:t>similar to</w:t>
+      </w:r>
+      <w:proofErr w:type="gramEnd"/>
+      <w:r>
+        <w:t xml:space="preserve"> the collection function in the sense that we get a reference. However, instead of getting a reference to a collection which is what the collection function does, the doc function gets us a reference to a doc. The doc function takes in 3 arguments. The first argument is a database. The second argument is the collection. The third argument is the id of the document that we want to reference to. </w:t>
       </w:r>
     </w:p>
     <w:p>
@@ -1918,19 +2452,51 @@
         <w:t xml:space="preserve">Now that we have a refence to a specific document by using the doc function, we can </w:t>
       </w:r>
       <w:r>
-        <w:t xml:space="preserve">now delete the document by using the deleteDoc function. </w:t>
-      </w:r>
-    </w:p>
-    <w:p>
-      <w:pPr>
-        <w:pStyle w:val="ListParagraph"/>
-        <w:numPr>
-          <w:ilvl w:val="0"/>
-          <w:numId w:val="1"/>
-        </w:numPr>
-      </w:pPr>
-      <w:r>
-        <w:t>The deleteDoc function takes in 1 parameter which is a reference to a document that we want to delete. We can execute the function. Moreover, this function is asynchronous so we can add a .then method. Inside the .then method, we can reset the fields of the form to be empty for better use experience.</w:t>
+        <w:t xml:space="preserve">now delete the document by using the </w:t>
+      </w:r>
+      <w:proofErr w:type="spellStart"/>
+      <w:r>
+        <w:t>deleteDoc</w:t>
+      </w:r>
+      <w:proofErr w:type="spellEnd"/>
+      <w:r>
+        <w:t xml:space="preserve"> function. </w:t>
+      </w:r>
+    </w:p>
+    <w:p>
+      <w:pPr>
+        <w:pStyle w:val="ListParagraph"/>
+        <w:numPr>
+          <w:ilvl w:val="0"/>
+          <w:numId w:val="1"/>
+        </w:numPr>
+      </w:pPr>
+      <w:r>
+        <w:t xml:space="preserve">The </w:t>
+      </w:r>
+      <w:proofErr w:type="spellStart"/>
+      <w:r>
+        <w:t>deleteDoc</w:t>
+      </w:r>
+      <w:proofErr w:type="spellEnd"/>
+      <w:r>
+        <w:t xml:space="preserve"> function takes in 1 parameter which is a reference to a document that we want to delete. We can execute the function. Moreover, this function is asynchronous so we can add </w:t>
+      </w:r>
+      <w:proofErr w:type="gramStart"/>
+      <w:r>
+        <w:t>a .then</w:t>
+      </w:r>
+      <w:proofErr w:type="gramEnd"/>
+      <w:r>
+        <w:t xml:space="preserve"> method. Inside </w:t>
+      </w:r>
+      <w:proofErr w:type="gramStart"/>
+      <w:r>
+        <w:t>the .then</w:t>
+      </w:r>
+      <w:proofErr w:type="gramEnd"/>
+      <w:r>
+        <w:t xml:space="preserve"> method, we can reset the fields of the form to be empty for better use experience.</w:t>
       </w:r>
     </w:p>
     <w:p>
@@ -2033,19 +2599,35 @@
         </w:numPr>
       </w:pPr>
       <w:r>
-        <w:t>If we add/delete data, in order to see the new data, we’d have to refresh the page.</w:t>
-      </w:r>
-    </w:p>
-    <w:p>
-      <w:pPr>
-        <w:pStyle w:val="ListParagraph"/>
-        <w:numPr>
-          <w:ilvl w:val="0"/>
-          <w:numId w:val="1"/>
-        </w:numPr>
-      </w:pPr>
-      <w:r>
-        <w:t>Thus, if we were using something like react to render that data, in order for the rerender to occur, we would need to refresh the page which is not ideal.</w:t>
+        <w:t xml:space="preserve">If we add/delete data, </w:t>
+      </w:r>
+      <w:proofErr w:type="gramStart"/>
+      <w:r>
+        <w:t>in order to</w:t>
+      </w:r>
+      <w:proofErr w:type="gramEnd"/>
+      <w:r>
+        <w:t xml:space="preserve"> see the new data, we’d have to refresh the page.</w:t>
+      </w:r>
+    </w:p>
+    <w:p>
+      <w:pPr>
+        <w:pStyle w:val="ListParagraph"/>
+        <w:numPr>
+          <w:ilvl w:val="0"/>
+          <w:numId w:val="1"/>
+        </w:numPr>
+      </w:pPr>
+      <w:r>
+        <w:t xml:space="preserve">Thus, if we were using something like react to render that data, </w:t>
+      </w:r>
+      <w:proofErr w:type="gramStart"/>
+      <w:r>
+        <w:t>in order for</w:t>
+      </w:r>
+      <w:proofErr w:type="gramEnd"/>
+      <w:r>
+        <w:t xml:space="preserve"> the rerender to occur, we would need to refresh the page which is not ideal.</w:t>
       </w:r>
       <w:r>
         <w:t xml:space="preserve"> Instead, it should automatically rerender.</w:t>
@@ -2060,19 +2642,43 @@
         </w:numPr>
       </w:pPr>
       <w:r>
-        <w:t>Thus, we can set up a realtime listeners (aka a subscription) to the firestore collection which listens for changes to that collection and sends back the updated data inside the collection once the change happens.</w:t>
-      </w:r>
-    </w:p>
-    <w:p>
-      <w:pPr>
-        <w:pStyle w:val="ListParagraph"/>
-        <w:numPr>
-          <w:ilvl w:val="0"/>
-          <w:numId w:val="1"/>
-        </w:numPr>
-      </w:pPr>
-      <w:r>
-        <w:t>Currently, our getDocs function as shown below only runs once:</w:t>
+        <w:t xml:space="preserve">Thus, we can set up a </w:t>
+      </w:r>
+      <w:proofErr w:type="spellStart"/>
+      <w:r>
+        <w:t>realtime</w:t>
+      </w:r>
+      <w:proofErr w:type="spellEnd"/>
+      <w:r>
+        <w:t xml:space="preserve"> listeners (aka a subscription) to the </w:t>
+      </w:r>
+      <w:proofErr w:type="spellStart"/>
+      <w:r>
+        <w:t>firestore</w:t>
+      </w:r>
+      <w:proofErr w:type="spellEnd"/>
+      <w:r>
+        <w:t xml:space="preserve"> collection which listens for changes to that collection and sends back the updated data inside the collection once the change happens.</w:t>
+      </w:r>
+    </w:p>
+    <w:p>
+      <w:pPr>
+        <w:pStyle w:val="ListParagraph"/>
+        <w:numPr>
+          <w:ilvl w:val="0"/>
+          <w:numId w:val="1"/>
+        </w:numPr>
+      </w:pPr>
+      <w:r>
+        <w:t xml:space="preserve">Currently, our </w:t>
+      </w:r>
+      <w:proofErr w:type="spellStart"/>
+      <w:r>
+        <w:t>getDocs</w:t>
+      </w:r>
+      <w:proofErr w:type="spellEnd"/>
+      <w:r>
+        <w:t xml:space="preserve"> function as shown below only runs once:</w:t>
       </w:r>
     </w:p>
     <w:p>
@@ -2134,19 +2740,43 @@
       </w:pPr>
       <w:r>
         <w:lastRenderedPageBreak/>
-        <w:t xml:space="preserve">Instead of using getDocs, we will import the onSnapshot from firebase. </w:t>
-      </w:r>
-    </w:p>
-    <w:p>
-      <w:pPr>
-        <w:pStyle w:val="ListParagraph"/>
-        <w:numPr>
-          <w:ilvl w:val="0"/>
-          <w:numId w:val="1"/>
-        </w:numPr>
-      </w:pPr>
-      <w:r>
-        <w:t xml:space="preserve">The onSnapshot function takes two arguments. The first </w:t>
+        <w:t xml:space="preserve">Instead of using </w:t>
+      </w:r>
+      <w:proofErr w:type="spellStart"/>
+      <w:r>
+        <w:t>getDocs</w:t>
+      </w:r>
+      <w:proofErr w:type="spellEnd"/>
+      <w:r>
+        <w:t xml:space="preserve">, we will import the </w:t>
+      </w:r>
+      <w:proofErr w:type="spellStart"/>
+      <w:r>
+        <w:t>onSnapshot</w:t>
+      </w:r>
+      <w:proofErr w:type="spellEnd"/>
+      <w:r>
+        <w:t xml:space="preserve"> from firebase. </w:t>
+      </w:r>
+    </w:p>
+    <w:p>
+      <w:pPr>
+        <w:pStyle w:val="ListParagraph"/>
+        <w:numPr>
+          <w:ilvl w:val="0"/>
+          <w:numId w:val="1"/>
+        </w:numPr>
+      </w:pPr>
+      <w:r>
+        <w:t xml:space="preserve">The </w:t>
+      </w:r>
+      <w:proofErr w:type="spellStart"/>
+      <w:r>
+        <w:t>onSnapshot</w:t>
+      </w:r>
+      <w:proofErr w:type="spellEnd"/>
+      <w:r>
+        <w:t xml:space="preserve"> function takes two arguments. The first </w:t>
       </w:r>
       <w:r>
         <w:t xml:space="preserve">is </w:t>
@@ -2167,7 +2797,23 @@
         <w:t xml:space="preserve"> we want to listen to</w:t>
       </w:r>
       <w:r>
-        <w:t xml:space="preserve"> changes to. The second argument is a function that executes every time there is a change in the collection. As well, this function executes once initially as well. This function takes in a snapshot as a parameter much like how the .then method attached to the getDocs method takes in a snapshot.</w:t>
+        <w:t xml:space="preserve"> changes to. The second argument is a function that executes every time there is a change in the collection. As well, this function executes once initially as well. This function takes in a snapshot as a parameter much like how </w:t>
+      </w:r>
+      <w:proofErr w:type="gramStart"/>
+      <w:r>
+        <w:t>the .then</w:t>
+      </w:r>
+      <w:proofErr w:type="gramEnd"/>
+      <w:r>
+        <w:t xml:space="preserve"> method attached to the </w:t>
+      </w:r>
+      <w:proofErr w:type="spellStart"/>
+      <w:r>
+        <w:t>getDocs</w:t>
+      </w:r>
+      <w:proofErr w:type="spellEnd"/>
+      <w:r>
+        <w:t xml:space="preserve"> method takes in a snapshot.</w:t>
       </w:r>
     </w:p>
     <w:p>
@@ -2242,25 +2888,59 @@
           <w:u w:val="single"/>
         </w:rPr>
       </w:pPr>
+      <w:proofErr w:type="spellStart"/>
       <w:r>
         <w:rPr>
           <w:b/>
           <w:bCs/>
           <w:u w:val="single"/>
         </w:rPr>
-        <w:t>Firestore queries</w:t>
-      </w:r>
-    </w:p>
-    <w:p>
-      <w:pPr>
-        <w:pStyle w:val="ListParagraph"/>
-        <w:numPr>
-          <w:ilvl w:val="0"/>
-          <w:numId w:val="1"/>
-        </w:numPr>
-      </w:pPr>
-      <w:r>
-        <w:t xml:space="preserve">Currently with the onSnapshot function, it’s second argument (the function) is executed everytime the data inside the colRef collection reference changes. </w:t>
+        <w:t>Firestore</w:t>
+      </w:r>
+      <w:proofErr w:type="spellEnd"/>
+      <w:r>
+        <w:rPr>
+          <w:b/>
+          <w:bCs/>
+          <w:u w:val="single"/>
+        </w:rPr>
+        <w:t xml:space="preserve"> queries</w:t>
+      </w:r>
+    </w:p>
+    <w:p>
+      <w:pPr>
+        <w:pStyle w:val="ListParagraph"/>
+        <w:numPr>
+          <w:ilvl w:val="0"/>
+          <w:numId w:val="1"/>
+        </w:numPr>
+      </w:pPr>
+      <w:r>
+        <w:t xml:space="preserve">Currently with the </w:t>
+      </w:r>
+      <w:proofErr w:type="spellStart"/>
+      <w:r>
+        <w:t>onSnapshot</w:t>
+      </w:r>
+      <w:proofErr w:type="spellEnd"/>
+      <w:r>
+        <w:t xml:space="preserve"> function, it’s second argument (the function) is executed </w:t>
+      </w:r>
+      <w:proofErr w:type="spellStart"/>
+      <w:r>
+        <w:t>everytime</w:t>
+      </w:r>
+      <w:proofErr w:type="spellEnd"/>
+      <w:r>
+        <w:t xml:space="preserve"> the data inside the </w:t>
+      </w:r>
+      <w:proofErr w:type="spellStart"/>
+      <w:r>
+        <w:t>colRef</w:t>
+      </w:r>
+      <w:proofErr w:type="spellEnd"/>
+      <w:r>
+        <w:t xml:space="preserve"> collection reference changes. </w:t>
       </w:r>
     </w:p>
     <w:p>
@@ -2284,7 +2964,15 @@
         </w:numPr>
       </w:pPr>
       <w:r>
-        <w:t>To do so, we will use the firestore query to make our collection reference to be a query refence instead.</w:t>
+        <w:t xml:space="preserve">To do so, we will use the </w:t>
+      </w:r>
+      <w:proofErr w:type="spellStart"/>
+      <w:r>
+        <w:t>firestore</w:t>
+      </w:r>
+      <w:proofErr w:type="spellEnd"/>
+      <w:r>
+        <w:t xml:space="preserve"> query to make our collection reference to be a query refence instead.</w:t>
       </w:r>
     </w:p>
     <w:p>
@@ -2299,7 +2987,15 @@
         <w:t>We will need to import</w:t>
       </w:r>
       <w:r>
-        <w:t xml:space="preserve"> ‘query’ and ‘where’ functions from firebase</w:t>
+        <w:t xml:space="preserve"> ‘query’ and ‘</w:t>
+      </w:r>
+      <w:proofErr w:type="gramStart"/>
+      <w:r>
+        <w:t>where</w:t>
+      </w:r>
+      <w:proofErr w:type="gramEnd"/>
+      <w:r>
+        <w:t>’ functions from firebase</w:t>
       </w:r>
     </w:p>
     <w:p>
@@ -2317,7 +3013,31 @@
         <w:t xml:space="preserve"> optional and is</w:t>
       </w:r>
       <w:r>
-        <w:t xml:space="preserve"> the where function. The where function takes in 3 parameters. The first is a property name such as ‘author’. The second is a comparison such as ‘==’. The third is a value to compare with with. Note that we need to use ‘==’ and not ‘===’.</w:t>
+        <w:t xml:space="preserve"> </w:t>
+      </w:r>
+      <w:proofErr w:type="gramStart"/>
+      <w:r>
+        <w:t>the where</w:t>
+      </w:r>
+      <w:proofErr w:type="gramEnd"/>
+      <w:r>
+        <w:t xml:space="preserve"> function. </w:t>
+      </w:r>
+      <w:proofErr w:type="gramStart"/>
+      <w:r>
+        <w:t>The where</w:t>
+      </w:r>
+      <w:proofErr w:type="gramEnd"/>
+      <w:r>
+        <w:t xml:space="preserve"> function takes in 3 parameters. The first is a property name such as ‘author’. The second is a comparison such as ‘==’. The third is a value to compare with </w:t>
+      </w:r>
+      <w:proofErr w:type="spellStart"/>
+      <w:r>
+        <w:t>with</w:t>
+      </w:r>
+      <w:proofErr w:type="spellEnd"/>
+      <w:r>
+        <w:t>. Note that we need to use ‘==’ and not ‘===’.</w:t>
       </w:r>
     </w:p>
     <w:p>
@@ -2378,22 +3098,59 @@
         </w:numPr>
       </w:pPr>
       <w:r>
-        <w:t>In this above line of code, q is a query refence to all the documents inside the collection that colRef refences that satisfy the property that the author property of the document is equal to 23.</w:t>
-      </w:r>
-    </w:p>
-    <w:p>
-      <w:pPr>
-        <w:pStyle w:val="ListParagraph"/>
-        <w:numPr>
-          <w:ilvl w:val="0"/>
-          <w:numId w:val="1"/>
-        </w:numPr>
-      </w:pPr>
-      <w:r>
-        <w:t xml:space="preserve">Now on the onSnapshot function, we can replace the first parameter of colRef (the entire collection reference), to </w:t>
-      </w:r>
-      <w:r>
-        <w:t>q(the query reference) so that the second parameter of onSnapshot (the function) is executed only when q changes.</w:t>
+        <w:t xml:space="preserve">In this above line of code, q is a query refence to all the documents inside the collection that </w:t>
+      </w:r>
+      <w:proofErr w:type="spellStart"/>
+      <w:r>
+        <w:t>colRef</w:t>
+      </w:r>
+      <w:proofErr w:type="spellEnd"/>
+      <w:r>
+        <w:t xml:space="preserve"> refences that satisfy the property that the author property of the document is equal to 23.</w:t>
+      </w:r>
+    </w:p>
+    <w:p>
+      <w:pPr>
+        <w:pStyle w:val="ListParagraph"/>
+        <w:numPr>
+          <w:ilvl w:val="0"/>
+          <w:numId w:val="1"/>
+        </w:numPr>
+      </w:pPr>
+      <w:r>
+        <w:t xml:space="preserve">Now on the </w:t>
+      </w:r>
+      <w:proofErr w:type="spellStart"/>
+      <w:r>
+        <w:t>onSnapshot</w:t>
+      </w:r>
+      <w:proofErr w:type="spellEnd"/>
+      <w:r>
+        <w:t xml:space="preserve"> function, we can replace the first parameter of </w:t>
+      </w:r>
+      <w:proofErr w:type="spellStart"/>
+      <w:r>
+        <w:t>colRef</w:t>
+      </w:r>
+      <w:proofErr w:type="spellEnd"/>
+      <w:r>
+        <w:t xml:space="preserve"> (the entire collection reference), to </w:t>
+      </w:r>
+      <w:proofErr w:type="gramStart"/>
+      <w:r>
+        <w:t>q(</w:t>
+      </w:r>
+      <w:proofErr w:type="gramEnd"/>
+      <w:r>
+        <w:t xml:space="preserve">the query reference) so that the second parameter of </w:t>
+      </w:r>
+      <w:proofErr w:type="spellStart"/>
+      <w:r>
+        <w:t>onSnapshot</w:t>
+      </w:r>
+      <w:proofErr w:type="spellEnd"/>
+      <w:r>
+        <w:t xml:space="preserve"> (the function) is executed only when q changes.</w:t>
       </w:r>
     </w:p>
     <w:p>
@@ -2455,7 +3212,23 @@
         </w:numPr>
       </w:pPr>
       <w:r>
-        <w:t>Thus, when we first load the page, the onSnapshot’s parameter function is executed. In our case, it logs out all the documents inside the query reference. Upon adding/deleting documents that satisfy the query reference where function, the onShapshot’s parameter function is executed again to log the updated document data.</w:t>
+        <w:t xml:space="preserve">Thus, when we first load the page, the </w:t>
+      </w:r>
+      <w:proofErr w:type="spellStart"/>
+      <w:r>
+        <w:t>onSnapshot’s</w:t>
+      </w:r>
+      <w:proofErr w:type="spellEnd"/>
+      <w:r>
+        <w:t xml:space="preserve"> parameter function is executed. In our case, it logs out all the documents inside the query reference. Upon adding/deleting documents that satisfy the query reference where function, the </w:t>
+      </w:r>
+      <w:proofErr w:type="spellStart"/>
+      <w:r>
+        <w:t>onShapshot’s</w:t>
+      </w:r>
+      <w:proofErr w:type="spellEnd"/>
+      <w:r>
+        <w:t xml:space="preserve"> parameter function is executed again to log the updated document data.</w:t>
       </w:r>
     </w:p>
     <w:p>
@@ -2570,19 +3343,75 @@
         </w:numPr>
       </w:pPr>
       <w:r>
-        <w:t>To do so, we will import the orderBy function from firestore.</w:t>
-      </w:r>
-    </w:p>
-    <w:p>
-      <w:pPr>
-        <w:pStyle w:val="ListParagraph"/>
-        <w:numPr>
-          <w:ilvl w:val="0"/>
-          <w:numId w:val="1"/>
-        </w:numPr>
-      </w:pPr>
-      <w:r>
-        <w:t xml:space="preserve">We can add orderBy as a parameter to the query function. orderBy takes in two arguments. The first is the property we are ordering by. The second is the option and are the values of ‘asc’ or ‘desc’ to indicate if we should order in ascending or descending order. By default, the document’s are sorted in ascending order based on our specified property so we can not include the second argument of the sortedBy function if we want to sort in ascending order. </w:t>
+        <w:t xml:space="preserve">To do so, we will import the </w:t>
+      </w:r>
+      <w:proofErr w:type="spellStart"/>
+      <w:r>
+        <w:t>orderBy</w:t>
+      </w:r>
+      <w:proofErr w:type="spellEnd"/>
+      <w:r>
+        <w:t xml:space="preserve"> function from </w:t>
+      </w:r>
+      <w:proofErr w:type="spellStart"/>
+      <w:r>
+        <w:t>firestore</w:t>
+      </w:r>
+      <w:proofErr w:type="spellEnd"/>
+      <w:r>
+        <w:t>.</w:t>
+      </w:r>
+    </w:p>
+    <w:p>
+      <w:pPr>
+        <w:pStyle w:val="ListParagraph"/>
+        <w:numPr>
+          <w:ilvl w:val="0"/>
+          <w:numId w:val="1"/>
+        </w:numPr>
+      </w:pPr>
+      <w:r>
+        <w:t xml:space="preserve">We can add </w:t>
+      </w:r>
+      <w:proofErr w:type="spellStart"/>
+      <w:r>
+        <w:t>orderBy</w:t>
+      </w:r>
+      <w:proofErr w:type="spellEnd"/>
+      <w:r>
+        <w:t xml:space="preserve"> as a parameter to the query function. </w:t>
+      </w:r>
+      <w:proofErr w:type="spellStart"/>
+      <w:r>
+        <w:t>orderBy</w:t>
+      </w:r>
+      <w:proofErr w:type="spellEnd"/>
+      <w:r>
+        <w:t xml:space="preserve"> takes in two arguments. The first is the property we are ordering by. The second is the option and are the values of ‘</w:t>
+      </w:r>
+      <w:proofErr w:type="spellStart"/>
+      <w:r>
+        <w:t>asc</w:t>
+      </w:r>
+      <w:proofErr w:type="spellEnd"/>
+      <w:r>
+        <w:t xml:space="preserve">’ or ‘desc’ to indicate if we should order in ascending or descending order. By default, the </w:t>
+      </w:r>
+      <w:proofErr w:type="gramStart"/>
+      <w:r>
+        <w:t>document’s</w:t>
+      </w:r>
+      <w:proofErr w:type="gramEnd"/>
+      <w:r>
+        <w:t xml:space="preserve"> are sorted in ascending order based on our specified property so we can not include the second argument of the </w:t>
+      </w:r>
+      <w:proofErr w:type="spellStart"/>
+      <w:r>
+        <w:t>sortedBy</w:t>
+      </w:r>
+      <w:proofErr w:type="spellEnd"/>
+      <w:r>
+        <w:t xml:space="preserve"> function if we want to sort in ascending order. </w:t>
       </w:r>
     </w:p>
     <w:p>
@@ -2646,7 +3475,15 @@
         </w:numPr>
       </w:pPr>
       <w:r>
-        <w:t>We can also still include the where function as a parameter in the query function if we still want.</w:t>
+        <w:t xml:space="preserve">We can also still include </w:t>
+      </w:r>
+      <w:proofErr w:type="gramStart"/>
+      <w:r>
+        <w:t>the where</w:t>
+      </w:r>
+      <w:proofErr w:type="gramEnd"/>
+      <w:r>
+        <w:t xml:space="preserve"> function as a parameter in the query function if we still want.</w:t>
       </w:r>
     </w:p>
     <w:p>
@@ -2732,11 +3569,21 @@
         </w:numPr>
       </w:pPr>
       <w:r>
-        <w:t xml:space="preserve">To add this property, we cannot use a js Date object. Rather, we need to import the </w:t>
-      </w:r>
+        <w:t xml:space="preserve">To add this property, we cannot use a </w:t>
+      </w:r>
+      <w:proofErr w:type="spellStart"/>
+      <w:r>
+        <w:t>js</w:t>
+      </w:r>
+      <w:proofErr w:type="spellEnd"/>
+      <w:r>
+        <w:t xml:space="preserve"> Date object. Rather, we need to import the </w:t>
+      </w:r>
+      <w:proofErr w:type="spellStart"/>
       <w:r>
         <w:t>serverTimestamp</w:t>
       </w:r>
+      <w:proofErr w:type="spellEnd"/>
       <w:r>
         <w:t xml:space="preserve"> function from firebase which gives us the time upon executing the function. </w:t>
       </w:r>
@@ -2930,32 +3777,125 @@
         </w:numPr>
       </w:pPr>
       <w:r>
-        <w:t xml:space="preserve">Also notice the value of the createdAt properties are different, as the first log has a value of null, while the second does not. </w:t>
-      </w:r>
-    </w:p>
-    <w:p>
-      <w:pPr>
-        <w:pStyle w:val="ListParagraph"/>
-        <w:numPr>
-          <w:ilvl w:val="0"/>
-          <w:numId w:val="1"/>
-        </w:numPr>
-      </w:pPr>
-      <w:r>
-        <w:t>This is because we added the serverTimestamp function</w:t>
+        <w:t xml:space="preserve">Also notice the value of the </w:t>
+      </w:r>
+      <w:proofErr w:type="spellStart"/>
+      <w:r>
+        <w:t>createdAt</w:t>
+      </w:r>
+      <w:proofErr w:type="spellEnd"/>
+      <w:r>
+        <w:t xml:space="preserve"> properties are different, as the first log has a value of null, while the second does not. </w:t>
+      </w:r>
+    </w:p>
+    <w:p>
+      <w:pPr>
+        <w:pStyle w:val="ListParagraph"/>
+        <w:numPr>
+          <w:ilvl w:val="0"/>
+          <w:numId w:val="1"/>
+        </w:numPr>
+      </w:pPr>
+      <w:r>
+        <w:t xml:space="preserve">This is because we added the </w:t>
+      </w:r>
+      <w:proofErr w:type="spellStart"/>
+      <w:r>
+        <w:t>serverTimestamp</w:t>
+      </w:r>
+      <w:proofErr w:type="spellEnd"/>
+      <w:r>
+        <w:t xml:space="preserve"> function</w:t>
       </w:r>
       <w:r>
         <w:t xml:space="preserve"> which takes some time to add the timestamp to the document</w:t>
       </w:r>
       <w:r>
-        <w:t xml:space="preserve">. When we add a document to firestore, </w:t>
-      </w:r>
-      <w:r>
-        <w:t xml:space="preserve">the query reference changes (since there is a new document and our query reference doesn’t have any comparison since we removed that parameter). This new document has a property called createdAt but it’s value is null since it takes firestore some time to add the timestamp. Nonetheless, there is still a change which causes the parameter function of onSnapshot to execute. This logs out the data of the snapshot with the value of the createdAt property being null. Shortly after, firestore adds the time to the createdAt property which is a change to the query reference which causes the parameter function of </w:t>
-      </w:r>
+        <w:t xml:space="preserve">. When we add a document to </w:t>
+      </w:r>
+      <w:proofErr w:type="spellStart"/>
+      <w:r>
+        <w:t>firestore</w:t>
+      </w:r>
+      <w:proofErr w:type="spellEnd"/>
+      <w:r>
+        <w:t xml:space="preserve">, </w:t>
+      </w:r>
+      <w:r>
+        <w:t xml:space="preserve">the query reference changes (since there is a new document and our query reference doesn’t have any comparison since we removed that parameter). This new document has a property called </w:t>
+      </w:r>
+      <w:proofErr w:type="spellStart"/>
+      <w:r>
+        <w:t>createdAt</w:t>
+      </w:r>
+      <w:proofErr w:type="spellEnd"/>
+      <w:r>
+        <w:t xml:space="preserve"> but </w:t>
+      </w:r>
+      <w:proofErr w:type="gramStart"/>
+      <w:r>
+        <w:t>it’s</w:t>
+      </w:r>
+      <w:proofErr w:type="gramEnd"/>
+      <w:r>
+        <w:t xml:space="preserve"> value is null since it takes </w:t>
+      </w:r>
+      <w:proofErr w:type="spellStart"/>
+      <w:r>
+        <w:t>firestore</w:t>
+      </w:r>
+      <w:proofErr w:type="spellEnd"/>
+      <w:r>
+        <w:t xml:space="preserve"> some time to add the timestamp. Nonetheless, there is still a change which causes the parameter function of </w:t>
+      </w:r>
+      <w:proofErr w:type="spellStart"/>
+      <w:r>
+        <w:t>onSnapshot</w:t>
+      </w:r>
+      <w:proofErr w:type="spellEnd"/>
+      <w:r>
+        <w:t xml:space="preserve"> to execute. This logs out the data of the snapshot with the value of the </w:t>
+      </w:r>
+      <w:proofErr w:type="spellStart"/>
+      <w:r>
+        <w:t>createdAt</w:t>
+      </w:r>
+      <w:proofErr w:type="spellEnd"/>
+      <w:r>
+        <w:t xml:space="preserve"> property being null. Shortly after, </w:t>
+      </w:r>
+      <w:proofErr w:type="spellStart"/>
+      <w:r>
+        <w:t>firestore</w:t>
+      </w:r>
+      <w:proofErr w:type="spellEnd"/>
+      <w:r>
+        <w:t xml:space="preserve"> adds the time to the </w:t>
+      </w:r>
+      <w:proofErr w:type="spellStart"/>
+      <w:r>
+        <w:t>createdAt</w:t>
+      </w:r>
+      <w:proofErr w:type="spellEnd"/>
+      <w:r>
+        <w:t xml:space="preserve"> property which is a change to the query reference which causes the parameter function of </w:t>
+      </w:r>
+      <w:proofErr w:type="spellStart"/>
       <w:r>
         <w:lastRenderedPageBreak/>
-        <w:t>onSnapshot to execute. This logs out the data of the snapshot with the value of the createdAt property being an actual time.</w:t>
+        <w:t>onSnapshot</w:t>
+      </w:r>
+      <w:proofErr w:type="spellEnd"/>
+      <w:r>
+        <w:t xml:space="preserve"> to execute. This logs out the data of the snapshot with the value of the </w:t>
+      </w:r>
+      <w:proofErr w:type="spellStart"/>
+      <w:r>
+        <w:t>createdAt</w:t>
+      </w:r>
+      <w:proofErr w:type="spellEnd"/>
+      <w:r>
+        <w:t xml:space="preserve"> property being an actual time.</w:t>
       </w:r>
     </w:p>
     <w:p/>
@@ -3009,25 +3949,113 @@
         </w:numPr>
       </w:pPr>
       <w:r>
-        <w:t xml:space="preserve">We can import the getDoc function which is similar to getDocs. Instead of passing in a collection refence which is what getDocs uses, we pass in a document reference to geDoc. Instead of returning a promise with a resolve value of a snapshot of a collection of documents which is what getDocs returns, getDoc returns a promise with a resolve value of </w:t>
+        <w:t xml:space="preserve">We can import the </w:t>
+      </w:r>
+      <w:proofErr w:type="spellStart"/>
+      <w:r>
+        <w:t>getDoc</w:t>
+      </w:r>
+      <w:proofErr w:type="spellEnd"/>
+      <w:r>
+        <w:t xml:space="preserve"> function which is </w:t>
+      </w:r>
+      <w:proofErr w:type="gramStart"/>
+      <w:r>
+        <w:t>similar to</w:t>
+      </w:r>
+      <w:proofErr w:type="gramEnd"/>
+      <w:r>
+        <w:t xml:space="preserve"> </w:t>
+      </w:r>
+      <w:proofErr w:type="spellStart"/>
+      <w:r>
+        <w:t>getDocs</w:t>
+      </w:r>
+      <w:proofErr w:type="spellEnd"/>
+      <w:r>
+        <w:t xml:space="preserve">. Instead of passing in a collection refence which is what </w:t>
+      </w:r>
+      <w:proofErr w:type="spellStart"/>
+      <w:r>
+        <w:t>getDocs</w:t>
+      </w:r>
+      <w:proofErr w:type="spellEnd"/>
+      <w:r>
+        <w:t xml:space="preserve"> uses, we pass in a document reference to </w:t>
+      </w:r>
+      <w:proofErr w:type="spellStart"/>
+      <w:r>
+        <w:t>geDoc</w:t>
+      </w:r>
+      <w:proofErr w:type="spellEnd"/>
+      <w:r>
+        <w:t xml:space="preserve">. Instead of returning a promise with a resolve value of a snapshot of a collection of documents which is what </w:t>
+      </w:r>
+      <w:proofErr w:type="spellStart"/>
+      <w:r>
+        <w:t>getDocs</w:t>
+      </w:r>
+      <w:proofErr w:type="spellEnd"/>
+      <w:r>
+        <w:t xml:space="preserve"> returns, </w:t>
+      </w:r>
+      <w:proofErr w:type="spellStart"/>
+      <w:r>
+        <w:t>getDoc</w:t>
+      </w:r>
+      <w:proofErr w:type="spellEnd"/>
+      <w:r>
+        <w:t xml:space="preserve"> returns a promise with a resolve value of </w:t>
       </w:r>
       <w:r>
         <w:t xml:space="preserve">a snapshot </w:t>
       </w:r>
       <w:r>
-        <w:t xml:space="preserve">the document we pass into getDoc as a parameter. </w:t>
-      </w:r>
-    </w:p>
-    <w:p>
-      <w:pPr>
-        <w:pStyle w:val="ListParagraph"/>
-        <w:numPr>
-          <w:ilvl w:val="0"/>
-          <w:numId w:val="1"/>
-        </w:numPr>
-      </w:pPr>
-      <w:r>
-        <w:t xml:space="preserve">Instead of using getDoc, we could use a real time database with onSnapShot as shown below. In the below example, we are listening to changes to a single document (refenced by the docRef document reference) and executing a function upon changes (this function just prints out the doc data). </w:t>
+        <w:t xml:space="preserve">the document we pass into </w:t>
+      </w:r>
+      <w:proofErr w:type="spellStart"/>
+      <w:r>
+        <w:t>getDoc</w:t>
+      </w:r>
+      <w:proofErr w:type="spellEnd"/>
+      <w:r>
+        <w:t xml:space="preserve"> as a parameter. </w:t>
+      </w:r>
+    </w:p>
+    <w:p>
+      <w:pPr>
+        <w:pStyle w:val="ListParagraph"/>
+        <w:numPr>
+          <w:ilvl w:val="0"/>
+          <w:numId w:val="1"/>
+        </w:numPr>
+      </w:pPr>
+      <w:r>
+        <w:t xml:space="preserve">Instead of using </w:t>
+      </w:r>
+      <w:proofErr w:type="spellStart"/>
+      <w:r>
+        <w:t>getDoc</w:t>
+      </w:r>
+      <w:proofErr w:type="spellEnd"/>
+      <w:r>
+        <w:t xml:space="preserve">, we could use a real time database with </w:t>
+      </w:r>
+      <w:proofErr w:type="spellStart"/>
+      <w:r>
+        <w:t>onSnapShot</w:t>
+      </w:r>
+      <w:proofErr w:type="spellEnd"/>
+      <w:r>
+        <w:t xml:space="preserve"> as shown below. In the below example, we are listening to changes to a single document (refenced by the </w:t>
+      </w:r>
+      <w:proofErr w:type="spellStart"/>
+      <w:r>
+        <w:t>docRef</w:t>
+      </w:r>
+      <w:proofErr w:type="spellEnd"/>
+      <w:r>
+        <w:t xml:space="preserve"> document reference) and executing a function upon changes (this function just prints out the doc data). </w:t>
       </w:r>
     </w:p>
     <w:p>
@@ -3088,10 +4116,42 @@
         </w:numPr>
       </w:pPr>
       <w:r>
-        <w:t xml:space="preserve">Now, if we update the docRef with the specified id in the firebase console, it will cause the parameter function in the onSnapshot function to execute, logging out the updated data of the document that docRef references. </w:t>
-      </w:r>
-      <w:r>
-        <w:t xml:space="preserve">Note that changing this one document is also considered a change to the entire collection so the onSnapshot function that listens to changes on the entire collection also executes, logging out all the collection data.  </w:t>
+        <w:t xml:space="preserve">Now, if we update the </w:t>
+      </w:r>
+      <w:proofErr w:type="spellStart"/>
+      <w:r>
+        <w:t>docRef</w:t>
+      </w:r>
+      <w:proofErr w:type="spellEnd"/>
+      <w:r>
+        <w:t xml:space="preserve"> with the specified id in the firebase console, it will cause the parameter function in the </w:t>
+      </w:r>
+      <w:proofErr w:type="spellStart"/>
+      <w:r>
+        <w:t>onSnapshot</w:t>
+      </w:r>
+      <w:proofErr w:type="spellEnd"/>
+      <w:r>
+        <w:t xml:space="preserve"> function to execute, logging out the updated data of the document that </w:t>
+      </w:r>
+      <w:proofErr w:type="spellStart"/>
+      <w:r>
+        <w:t>docRef</w:t>
+      </w:r>
+      <w:proofErr w:type="spellEnd"/>
+      <w:r>
+        <w:t xml:space="preserve"> references. </w:t>
+      </w:r>
+      <w:r>
+        <w:t xml:space="preserve">Note that changing this one document is also considered a change to the entire collection so the </w:t>
+      </w:r>
+      <w:proofErr w:type="spellStart"/>
+      <w:r>
+        <w:t>onSnapshot</w:t>
+      </w:r>
+      <w:proofErr w:type="spellEnd"/>
+      <w:r>
+        <w:t xml:space="preserve"> function that listens to changes on the entire collection also executes, logging out all the collection data.  </w:t>
       </w:r>
     </w:p>
     <w:p>
@@ -3146,7 +4206,23 @@
         </w:drawing>
       </w:r>
       <w:r>
-        <w:t xml:space="preserve"> Note that the onSnapshot function for the document is executed second since it comes after the onSnapshot function for the collection in our code. </w:t>
+        <w:t xml:space="preserve"> Note that the </w:t>
+      </w:r>
+      <w:proofErr w:type="spellStart"/>
+      <w:r>
+        <w:t>onSnapshot</w:t>
+      </w:r>
+      <w:proofErr w:type="spellEnd"/>
+      <w:r>
+        <w:t xml:space="preserve"> function for the document is executed second since it comes after the </w:t>
+      </w:r>
+      <w:proofErr w:type="spellStart"/>
+      <w:r>
+        <w:t>onSnapshot</w:t>
+      </w:r>
+      <w:proofErr w:type="spellEnd"/>
+      <w:r>
+        <w:t xml:space="preserve"> function for the collection in our code. </w:t>
       </w:r>
     </w:p>
     <w:p/>
@@ -3229,7 +4305,23 @@
         </w:numPr>
       </w:pPr>
       <w:r>
-        <w:t xml:space="preserve">Then we need to use the updateDoc function that we import from firebase. This function takes in a document refence (which is the document we want to update) as its first parameter. The second parameter is an object with properties and values (which represent the fields we want to change and the value we want to change to). Note that we only need to pass in the properties we want to change. The updateDoc function is </w:t>
+        <w:t xml:space="preserve">Then we need to use the </w:t>
+      </w:r>
+      <w:proofErr w:type="spellStart"/>
+      <w:r>
+        <w:t>updateDoc</w:t>
+      </w:r>
+      <w:proofErr w:type="spellEnd"/>
+      <w:r>
+        <w:t xml:space="preserve"> function that we import from firebase. This function takes in a document refence (which is the document we want to update) as its first parameter. The second parameter is an object with properties and values (which represent the fields we want to change and the value we want to change to). Note that we only need to pass in the properties we want to change. The </w:t>
+      </w:r>
+      <w:proofErr w:type="spellStart"/>
+      <w:r>
+        <w:t>updateDoc</w:t>
+      </w:r>
+      <w:proofErr w:type="spellEnd"/>
+      <w:r>
+        <w:t xml:space="preserve"> function is </w:t>
       </w:r>
       <w:r>
         <w:t>asynchronous</w:t>
@@ -3238,18 +4330,29 @@
         <w:t xml:space="preserve"> </w:t>
       </w:r>
       <w:r>
-        <w:t>and so we can add a .then method.</w:t>
-      </w:r>
-    </w:p>
-    <w:p>
-      <w:pPr>
-        <w:pStyle w:val="ListParagraph"/>
-        <w:numPr>
-          <w:ilvl w:val="0"/>
-          <w:numId w:val="1"/>
-        </w:numPr>
-      </w:pPr>
-      <w:r>
+        <w:t xml:space="preserve">and so we can add </w:t>
+      </w:r>
+      <w:proofErr w:type="gramStart"/>
+      <w:r>
+        <w:t>a .then</w:t>
+      </w:r>
+      <w:proofErr w:type="gramEnd"/>
+      <w:r>
+        <w:t xml:space="preserve"> method.</w:t>
+      </w:r>
+    </w:p>
+    <w:p>
+      <w:pPr>
+        <w:pStyle w:val="ListParagraph"/>
+        <w:numPr>
+          <w:ilvl w:val="0"/>
+          <w:numId w:val="1"/>
+        </w:numPr>
+      </w:pPr>
+      <w:r>
+        <w:rPr>
+          <w:noProof/>
+        </w:rPr>
         <w:drawing>
           <wp:inline distT="0" distB="0" distL="0" distR="0" wp14:anchorId="19F58B5A" wp14:editId="7BEFCE1D">
             <wp:extent cx="5372850" cy="981212"/>
@@ -3314,7 +4417,15 @@
         </w:numPr>
       </w:pPr>
       <w:r>
-        <w:t>Firebase auth uses a JSON web token to authenticate users who sign up/login/logout. When a user is logged in, this web token is sent to the firebase servers on every request, and firebase will enable that user to have access to certain features on the site such as reading firestore data/uploading files.</w:t>
+        <w:t xml:space="preserve">Firebase auth uses a JSON web token to authenticate users who sign up/login/logout. When a user is logged in, this web token is sent to the firebase servers on every request, and firebase will enable that user to have access to certain features on the site such as reading </w:t>
+      </w:r>
+      <w:proofErr w:type="spellStart"/>
+      <w:r>
+        <w:t>firestore</w:t>
+      </w:r>
+      <w:proofErr w:type="spellEnd"/>
+      <w:r>
+        <w:t xml:space="preserve"> data/uploading files.</w:t>
       </w:r>
     </w:p>
     <w:p>
@@ -3350,31 +4461,71 @@
         </w:numPr>
       </w:pPr>
       <w:r>
-        <w:t>To do so, import the getAuth function from auth</w:t>
-      </w:r>
-    </w:p>
-    <w:p>
-      <w:pPr>
-        <w:pStyle w:val="ListParagraph"/>
-        <w:numPr>
-          <w:ilvl w:val="0"/>
-          <w:numId w:val="1"/>
-        </w:numPr>
-      </w:pPr>
-      <w:r>
-        <w:t xml:space="preserve">Now, we can execute the getAuth function and store the return value in a constant. By executing the function, we initialize the authentication services and we use the constant whenever we want to do something with authentication such as sign in/out. </w:t>
-      </w:r>
-    </w:p>
-    <w:p>
-      <w:pPr>
-        <w:pStyle w:val="ListParagraph"/>
-        <w:numPr>
-          <w:ilvl w:val="0"/>
-          <w:numId w:val="1"/>
-        </w:numPr>
-      </w:pPr>
-      <w:r>
-        <w:t xml:space="preserve">Note that we still need the frirebaseConfig object and the initalizeApp method from before. </w:t>
+        <w:t xml:space="preserve">To do so, import the </w:t>
+      </w:r>
+      <w:proofErr w:type="spellStart"/>
+      <w:r>
+        <w:t>getAuth</w:t>
+      </w:r>
+      <w:proofErr w:type="spellEnd"/>
+      <w:r>
+        <w:t xml:space="preserve"> function from auth</w:t>
+      </w:r>
+    </w:p>
+    <w:p>
+      <w:pPr>
+        <w:pStyle w:val="ListParagraph"/>
+        <w:numPr>
+          <w:ilvl w:val="0"/>
+          <w:numId w:val="1"/>
+        </w:numPr>
+      </w:pPr>
+      <w:r>
+        <w:t xml:space="preserve">Now, we can execute the </w:t>
+      </w:r>
+      <w:proofErr w:type="spellStart"/>
+      <w:r>
+        <w:t>getAuth</w:t>
+      </w:r>
+      <w:proofErr w:type="spellEnd"/>
+      <w:r>
+        <w:t xml:space="preserve"> function and store the return value in a constant. By executing the function, we initialize the authentication </w:t>
+      </w:r>
+      <w:proofErr w:type="gramStart"/>
+      <w:r>
+        <w:t>services</w:t>
+      </w:r>
+      <w:proofErr w:type="gramEnd"/>
+      <w:r>
+        <w:t xml:space="preserve"> and we use the constant whenever we want to do something with authentication such as sign in/out. </w:t>
+      </w:r>
+    </w:p>
+    <w:p>
+      <w:pPr>
+        <w:pStyle w:val="ListParagraph"/>
+        <w:numPr>
+          <w:ilvl w:val="0"/>
+          <w:numId w:val="1"/>
+        </w:numPr>
+      </w:pPr>
+      <w:r>
+        <w:t xml:space="preserve">Note that we still need the </w:t>
+      </w:r>
+      <w:proofErr w:type="spellStart"/>
+      <w:r>
+        <w:t>frirebaseConfig</w:t>
+      </w:r>
+      <w:proofErr w:type="spellEnd"/>
+      <w:r>
+        <w:t xml:space="preserve"> object and the </w:t>
+      </w:r>
+      <w:proofErr w:type="spellStart"/>
+      <w:r>
+        <w:t>initalizeApp</w:t>
+      </w:r>
+      <w:proofErr w:type="spellEnd"/>
+      <w:r>
+        <w:t xml:space="preserve"> method from before. </w:t>
       </w:r>
     </w:p>
     <w:p/>
@@ -3489,7 +4640,15 @@
         </w:numPr>
       </w:pPr>
       <w:r>
-        <w:t>First, we need to import the createUserWithEmailAndPassword function from firebase auth.</w:t>
+        <w:t xml:space="preserve">First, we need to import the </w:t>
+      </w:r>
+      <w:proofErr w:type="spellStart"/>
+      <w:r>
+        <w:t>createUserWithEmailAndPassword</w:t>
+      </w:r>
+      <w:proofErr w:type="spellEnd"/>
+      <w:r>
+        <w:t xml:space="preserve"> function from firebase auth.</w:t>
       </w:r>
     </w:p>
     <w:p>
@@ -3513,12 +4672,25 @@
         </w:numPr>
       </w:pPr>
       <w:r>
-        <w:t xml:space="preserve">Executing the function returns a promise. If the promise resolves, then the new user is signed up and the function which is passed as a parameter to the .then is executed. This function takes in a user credential object </w:t>
+        <w:t xml:space="preserve">Executing the function returns a promise. If the promise resolves, then the new user is signed up and the function which is passed as a parameter to </w:t>
+      </w:r>
+      <w:proofErr w:type="gramStart"/>
+      <w:r>
+        <w:t>the .then</w:t>
+      </w:r>
+      <w:proofErr w:type="gramEnd"/>
+      <w:r>
+        <w:t xml:space="preserve"> is executed. This function takes in a user credential object </w:t>
       </w:r>
       <w:r>
         <w:lastRenderedPageBreak/>
-        <w:t>(the resolve of the promise) which contains information about the user that just signed up. Thus, we can log out cred.user</w:t>
-      </w:r>
+        <w:t xml:space="preserve">(the resolve of the promise) which contains information about the user that just signed up. Thus, we can log out </w:t>
+      </w:r>
+      <w:proofErr w:type="spellStart"/>
+      <w:r>
+        <w:t>cred.user</w:t>
+      </w:r>
+      <w:proofErr w:type="spellEnd"/>
     </w:p>
     <w:p>
       <w:pPr>
@@ -3657,7 +4829,25 @@
           <w:bCs/>
           <w:u w:val="single"/>
         </w:rPr>
-        <w:t>Logging Users In and Out</w:t>
+        <w:t xml:space="preserve">Logging Users </w:t>
+      </w:r>
+      <w:proofErr w:type="gramStart"/>
+      <w:r>
+        <w:rPr>
+          <w:b/>
+          <w:bCs/>
+          <w:u w:val="single"/>
+        </w:rPr>
+        <w:t>In</w:t>
+      </w:r>
+      <w:proofErr w:type="gramEnd"/>
+      <w:r>
+        <w:rPr>
+          <w:b/>
+          <w:bCs/>
+          <w:u w:val="single"/>
+        </w:rPr>
+        <w:t xml:space="preserve"> and Out</w:t>
       </w:r>
     </w:p>
     <w:p>
@@ -3681,37 +4871,69 @@
         </w:numPr>
       </w:pPr>
       <w:r>
-        <w:t>In the js, we need to add an event listener to the button to handle the logic.</w:t>
-      </w:r>
-    </w:p>
-    <w:p>
-      <w:pPr>
-        <w:pStyle w:val="ListParagraph"/>
-        <w:numPr>
-          <w:ilvl w:val="0"/>
-          <w:numId w:val="1"/>
-        </w:numPr>
-      </w:pPr>
-      <w:r>
-        <w:t>To sign out a user, we need to import the signOut function from firebase auth.</w:t>
-      </w:r>
-    </w:p>
-    <w:p>
-      <w:pPr>
-        <w:pStyle w:val="ListParagraph"/>
-        <w:numPr>
-          <w:ilvl w:val="0"/>
-          <w:numId w:val="1"/>
-        </w:numPr>
-      </w:pPr>
-      <w:r>
-        <w:t xml:space="preserve">This signOut function takes in the auth object as its parameter. Executing this function </w:t>
+        <w:t xml:space="preserve">In the </w:t>
+      </w:r>
+      <w:proofErr w:type="spellStart"/>
+      <w:r>
+        <w:t>js</w:t>
+      </w:r>
+      <w:proofErr w:type="spellEnd"/>
+      <w:r>
+        <w:t>, we need to add an event listener to the button to handle the logic.</w:t>
+      </w:r>
+    </w:p>
+    <w:p>
+      <w:pPr>
+        <w:pStyle w:val="ListParagraph"/>
+        <w:numPr>
+          <w:ilvl w:val="0"/>
+          <w:numId w:val="1"/>
+        </w:numPr>
+      </w:pPr>
+      <w:r>
+        <w:t xml:space="preserve">To sign out a user, we need to import the </w:t>
+      </w:r>
+      <w:proofErr w:type="spellStart"/>
+      <w:r>
+        <w:t>signOut</w:t>
+      </w:r>
+      <w:proofErr w:type="spellEnd"/>
+      <w:r>
+        <w:t xml:space="preserve"> function from firebase auth.</w:t>
+      </w:r>
+    </w:p>
+    <w:p>
+      <w:pPr>
+        <w:pStyle w:val="ListParagraph"/>
+        <w:numPr>
+          <w:ilvl w:val="0"/>
+          <w:numId w:val="1"/>
+        </w:numPr>
+      </w:pPr>
+      <w:r>
+        <w:t xml:space="preserve">This </w:t>
+      </w:r>
+      <w:proofErr w:type="spellStart"/>
+      <w:r>
+        <w:t>signOut</w:t>
+      </w:r>
+      <w:proofErr w:type="spellEnd"/>
+      <w:r>
+        <w:t xml:space="preserve"> function takes in the auth object as its parameter. Executing this function </w:t>
       </w:r>
       <w:r>
         <w:t xml:space="preserve">signs out the user and </w:t>
       </w:r>
       <w:r>
-        <w:t xml:space="preserve">returns a promise so we can add a .then or .catch method. </w:t>
+        <w:t xml:space="preserve">returns a promise so we can add </w:t>
+      </w:r>
+      <w:proofErr w:type="gramStart"/>
+      <w:r>
+        <w:t>a .then</w:t>
+      </w:r>
+      <w:proofErr w:type="gramEnd"/>
+      <w:r>
+        <w:t xml:space="preserve"> or .catch method. </w:t>
       </w:r>
     </w:p>
     <w:p>
@@ -3785,43 +5007,83 @@
         </w:numPr>
       </w:pPr>
       <w:r>
-        <w:t>In the js, we need to add an event lister to the form to handle the logic upon form submission.</w:t>
-      </w:r>
-    </w:p>
-    <w:p>
-      <w:pPr>
-        <w:pStyle w:val="ListParagraph"/>
-        <w:numPr>
-          <w:ilvl w:val="0"/>
-          <w:numId w:val="1"/>
-        </w:numPr>
-      </w:pPr>
-      <w:r>
-        <w:t>To sign in a user, we need to import the signInWithEmailAndPassword function from firebase auth.</w:t>
-      </w:r>
-    </w:p>
-    <w:p>
-      <w:pPr>
-        <w:pStyle w:val="ListParagraph"/>
-        <w:numPr>
-          <w:ilvl w:val="0"/>
-          <w:numId w:val="1"/>
-        </w:numPr>
-      </w:pPr>
-      <w:r>
-        <w:t xml:space="preserve">This signInWithEmailAndPassword takes in 3 arguments. The first is the auth object. The second is the email. The third is the password. </w:t>
-      </w:r>
-    </w:p>
-    <w:p>
-      <w:pPr>
-        <w:pStyle w:val="ListParagraph"/>
-        <w:numPr>
-          <w:ilvl w:val="0"/>
-          <w:numId w:val="1"/>
-        </w:numPr>
-      </w:pPr>
-      <w:r>
-        <w:t>Executing this function logs the user in and returns a promise so we can add a .then or .catch method. If the promise is resolved, then the .then method takes in a function whose parameter is the user credential object of the user that just signed in.</w:t>
+        <w:t xml:space="preserve">In the </w:t>
+      </w:r>
+      <w:proofErr w:type="spellStart"/>
+      <w:r>
+        <w:t>js</w:t>
+      </w:r>
+      <w:proofErr w:type="spellEnd"/>
+      <w:r>
+        <w:t>, we need to add an event lister to the form to handle the logic upon form submission.</w:t>
+      </w:r>
+    </w:p>
+    <w:p>
+      <w:pPr>
+        <w:pStyle w:val="ListParagraph"/>
+        <w:numPr>
+          <w:ilvl w:val="0"/>
+          <w:numId w:val="1"/>
+        </w:numPr>
+      </w:pPr>
+      <w:r>
+        <w:t xml:space="preserve">To sign in a user, we need to import the </w:t>
+      </w:r>
+      <w:proofErr w:type="spellStart"/>
+      <w:r>
+        <w:t>signInWithEmailAndPassword</w:t>
+      </w:r>
+      <w:proofErr w:type="spellEnd"/>
+      <w:r>
+        <w:t xml:space="preserve"> function from firebase auth.</w:t>
+      </w:r>
+    </w:p>
+    <w:p>
+      <w:pPr>
+        <w:pStyle w:val="ListParagraph"/>
+        <w:numPr>
+          <w:ilvl w:val="0"/>
+          <w:numId w:val="1"/>
+        </w:numPr>
+      </w:pPr>
+      <w:r>
+        <w:t xml:space="preserve">This </w:t>
+      </w:r>
+      <w:proofErr w:type="spellStart"/>
+      <w:r>
+        <w:t>signInWithEmailAndPassword</w:t>
+      </w:r>
+      <w:proofErr w:type="spellEnd"/>
+      <w:r>
+        <w:t xml:space="preserve"> takes in 3 arguments. The first is the auth object. The second is the email. The third is the password. </w:t>
+      </w:r>
+    </w:p>
+    <w:p>
+      <w:pPr>
+        <w:pStyle w:val="ListParagraph"/>
+        <w:numPr>
+          <w:ilvl w:val="0"/>
+          <w:numId w:val="1"/>
+        </w:numPr>
+      </w:pPr>
+      <w:r>
+        <w:t xml:space="preserve">Executing this function logs the user in and returns a promise so we can add </w:t>
+      </w:r>
+      <w:proofErr w:type="gramStart"/>
+      <w:r>
+        <w:t>a .then</w:t>
+      </w:r>
+      <w:proofErr w:type="gramEnd"/>
+      <w:r>
+        <w:t xml:space="preserve"> or .catch method. If the promise is resolved, then </w:t>
+      </w:r>
+      <w:proofErr w:type="gramStart"/>
+      <w:r>
+        <w:t>the .then</w:t>
+      </w:r>
+      <w:proofErr w:type="gramEnd"/>
+      <w:r>
+        <w:t xml:space="preserve"> method takes in a function whose parameter is the user credential object of the user that just signed in.</w:t>
       </w:r>
     </w:p>
     <w:p>
@@ -3927,19 +5189,35 @@
         </w:numPr>
       </w:pPr>
       <w:r>
-        <w:t>To do so, we need to import the onAuthStateChange function from firebase auth.</w:t>
-      </w:r>
-    </w:p>
-    <w:p>
-      <w:pPr>
-        <w:pStyle w:val="ListParagraph"/>
-        <w:numPr>
-          <w:ilvl w:val="0"/>
-          <w:numId w:val="1"/>
-        </w:numPr>
-      </w:pPr>
-      <w:r>
-        <w:t xml:space="preserve">This function takes in two arguements, the first is the auth object. The second is a function that is executed each time there is an authentication status change. This function takes in a parameter which is the user credential object. If the auth status change was a user signing up, the user credential object would represent the user that just signed up. If the auth status change was a user logging in, the user credential object would represent the user that just logged in. If the auth status change was a user logging out, the user credential object would be null. </w:t>
+        <w:t xml:space="preserve">To do so, we need to import the </w:t>
+      </w:r>
+      <w:proofErr w:type="spellStart"/>
+      <w:r>
+        <w:t>onAuthStateChange</w:t>
+      </w:r>
+      <w:proofErr w:type="spellEnd"/>
+      <w:r>
+        <w:t xml:space="preserve"> function from firebase auth.</w:t>
+      </w:r>
+    </w:p>
+    <w:p>
+      <w:pPr>
+        <w:pStyle w:val="ListParagraph"/>
+        <w:numPr>
+          <w:ilvl w:val="0"/>
+          <w:numId w:val="1"/>
+        </w:numPr>
+      </w:pPr>
+      <w:r>
+        <w:t xml:space="preserve">This function takes in two </w:t>
+      </w:r>
+      <w:proofErr w:type="spellStart"/>
+      <w:r>
+        <w:t>arguements</w:t>
+      </w:r>
+      <w:proofErr w:type="spellEnd"/>
+      <w:r>
+        <w:t xml:space="preserve">, the first is the auth object. The second is a function that is executed each time there is an authentication status change. This function takes in a parameter which is the user credential object. If the auth status change was a user signing up, the user credential object would represent the user that just signed up. If the auth status change was a user logging in, the user credential object would represent the user that just logged in. If the auth status change was a user logging out, the user credential object would be null. </w:t>
       </w:r>
     </w:p>
     <w:p>
@@ -4034,7 +5312,23 @@
         </w:numPr>
       </w:pPr>
       <w:r>
-        <w:t>If we have subscriptions to collection data, document data, and auth data (which comes from using the onSnapshot and onAuthStateChanged functions), we should unsubscribe when we no longer need them.</w:t>
+        <w:t xml:space="preserve">If we have subscriptions to collection data, document data, and auth data (which comes from using the </w:t>
+      </w:r>
+      <w:proofErr w:type="spellStart"/>
+      <w:r>
+        <w:t>onSnapshot</w:t>
+      </w:r>
+      <w:proofErr w:type="spellEnd"/>
+      <w:r>
+        <w:t xml:space="preserve"> and </w:t>
+      </w:r>
+      <w:proofErr w:type="spellStart"/>
+      <w:r>
+        <w:t>onAuthStateChanged</w:t>
+      </w:r>
+      <w:proofErr w:type="spellEnd"/>
+      <w:r>
+        <w:t xml:space="preserve"> functions), we should unsubscribe when we no longer need them.</w:t>
       </w:r>
     </w:p>
     <w:p>
@@ -4058,7 +5352,23 @@
         </w:numPr>
       </w:pPr>
       <w:r>
-        <w:t xml:space="preserve">Note that onSnapshot and onAuthStateChanged are functions that return an unsubscribe function. </w:t>
+        <w:t xml:space="preserve">Note that </w:t>
+      </w:r>
+      <w:proofErr w:type="spellStart"/>
+      <w:r>
+        <w:t>onSnapshot</w:t>
+      </w:r>
+      <w:proofErr w:type="spellEnd"/>
+      <w:r>
+        <w:t xml:space="preserve"> and </w:t>
+      </w:r>
+      <w:proofErr w:type="spellStart"/>
+      <w:r>
+        <w:t>onAuthStateChanged</w:t>
+      </w:r>
+      <w:proofErr w:type="spellEnd"/>
+      <w:r>
+        <w:t xml:space="preserve"> are functions that return an unsubscribe function. </w:t>
       </w:r>
     </w:p>
     <w:p>
@@ -4216,8 +5526,29 @@
           <w:numId w:val="1"/>
         </w:numPr>
       </w:pPr>
-      <w:r>
-        <w:t>unsubCol, unsubDoc, and unsubAuth are all functions that unsubscribe when executed.</w:t>
+      <w:proofErr w:type="spellStart"/>
+      <w:r>
+        <w:t>unsubCol</w:t>
+      </w:r>
+      <w:proofErr w:type="spellEnd"/>
+      <w:r>
+        <w:t xml:space="preserve">, </w:t>
+      </w:r>
+      <w:proofErr w:type="spellStart"/>
+      <w:r>
+        <w:t>unsubDoc</w:t>
+      </w:r>
+      <w:proofErr w:type="spellEnd"/>
+      <w:r>
+        <w:t xml:space="preserve">, and </w:t>
+      </w:r>
+      <w:proofErr w:type="spellStart"/>
+      <w:r>
+        <w:t>unsubAuth</w:t>
+      </w:r>
+      <w:proofErr w:type="spellEnd"/>
+      <w:r>
+        <w:t xml:space="preserve"> are all functions that unsubscribe when executed.</w:t>
       </w:r>
     </w:p>
     <w:p>
@@ -4620,19 +5951,35 @@
         </w:numPr>
       </w:pPr>
       <w:r>
-        <w:t>Make sure to have the storageBucket property in your config object</w:t>
-      </w:r>
-    </w:p>
-    <w:p>
-      <w:pPr>
-        <w:pStyle w:val="ListParagraph"/>
-        <w:numPr>
-          <w:ilvl w:val="0"/>
-          <w:numId w:val="1"/>
-        </w:numPr>
-      </w:pPr>
-      <w:r>
-        <w:t xml:space="preserve">Notice in the code above, we imported the getStorage function from firebase storage. This function will enable </w:t>
+        <w:t xml:space="preserve">Make sure to have the </w:t>
+      </w:r>
+      <w:proofErr w:type="spellStart"/>
+      <w:r>
+        <w:t>storageBucket</w:t>
+      </w:r>
+      <w:proofErr w:type="spellEnd"/>
+      <w:r>
+        <w:t xml:space="preserve"> property in your config object</w:t>
+      </w:r>
+    </w:p>
+    <w:p>
+      <w:pPr>
+        <w:pStyle w:val="ListParagraph"/>
+        <w:numPr>
+          <w:ilvl w:val="0"/>
+          <w:numId w:val="1"/>
+        </w:numPr>
+      </w:pPr>
+      <w:r>
+        <w:t xml:space="preserve">Notice in the code above, we imported the </w:t>
+      </w:r>
+      <w:proofErr w:type="spellStart"/>
+      <w:r>
+        <w:t>getStorage</w:t>
+      </w:r>
+      <w:proofErr w:type="spellEnd"/>
+      <w:r>
+        <w:t xml:space="preserve"> function from firebase storage. This function will enable </w:t>
       </w:r>
       <w:r>
         <w:t xml:space="preserve">us </w:t>
@@ -4668,19 +6015,40 @@
         </w:numPr>
       </w:pPr>
       <w:r>
-        <w:t>Your files are stored in a Cloud Storage bucket. The files in this bucket are presented in a hierarchical structure, just like the file system on your local hard disk, or the data in the Firebase Realtime Database. By creating a reference to a file, your app gains access to it. These references can then be used to upload or download data, get or update metadata or delete the file. A reference can either point to a specific file or to a higher level node in the hierarchy.</w:t>
-      </w:r>
-    </w:p>
-    <w:p>
-      <w:pPr>
-        <w:pStyle w:val="ListParagraph"/>
-        <w:numPr>
-          <w:ilvl w:val="0"/>
-          <w:numId w:val="1"/>
-        </w:numPr>
-      </w:pPr>
-      <w:r>
-        <w:t>In order to upload or download files, delete files, or get or update metadata, you must create a reference to the file you want to operate on. A reference can be thought of as a pointer to a file in the cloud. References are lightweight, so you can create as many as you need, and they are also reusable for multiple operations.</w:t>
+        <w:t xml:space="preserve">Your files are stored in a Cloud Storage bucket. The files in this bucket are presented in a hierarchical structure, just like the file system on your local hard disk, or the data in the Firebase Realtime Database. By creating a reference to a file, your app gains access to it. These references can then be used to upload or download data, </w:t>
+      </w:r>
+      <w:proofErr w:type="gramStart"/>
+      <w:r>
+        <w:t>get</w:t>
+      </w:r>
+      <w:proofErr w:type="gramEnd"/>
+      <w:r>
+        <w:t xml:space="preserve"> or update metadata or delete the file. A reference can either point to a specific file or to a </w:t>
+      </w:r>
+      <w:proofErr w:type="gramStart"/>
+      <w:r>
+        <w:t>higher level</w:t>
+      </w:r>
+      <w:proofErr w:type="gramEnd"/>
+      <w:r>
+        <w:t xml:space="preserve"> node in the hierarchy.</w:t>
+      </w:r>
+    </w:p>
+    <w:p>
+      <w:pPr>
+        <w:pStyle w:val="ListParagraph"/>
+        <w:numPr>
+          <w:ilvl w:val="0"/>
+          <w:numId w:val="1"/>
+        </w:numPr>
+      </w:pPr>
+      <w:proofErr w:type="gramStart"/>
+      <w:r>
+        <w:t>In order to</w:t>
+      </w:r>
+      <w:proofErr w:type="gramEnd"/>
+      <w:r>
+        <w:t xml:space="preserve"> upload or download files, delete files, or get or update metadata, you must create a reference to the file you want to operate on. A reference can be thought of as a pointer to a file in the cloud. References are lightweight, so you can create as many as you need, and they are also reusable for multiple operations.</w:t>
       </w:r>
     </w:p>
     <w:p>
@@ -4821,7 +6189,15 @@
         </w:drawing>
       </w:r>
       <w:r>
-        <w:t>. Note that the ‘images’ folder does not already exist, it’ll be created once we actually make a change to the image folder.</w:t>
+        <w:t xml:space="preserve">. Note that the ‘images’ folder does not already exist, it’ll be created once we </w:t>
+      </w:r>
+      <w:proofErr w:type="gramStart"/>
+      <w:r>
+        <w:t>actually make</w:t>
+      </w:r>
+      <w:proofErr w:type="gramEnd"/>
+      <w:r>
+        <w:t xml:space="preserve"> a change to the image folder.</w:t>
       </w:r>
     </w:p>
     <w:p>
@@ -4885,7 +6261,15 @@
         </w:numPr>
       </w:pPr>
       <w:r>
-        <w:t>Note that creating refences doesn’t actually make any changes to the storage, we are simply pointing at locations in the storage, not changing them.</w:t>
+        <w:t xml:space="preserve">Note that creating refences doesn’t </w:t>
+      </w:r>
+      <w:proofErr w:type="gramStart"/>
+      <w:r>
+        <w:t>actually make</w:t>
+      </w:r>
+      <w:proofErr w:type="gramEnd"/>
+      <w:r>
+        <w:t xml:space="preserve"> any changes to the storage, we are simply pointing at locations in the storage, not changing them.</w:t>
       </w:r>
     </w:p>
     <w:p/>
@@ -5018,9 +6402,11 @@
       <w:r>
         <w:t xml:space="preserve">To upload the file, import the </w:t>
       </w:r>
+      <w:proofErr w:type="spellStart"/>
       <w:r>
         <w:t>uploadBytes</w:t>
       </w:r>
+      <w:proofErr w:type="spellEnd"/>
       <w:r>
         <w:t xml:space="preserve"> function from firebase storage. This function takes two parameters. The first is the reference to where in the bucket a file should be added. The second is the file object. This function returns a promise with a snapshot object as it’s resolve value. This snapshot </w:t>
       </w:r>
@@ -5031,7 +6417,15 @@
         <w:t xml:space="preserve"> is </w:t>
       </w:r>
       <w:r>
-        <w:t>an object representation of the file we just uploaded I think (im not sure).</w:t>
+        <w:t>an object representation of the file we just uploaded I think (</w:t>
+      </w:r>
+      <w:proofErr w:type="spellStart"/>
+      <w:r>
+        <w:t>im</w:t>
+      </w:r>
+      <w:proofErr w:type="spellEnd"/>
+      <w:r>
+        <w:t xml:space="preserve"> not sure).</w:t>
       </w:r>
     </w:p>
     <w:p>
@@ -5179,13 +6573,47 @@
         </w:numPr>
       </w:pPr>
       <w:r>
-        <w:t xml:space="preserve">To download a file via it’s url, we need to import the </w:t>
-      </w:r>
+        <w:t xml:space="preserve">To download a file via it’s </w:t>
+      </w:r>
+      <w:proofErr w:type="spellStart"/>
+      <w:r>
+        <w:t>url</w:t>
+      </w:r>
+      <w:proofErr w:type="spellEnd"/>
+      <w:r>
+        <w:t xml:space="preserve">, we need to import the </w:t>
+      </w:r>
+      <w:proofErr w:type="spellStart"/>
       <w:r>
         <w:t>getDownloadURL</w:t>
       </w:r>
-      <w:r>
-        <w:t xml:space="preserve"> from firebase storage. This function takes in one parameter, which is the reference to the file we want to download. This function returns a promise with an url as it’s resolve value. This url is the url of the file we downloaded. </w:t>
+      <w:proofErr w:type="spellEnd"/>
+      <w:r>
+        <w:t xml:space="preserve"> from firebase storage. This function takes in one parameter, which is the reference to the file we want to download. This function returns a promise with an </w:t>
+      </w:r>
+      <w:proofErr w:type="spellStart"/>
+      <w:r>
+        <w:t>url</w:t>
+      </w:r>
+      <w:proofErr w:type="spellEnd"/>
+      <w:r>
+        <w:t xml:space="preserve"> as it’s resolve value. This </w:t>
+      </w:r>
+      <w:proofErr w:type="spellStart"/>
+      <w:r>
+        <w:t>url</w:t>
+      </w:r>
+      <w:proofErr w:type="spellEnd"/>
+      <w:r>
+        <w:t xml:space="preserve"> is the </w:t>
+      </w:r>
+      <w:proofErr w:type="spellStart"/>
+      <w:r>
+        <w:t>url</w:t>
+      </w:r>
+      <w:proofErr w:type="spellEnd"/>
+      <w:r>
+        <w:t xml:space="preserve"> of the file we downloaded. </w:t>
       </w:r>
     </w:p>
     <w:p>
@@ -5318,11 +6746,21 @@
       <w:r>
         <w:t xml:space="preserve">To delete a file, we need to import the </w:t>
       </w:r>
+      <w:proofErr w:type="spellStart"/>
       <w:r>
         <w:t>deleteObject</w:t>
       </w:r>
-      <w:r>
-        <w:t xml:space="preserve"> from firebase storage. This function takes in one parameter, which is the reference to the file we want to delete. This function returns a promise so we can add a .then method if we want. </w:t>
+      <w:proofErr w:type="spellEnd"/>
+      <w:r>
+        <w:t xml:space="preserve"> from firebase storage. This function takes in one parameter, which is the reference to the file we want to delete. This function returns a promise so we can add </w:t>
+      </w:r>
+      <w:proofErr w:type="gramStart"/>
+      <w:r>
+        <w:t>a .then</w:t>
+      </w:r>
+      <w:proofErr w:type="gramEnd"/>
+      <w:r>
+        <w:t xml:space="preserve"> method if we want. </w:t>
       </w:r>
     </w:p>
     <w:p>
@@ -5402,6 +6840,2112 @@
         </w:numPr>
       </w:pPr>
       <w:r>
+        <w:t>If we failed to set up backend security rules properly, anyone could easily alter our database without permission</w:t>
+      </w:r>
+    </w:p>
+    <w:p>
+      <w:pPr>
+        <w:pStyle w:val="ListParagraph"/>
+        <w:numPr>
+          <w:ilvl w:val="0"/>
+          <w:numId w:val="1"/>
+        </w:numPr>
+      </w:pPr>
+      <w:r>
+        <w:t>By default, the firebase rules might look something like the following:</w:t>
+      </w:r>
+    </w:p>
+    <w:p>
+      <w:pPr>
+        <w:pStyle w:val="ListParagraph"/>
+        <w:numPr>
+          <w:ilvl w:val="0"/>
+          <w:numId w:val="1"/>
+        </w:numPr>
+      </w:pPr>
+      <w:r>
+        <w:drawing>
+          <wp:inline distT="0" distB="0" distL="0" distR="0" wp14:anchorId="71DCD2E7" wp14:editId="3F93E054">
+            <wp:extent cx="3362794" cy="1524213"/>
+            <wp:effectExtent l="0" t="0" r="0" b="0"/>
+            <wp:docPr id="29" name="Picture 29" descr="Text, letter&#10;&#10;Description automatically generated"/>
+            <wp:cNvGraphicFramePr>
+              <a:graphicFrameLocks xmlns:a="http://schemas.openxmlformats.org/drawingml/2006/main" noChangeAspect="1"/>
+            </wp:cNvGraphicFramePr>
+            <a:graphic xmlns:a="http://schemas.openxmlformats.org/drawingml/2006/main">
+              <a:graphicData uri="http://schemas.openxmlformats.org/drawingml/2006/picture">
+                <pic:pic xmlns:pic="http://schemas.openxmlformats.org/drawingml/2006/picture">
+                  <pic:nvPicPr>
+                    <pic:cNvPr id="29" name="Picture 29" descr="Text, letter&#10;&#10;Description automatically generated"/>
+                    <pic:cNvPicPr/>
+                  </pic:nvPicPr>
+                  <pic:blipFill>
+                    <a:blip r:embed="rId62"/>
+                    <a:stretch>
+                      <a:fillRect/>
+                    </a:stretch>
+                  </pic:blipFill>
+                  <pic:spPr>
+                    <a:xfrm>
+                      <a:off x="0" y="0"/>
+                      <a:ext cx="3362794" cy="1524213"/>
+                    </a:xfrm>
+                    <a:prstGeom prst="rect">
+                      <a:avLst/>
+                    </a:prstGeom>
+                  </pic:spPr>
+                </pic:pic>
+              </a:graphicData>
+            </a:graphic>
+          </wp:inline>
+        </w:drawing>
+      </w:r>
+    </w:p>
+    <w:p>
+      <w:pPr>
+        <w:pStyle w:val="ListParagraph"/>
+        <w:numPr>
+          <w:ilvl w:val="0"/>
+          <w:numId w:val="1"/>
+        </w:numPr>
+      </w:pPr>
+      <w:r>
+        <w:t>Rules are defined in their own language which resembles JS.</w:t>
+      </w:r>
+    </w:p>
+    <w:p>
+      <w:pPr>
+        <w:pStyle w:val="ListParagraph"/>
+        <w:numPr>
+          <w:ilvl w:val="0"/>
+          <w:numId w:val="1"/>
+        </w:numPr>
+      </w:pPr>
+      <w:r>
+        <w:t>The line ‘</w:t>
+      </w:r>
+      <w:r>
+        <w:t>match /databases/{database}/documents</w:t>
+      </w:r>
+      <w:r>
+        <w:t>’ points to the root of our database.</w:t>
+      </w:r>
+    </w:p>
+    <w:p>
+      <w:pPr>
+        <w:pStyle w:val="ListParagraph"/>
+        <w:numPr>
+          <w:ilvl w:val="0"/>
+          <w:numId w:val="1"/>
+        </w:numPr>
+      </w:pPr>
+      <w:r>
+        <w:t>The line ‘</w:t>
+      </w:r>
+      <w:r>
+        <w:t xml:space="preserve">match /{document=**} </w:t>
+      </w:r>
+      <w:proofErr w:type="gramStart"/>
+      <w:r>
+        <w:t>‘ points</w:t>
+      </w:r>
+      <w:proofErr w:type="gramEnd"/>
+      <w:r>
+        <w:t xml:space="preserve"> to paths in our database we want to apply rules to. In our case, by saying document=**, we are matching every document in the </w:t>
+      </w:r>
+      <w:proofErr w:type="gramStart"/>
+      <w:r>
+        <w:t>database</w:t>
+      </w:r>
+      <w:proofErr w:type="gramEnd"/>
+      <w:r>
+        <w:t xml:space="preserve"> so all documents have to adhere to the security rules.</w:t>
+      </w:r>
+    </w:p>
+    <w:p>
+      <w:pPr>
+        <w:pStyle w:val="ListParagraph"/>
+        <w:numPr>
+          <w:ilvl w:val="0"/>
+          <w:numId w:val="1"/>
+        </w:numPr>
+      </w:pPr>
+      <w:r>
+        <w:t>We then</w:t>
+      </w:r>
+      <w:r>
+        <w:t xml:space="preserve"> use the allow keyword followed by the operation that we want to set a rule for. In this case, ‘</w:t>
+      </w:r>
+      <w:r>
+        <w:t>allow read, write</w:t>
+      </w:r>
+      <w:r>
+        <w:t>’, the operations are to read or write. If don’t have anything after the line ‘</w:t>
+      </w:r>
+      <w:r>
+        <w:t>allow read, write</w:t>
+      </w:r>
+      <w:r>
+        <w:t>’, anyone can read or write to it.</w:t>
+      </w:r>
+    </w:p>
+    <w:p>
+      <w:pPr>
+        <w:pStyle w:val="ListParagraph"/>
+        <w:numPr>
+          <w:ilvl w:val="0"/>
+          <w:numId w:val="1"/>
+        </w:numPr>
+      </w:pPr>
+      <w:r>
+        <w:t xml:space="preserve">We can also add a Boolean expression to apply rule logic. </w:t>
+      </w:r>
+    </w:p>
+    <w:p>
+      <w:pPr>
+        <w:pStyle w:val="ListParagraph"/>
+        <w:numPr>
+          <w:ilvl w:val="0"/>
+          <w:numId w:val="1"/>
+        </w:numPr>
+      </w:pPr>
+      <w:r>
+        <w:t>For example, if we wanted to lock down all documents so none of them could be read or written to, we could have the following:</w:t>
+      </w:r>
+    </w:p>
+    <w:p>
+      <w:pPr>
+        <w:pStyle w:val="ListParagraph"/>
+        <w:numPr>
+          <w:ilvl w:val="0"/>
+          <w:numId w:val="1"/>
+        </w:numPr>
+      </w:pPr>
+      <w:r>
+        <w:drawing>
+          <wp:inline distT="0" distB="0" distL="0" distR="0" wp14:anchorId="1F1789CF" wp14:editId="650E7AFA">
+            <wp:extent cx="3343742" cy="1524213"/>
+            <wp:effectExtent l="0" t="0" r="9525" b="0"/>
+            <wp:docPr id="59" name="Picture 59" descr="Text, letter&#10;&#10;Description automatically generated"/>
+            <wp:cNvGraphicFramePr>
+              <a:graphicFrameLocks xmlns:a="http://schemas.openxmlformats.org/drawingml/2006/main" noChangeAspect="1"/>
+            </wp:cNvGraphicFramePr>
+            <a:graphic xmlns:a="http://schemas.openxmlformats.org/drawingml/2006/main">
+              <a:graphicData uri="http://schemas.openxmlformats.org/drawingml/2006/picture">
+                <pic:pic xmlns:pic="http://schemas.openxmlformats.org/drawingml/2006/picture">
+                  <pic:nvPicPr>
+                    <pic:cNvPr id="59" name="Picture 59" descr="Text, letter&#10;&#10;Description automatically generated"/>
+                    <pic:cNvPicPr/>
+                  </pic:nvPicPr>
+                  <pic:blipFill>
+                    <a:blip r:embed="rId63"/>
+                    <a:stretch>
+                      <a:fillRect/>
+                    </a:stretch>
+                  </pic:blipFill>
+                  <pic:spPr>
+                    <a:xfrm>
+                      <a:off x="0" y="0"/>
+                      <a:ext cx="3343742" cy="1524213"/>
+                    </a:xfrm>
+                    <a:prstGeom prst="rect">
+                      <a:avLst/>
+                    </a:prstGeom>
+                  </pic:spPr>
+                </pic:pic>
+              </a:graphicData>
+            </a:graphic>
+          </wp:inline>
+        </w:drawing>
+      </w:r>
+    </w:p>
+    <w:p>
+      <w:pPr>
+        <w:pStyle w:val="ListParagraph"/>
+        <w:numPr>
+          <w:ilvl w:val="0"/>
+          <w:numId w:val="1"/>
+        </w:numPr>
+      </w:pPr>
+      <w:r>
+        <w:t>In the above example, if we try to query any document from the frontend, we will get an error.</w:t>
+      </w:r>
+    </w:p>
+    <w:p>
+      <w:pPr>
+        <w:pStyle w:val="ListParagraph"/>
+        <w:numPr>
+          <w:ilvl w:val="0"/>
+          <w:numId w:val="1"/>
+        </w:numPr>
+      </w:pPr>
+      <w:r>
+        <w:t>There are different types of requests that we can apply security rules to.</w:t>
+      </w:r>
+    </w:p>
+    <w:p>
+      <w:pPr>
+        <w:pStyle w:val="ListParagraph"/>
+        <w:numPr>
+          <w:ilvl w:val="0"/>
+          <w:numId w:val="1"/>
+        </w:numPr>
+      </w:pPr>
+      <w:r>
+        <w:drawing>
+          <wp:inline distT="0" distB="0" distL="0" distR="0" wp14:anchorId="3059AC29" wp14:editId="3D96EDB0">
+            <wp:extent cx="3115819" cy="2238375"/>
+            <wp:effectExtent l="0" t="0" r="8890" b="0"/>
+            <wp:docPr id="60" name="Picture 60" descr="Text&#10;&#10;Description automatically generated with medium confidence"/>
+            <wp:cNvGraphicFramePr>
+              <a:graphicFrameLocks xmlns:a="http://schemas.openxmlformats.org/drawingml/2006/main" noChangeAspect="1"/>
+            </wp:cNvGraphicFramePr>
+            <a:graphic xmlns:a="http://schemas.openxmlformats.org/drawingml/2006/main">
+              <a:graphicData uri="http://schemas.openxmlformats.org/drawingml/2006/picture">
+                <pic:pic xmlns:pic="http://schemas.openxmlformats.org/drawingml/2006/picture">
+                  <pic:nvPicPr>
+                    <pic:cNvPr id="60" name="Picture 60" descr="Text&#10;&#10;Description automatically generated with medium confidence"/>
+                    <pic:cNvPicPr/>
+                  </pic:nvPicPr>
+                  <pic:blipFill>
+                    <a:blip r:embed="rId64"/>
+                    <a:stretch>
+                      <a:fillRect/>
+                    </a:stretch>
+                  </pic:blipFill>
+                  <pic:spPr>
+                    <a:xfrm>
+                      <a:off x="0" y="0"/>
+                      <a:ext cx="3131554" cy="2249679"/>
+                    </a:xfrm>
+                    <a:prstGeom prst="rect">
+                      <a:avLst/>
+                    </a:prstGeom>
+                  </pic:spPr>
+                </pic:pic>
+              </a:graphicData>
+            </a:graphic>
+          </wp:inline>
+        </w:drawing>
+      </w:r>
+    </w:p>
+    <w:p>
+      <w:pPr>
+        <w:pStyle w:val="ListParagraph"/>
+        <w:numPr>
+          <w:ilvl w:val="0"/>
+          <w:numId w:val="1"/>
+        </w:numPr>
+      </w:pPr>
+      <w:r>
+        <w:lastRenderedPageBreak/>
+        <w:t>The get request allows us to read a specific document</w:t>
+      </w:r>
+    </w:p>
+    <w:p>
+      <w:pPr>
+        <w:pStyle w:val="ListParagraph"/>
+        <w:numPr>
+          <w:ilvl w:val="0"/>
+          <w:numId w:val="1"/>
+        </w:numPr>
+      </w:pPr>
+      <w:r>
+        <w:t>The list request allows us to read a collection query</w:t>
+      </w:r>
+    </w:p>
+    <w:p>
+      <w:pPr>
+        <w:pStyle w:val="ListParagraph"/>
+        <w:numPr>
+          <w:ilvl w:val="0"/>
+          <w:numId w:val="1"/>
+        </w:numPr>
+      </w:pPr>
+      <w:r>
+        <w:t xml:space="preserve">The create/update/delete requests </w:t>
+      </w:r>
+      <w:proofErr w:type="gramStart"/>
+      <w:r>
+        <w:t>allows</w:t>
+      </w:r>
+      <w:proofErr w:type="gramEnd"/>
+      <w:r>
+        <w:t xml:space="preserve"> us to create/update/delete data</w:t>
+      </w:r>
+    </w:p>
+    <w:p>
+      <w:pPr>
+        <w:pStyle w:val="ListParagraph"/>
+        <w:numPr>
+          <w:ilvl w:val="0"/>
+          <w:numId w:val="1"/>
+        </w:numPr>
+      </w:pPr>
+      <w:r>
+        <w:t>In addition, we could say allow read which combines the get and list request into a single rule. Similarly, we could also say combine write which would combine the create/update/delete requests into a single rule.</w:t>
+      </w:r>
+    </w:p>
+    <w:p/>
+    <w:p>
+      <w:pPr>
+        <w:pStyle w:val="ListParagraph"/>
+        <w:numPr>
+          <w:ilvl w:val="0"/>
+          <w:numId w:val="1"/>
+        </w:numPr>
+        <w:rPr>
+          <w:u w:val="single"/>
+        </w:rPr>
+      </w:pPr>
+      <w:r>
+        <w:rPr>
+          <w:u w:val="single"/>
+        </w:rPr>
+        <w:t>Pointing to data</w:t>
+      </w:r>
+    </w:p>
+    <w:p>
+      <w:pPr>
+        <w:pStyle w:val="ListParagraph"/>
+      </w:pPr>
+    </w:p>
+    <w:p>
+      <w:pPr>
+        <w:pStyle w:val="ListParagraph"/>
+        <w:numPr>
+          <w:ilvl w:val="1"/>
+          <w:numId w:val="1"/>
+        </w:numPr>
+      </w:pPr>
+      <w:r>
+        <w:t>Now, we will learn how to point to documents/collections that we want the rules to be applied to</w:t>
+      </w:r>
+    </w:p>
+    <w:p>
+      <w:pPr>
+        <w:pStyle w:val="ListParagraph"/>
+        <w:numPr>
+          <w:ilvl w:val="1"/>
+          <w:numId w:val="1"/>
+        </w:numPr>
+      </w:pPr>
+      <w:r>
+        <w:t>As of now, the path we have is /{document=**} which tells your rules to be applied everything inside your current path. (</w:t>
+      </w:r>
+      <w:proofErr w:type="gramStart"/>
+      <w:r>
+        <w:t>our</w:t>
+      </w:r>
+      <w:proofErr w:type="gramEnd"/>
+      <w:r>
+        <w:t xml:space="preserve"> current path is the root of our database). This is useful when we have a rule applied to many collections such as verifying that a user is authenticated.</w:t>
+      </w:r>
+    </w:p>
+    <w:p>
+      <w:pPr>
+        <w:pStyle w:val="ListParagraph"/>
+        <w:numPr>
+          <w:ilvl w:val="1"/>
+          <w:numId w:val="1"/>
+        </w:numPr>
+      </w:pPr>
+      <w:r>
+        <w:t>We can also apply rules to a specific document by using that document’s path</w:t>
+      </w:r>
+    </w:p>
+    <w:p>
+      <w:pPr>
+        <w:pStyle w:val="ListParagraph"/>
+        <w:numPr>
+          <w:ilvl w:val="1"/>
+          <w:numId w:val="1"/>
+        </w:numPr>
+      </w:pPr>
+      <w:r>
+        <w:t>For example:</w:t>
+      </w:r>
+    </w:p>
+    <w:p>
+      <w:pPr>
+        <w:pStyle w:val="ListParagraph"/>
+        <w:numPr>
+          <w:ilvl w:val="1"/>
+          <w:numId w:val="1"/>
+        </w:numPr>
+      </w:pPr>
+      <w:r>
+        <w:t xml:space="preserve">Suppose we have the following document in </w:t>
+      </w:r>
+      <w:proofErr w:type="spellStart"/>
+      <w:r>
+        <w:t>firestore</w:t>
+      </w:r>
+      <w:proofErr w:type="spellEnd"/>
+    </w:p>
+    <w:p>
+      <w:pPr>
+        <w:pStyle w:val="ListParagraph"/>
+        <w:numPr>
+          <w:ilvl w:val="1"/>
+          <w:numId w:val="1"/>
+        </w:numPr>
+      </w:pPr>
+      <w:r>
+        <w:drawing>
+          <wp:inline distT="0" distB="0" distL="0" distR="0" wp14:anchorId="4FD8EAAC" wp14:editId="68B508A3">
+            <wp:extent cx="6219825" cy="1851550"/>
+            <wp:effectExtent l="0" t="0" r="0" b="0"/>
+            <wp:docPr id="61" name="Picture 61" descr="Graphical user interface, text, application&#10;&#10;Description automatically generated"/>
+            <wp:cNvGraphicFramePr>
+              <a:graphicFrameLocks xmlns:a="http://schemas.openxmlformats.org/drawingml/2006/main" noChangeAspect="1"/>
+            </wp:cNvGraphicFramePr>
+            <a:graphic xmlns:a="http://schemas.openxmlformats.org/drawingml/2006/main">
+              <a:graphicData uri="http://schemas.openxmlformats.org/drawingml/2006/picture">
+                <pic:pic xmlns:pic="http://schemas.openxmlformats.org/drawingml/2006/picture">
+                  <pic:nvPicPr>
+                    <pic:cNvPr id="61" name="Picture 61" descr="Graphical user interface, text, application&#10;&#10;Description automatically generated"/>
+                    <pic:cNvPicPr/>
+                  </pic:nvPicPr>
+                  <pic:blipFill>
+                    <a:blip r:embed="rId65"/>
+                    <a:stretch>
+                      <a:fillRect/>
+                    </a:stretch>
+                  </pic:blipFill>
+                  <pic:spPr>
+                    <a:xfrm>
+                      <a:off x="0" y="0"/>
+                      <a:ext cx="6236811" cy="1856606"/>
+                    </a:xfrm>
+                    <a:prstGeom prst="rect">
+                      <a:avLst/>
+                    </a:prstGeom>
+                  </pic:spPr>
+                </pic:pic>
+              </a:graphicData>
+            </a:graphic>
+          </wp:inline>
+        </w:drawing>
+      </w:r>
+    </w:p>
+    <w:p>
+      <w:pPr>
+        <w:pStyle w:val="ListParagraph"/>
+        <w:numPr>
+          <w:ilvl w:val="1"/>
+          <w:numId w:val="1"/>
+        </w:numPr>
+      </w:pPr>
+      <w:r>
+        <w:t xml:space="preserve">We can apply a rule to it by using </w:t>
+      </w:r>
+      <w:proofErr w:type="gramStart"/>
+      <w:r>
+        <w:t>it’s</w:t>
+      </w:r>
+      <w:proofErr w:type="gramEnd"/>
+      <w:r>
+        <w:t xml:space="preserve"> path (highlighted in blue) of: </w:t>
+      </w:r>
+      <w:r>
+        <w:t>/</w:t>
+      </w:r>
+      <w:proofErr w:type="spellStart"/>
+      <w:r>
+        <w:t>todos</w:t>
+      </w:r>
+      <w:proofErr w:type="spellEnd"/>
+      <w:r>
+        <w:t>/GqQ5wmAt1GervwmQZVdDqY1PSsK2/</w:t>
+      </w:r>
+      <w:proofErr w:type="spellStart"/>
+      <w:r>
+        <w:t>todos</w:t>
+      </w:r>
+      <w:proofErr w:type="spellEnd"/>
+      <w:r>
+        <w:t>/8IMuJTTpC8fLNsmHDGF5</w:t>
+      </w:r>
+    </w:p>
+    <w:p>
+      <w:pPr>
+        <w:pStyle w:val="ListParagraph"/>
+        <w:numPr>
+          <w:ilvl w:val="1"/>
+          <w:numId w:val="1"/>
+        </w:numPr>
+      </w:pPr>
+      <w:r>
+        <w:t>Now we can apply that document’s path in our security rules (as shown on line 4):</w:t>
+      </w:r>
+    </w:p>
+    <w:p>
+      <w:pPr>
+        <w:pStyle w:val="ListParagraph"/>
+        <w:numPr>
+          <w:ilvl w:val="1"/>
+          <w:numId w:val="1"/>
+        </w:numPr>
+      </w:pPr>
+      <w:r>
+        <w:drawing>
+          <wp:inline distT="0" distB="0" distL="0" distR="0" wp14:anchorId="39BD0790" wp14:editId="10EDB7F3">
+            <wp:extent cx="5962650" cy="1411745"/>
+            <wp:effectExtent l="0" t="0" r="0" b="0"/>
+            <wp:docPr id="64" name="Picture 64" descr="Text&#10;&#10;Description automatically generated"/>
+            <wp:cNvGraphicFramePr>
+              <a:graphicFrameLocks xmlns:a="http://schemas.openxmlformats.org/drawingml/2006/main" noChangeAspect="1"/>
+            </wp:cNvGraphicFramePr>
+            <a:graphic xmlns:a="http://schemas.openxmlformats.org/drawingml/2006/main">
+              <a:graphicData uri="http://schemas.openxmlformats.org/drawingml/2006/picture">
+                <pic:pic xmlns:pic="http://schemas.openxmlformats.org/drawingml/2006/picture">
+                  <pic:nvPicPr>
+                    <pic:cNvPr id="64" name="Picture 64" descr="Text&#10;&#10;Description automatically generated"/>
+                    <pic:cNvPicPr/>
+                  </pic:nvPicPr>
+                  <pic:blipFill>
+                    <a:blip r:embed="rId66"/>
+                    <a:stretch>
+                      <a:fillRect/>
+                    </a:stretch>
+                  </pic:blipFill>
+                  <pic:spPr>
+                    <a:xfrm>
+                      <a:off x="0" y="0"/>
+                      <a:ext cx="5976374" cy="1414994"/>
+                    </a:xfrm>
+                    <a:prstGeom prst="rect">
+                      <a:avLst/>
+                    </a:prstGeom>
+                  </pic:spPr>
+                </pic:pic>
+              </a:graphicData>
+            </a:graphic>
+          </wp:inline>
+        </w:drawing>
+      </w:r>
+    </w:p>
+    <w:p>
+      <w:pPr>
+        <w:pStyle w:val="ListParagraph"/>
+        <w:numPr>
+          <w:ilvl w:val="1"/>
+          <w:numId w:val="1"/>
+        </w:numPr>
+      </w:pPr>
+      <w:r>
+        <w:t>In the above example, read and write operations are only allowed for that specific document. Nothing else can be read or accessed.</w:t>
+      </w:r>
+    </w:p>
+    <w:p>
+      <w:pPr>
+        <w:pStyle w:val="ListParagraph"/>
+        <w:numPr>
+          <w:ilvl w:val="1"/>
+          <w:numId w:val="1"/>
+        </w:numPr>
+      </w:pPr>
+      <w:r>
+        <w:t xml:space="preserve">However, instead of hard-coding a path, we can </w:t>
+      </w:r>
+      <w:r>
+        <w:t xml:space="preserve">use a wild-card and </w:t>
+      </w:r>
+      <w:r>
+        <w:t xml:space="preserve">replace it with a bracket and a variable name. The value of this </w:t>
+      </w:r>
+      <w:r>
+        <w:t xml:space="preserve">wild-card </w:t>
+      </w:r>
+      <w:r>
+        <w:t>variable is evaluated at run time.</w:t>
+      </w:r>
+    </w:p>
+    <w:p>
+      <w:pPr>
+        <w:pStyle w:val="ListParagraph"/>
+        <w:numPr>
+          <w:ilvl w:val="1"/>
+          <w:numId w:val="1"/>
+        </w:numPr>
+      </w:pPr>
+      <w:r>
+        <w:t>Ex:</w:t>
+      </w:r>
+    </w:p>
+    <w:p>
+      <w:pPr>
+        <w:pStyle w:val="ListParagraph"/>
+        <w:numPr>
+          <w:ilvl w:val="1"/>
+          <w:numId w:val="1"/>
+        </w:numPr>
+      </w:pPr>
+      <w:r>
+        <w:drawing>
+          <wp:inline distT="0" distB="0" distL="0" distR="0" wp14:anchorId="2C9FA31A" wp14:editId="0B8E3E2C">
+            <wp:extent cx="4852670" cy="1387724"/>
+            <wp:effectExtent l="0" t="0" r="5080" b="3175"/>
+            <wp:docPr id="65" name="Picture 65" descr="Graphical user interface, text, application&#10;&#10;Description automatically generated"/>
+            <wp:cNvGraphicFramePr>
+              <a:graphicFrameLocks xmlns:a="http://schemas.openxmlformats.org/drawingml/2006/main" noChangeAspect="1"/>
+            </wp:cNvGraphicFramePr>
+            <a:graphic xmlns:a="http://schemas.openxmlformats.org/drawingml/2006/main">
+              <a:graphicData uri="http://schemas.openxmlformats.org/drawingml/2006/picture">
+                <pic:pic xmlns:pic="http://schemas.openxmlformats.org/drawingml/2006/picture">
+                  <pic:nvPicPr>
+                    <pic:cNvPr id="65" name="Picture 65" descr="Graphical user interface, text, application&#10;&#10;Description automatically generated"/>
+                    <pic:cNvPicPr/>
+                  </pic:nvPicPr>
+                  <pic:blipFill>
+                    <a:blip r:embed="rId67"/>
+                    <a:stretch>
+                      <a:fillRect/>
+                    </a:stretch>
+                  </pic:blipFill>
+                  <pic:spPr>
+                    <a:xfrm>
+                      <a:off x="0" y="0"/>
+                      <a:ext cx="4867307" cy="1391910"/>
+                    </a:xfrm>
+                    <a:prstGeom prst="rect">
+                      <a:avLst/>
+                    </a:prstGeom>
+                  </pic:spPr>
+                </pic:pic>
+              </a:graphicData>
+            </a:graphic>
+          </wp:inline>
+        </w:drawing>
+      </w:r>
+    </w:p>
+    <w:p>
+      <w:pPr>
+        <w:pStyle w:val="ListParagraph"/>
+        <w:numPr>
+          <w:ilvl w:val="1"/>
+          <w:numId w:val="1"/>
+        </w:numPr>
+      </w:pPr>
+      <w:r>
+        <w:lastRenderedPageBreak/>
+        <w:t xml:space="preserve">In the above example, </w:t>
+      </w:r>
+      <w:r>
+        <w:t xml:space="preserve">any document within the </w:t>
+      </w:r>
+      <w:r>
+        <w:t>/</w:t>
+      </w:r>
+      <w:proofErr w:type="spellStart"/>
+      <w:r>
+        <w:t>todos</w:t>
+      </w:r>
+      <w:proofErr w:type="spellEnd"/>
+      <w:r>
+        <w:t>/GqQ5wmAt1GervwmQZVdDqY1PSsK2/</w:t>
+      </w:r>
+      <w:proofErr w:type="spellStart"/>
+      <w:r>
+        <w:t>todos</w:t>
+      </w:r>
+      <w:proofErr w:type="spellEnd"/>
+      <w:r>
+        <w:t>/</w:t>
+      </w:r>
+      <w:r>
+        <w:t xml:space="preserve"> collection can be read and written to.</w:t>
+      </w:r>
+    </w:p>
+    <w:p/>
+    <w:p>
+      <w:pPr>
+        <w:pStyle w:val="ListParagraph"/>
+        <w:numPr>
+          <w:ilvl w:val="0"/>
+          <w:numId w:val="1"/>
+        </w:numPr>
+        <w:rPr>
+          <w:u w:val="single"/>
+        </w:rPr>
+      </w:pPr>
+      <w:r>
+        <w:rPr>
+          <w:u w:val="single"/>
+        </w:rPr>
+        <w:t>Authentication</w:t>
+      </w:r>
+    </w:p>
+    <w:p>
+      <w:pPr>
+        <w:pStyle w:val="ListParagraph"/>
+        <w:numPr>
+          <w:ilvl w:val="1"/>
+          <w:numId w:val="1"/>
+        </w:numPr>
+      </w:pPr>
+      <w:r>
+        <w:t>Suppose we want any user to be able to read any document within a collection. However, suppose we also want documents within that collection to be deleted only if the user is authenticated.</w:t>
+      </w:r>
+    </w:p>
+    <w:p>
+      <w:pPr>
+        <w:pStyle w:val="ListParagraph"/>
+        <w:numPr>
+          <w:ilvl w:val="1"/>
+          <w:numId w:val="1"/>
+        </w:numPr>
+      </w:pPr>
+      <w:r>
+        <w:t>To check if a user is authenticated, we can say ‘</w:t>
+      </w:r>
+      <w:proofErr w:type="spellStart"/>
+      <w:proofErr w:type="gramStart"/>
+      <w:r>
+        <w:t>request.auth</w:t>
+      </w:r>
+      <w:proofErr w:type="spellEnd"/>
+      <w:proofErr w:type="gramEnd"/>
+      <w:r>
+        <w:t xml:space="preserve"> != null’.</w:t>
+      </w:r>
+    </w:p>
+    <w:p>
+      <w:pPr>
+        <w:pStyle w:val="ListParagraph"/>
+        <w:numPr>
+          <w:ilvl w:val="1"/>
+          <w:numId w:val="1"/>
+        </w:numPr>
+      </w:pPr>
+      <w:r>
+        <w:t>Then the security rules would look like the following:</w:t>
+      </w:r>
+    </w:p>
+    <w:p>
+      <w:pPr>
+        <w:pStyle w:val="ListParagraph"/>
+        <w:numPr>
+          <w:ilvl w:val="1"/>
+          <w:numId w:val="1"/>
+        </w:numPr>
+      </w:pPr>
+      <w:r>
+        <w:drawing>
+          <wp:inline distT="0" distB="0" distL="0" distR="0" wp14:anchorId="4E271C6B" wp14:editId="4D7A1ED2">
+            <wp:extent cx="5268060" cy="1686160"/>
+            <wp:effectExtent l="0" t="0" r="8890" b="9525"/>
+            <wp:docPr id="67" name="Picture 67" descr="Graphical user interface, text, application&#10;&#10;Description automatically generated"/>
+            <wp:cNvGraphicFramePr>
+              <a:graphicFrameLocks xmlns:a="http://schemas.openxmlformats.org/drawingml/2006/main" noChangeAspect="1"/>
+            </wp:cNvGraphicFramePr>
+            <a:graphic xmlns:a="http://schemas.openxmlformats.org/drawingml/2006/main">
+              <a:graphicData uri="http://schemas.openxmlformats.org/drawingml/2006/picture">
+                <pic:pic xmlns:pic="http://schemas.openxmlformats.org/drawingml/2006/picture">
+                  <pic:nvPicPr>
+                    <pic:cNvPr id="67" name="Picture 67" descr="Graphical user interface, text, application&#10;&#10;Description automatically generated"/>
+                    <pic:cNvPicPr/>
+                  </pic:nvPicPr>
+                  <pic:blipFill>
+                    <a:blip r:embed="rId68"/>
+                    <a:stretch>
+                      <a:fillRect/>
+                    </a:stretch>
+                  </pic:blipFill>
+                  <pic:spPr>
+                    <a:xfrm>
+                      <a:off x="0" y="0"/>
+                      <a:ext cx="5268060" cy="1686160"/>
+                    </a:xfrm>
+                    <a:prstGeom prst="rect">
+                      <a:avLst/>
+                    </a:prstGeom>
+                  </pic:spPr>
+                </pic:pic>
+              </a:graphicData>
+            </a:graphic>
+          </wp:inline>
+        </w:drawing>
+      </w:r>
+    </w:p>
+    <w:p>
+      <w:pPr>
+        <w:pStyle w:val="ListParagraph"/>
+        <w:numPr>
+          <w:ilvl w:val="1"/>
+          <w:numId w:val="1"/>
+        </w:numPr>
+      </w:pPr>
+      <w:r>
+        <w:t xml:space="preserve">However, </w:t>
+      </w:r>
+      <w:r>
+        <w:t>‘</w:t>
+      </w:r>
+      <w:proofErr w:type="spellStart"/>
+      <w:proofErr w:type="gramStart"/>
+      <w:r>
+        <w:t>request.auth</w:t>
+      </w:r>
+      <w:proofErr w:type="spellEnd"/>
+      <w:proofErr w:type="gramEnd"/>
+      <w:r>
+        <w:t xml:space="preserve"> != null’</w:t>
+      </w:r>
+      <w:r>
+        <w:t xml:space="preserve"> doesn’t read very well. Instead, we can create a function.</w:t>
+      </w:r>
+    </w:p>
+    <w:p>
+      <w:pPr>
+        <w:pStyle w:val="ListParagraph"/>
+        <w:numPr>
+          <w:ilvl w:val="1"/>
+          <w:numId w:val="1"/>
+        </w:numPr>
+      </w:pPr>
+      <w:r>
+        <w:drawing>
+          <wp:inline distT="0" distB="0" distL="0" distR="0" wp14:anchorId="1368E9E0" wp14:editId="1582751D">
+            <wp:extent cx="5268060" cy="2362530"/>
+            <wp:effectExtent l="0" t="0" r="0" b="0"/>
+            <wp:docPr id="68" name="Picture 68" descr="Graphical user interface, text, application&#10;&#10;Description automatically generated with medium confidence"/>
+            <wp:cNvGraphicFramePr>
+              <a:graphicFrameLocks xmlns:a="http://schemas.openxmlformats.org/drawingml/2006/main" noChangeAspect="1"/>
+            </wp:cNvGraphicFramePr>
+            <a:graphic xmlns:a="http://schemas.openxmlformats.org/drawingml/2006/main">
+              <a:graphicData uri="http://schemas.openxmlformats.org/drawingml/2006/picture">
+                <pic:pic xmlns:pic="http://schemas.openxmlformats.org/drawingml/2006/picture">
+                  <pic:nvPicPr>
+                    <pic:cNvPr id="68" name="Picture 68" descr="Graphical user interface, text, application&#10;&#10;Description automatically generated with medium confidence"/>
+                    <pic:cNvPicPr/>
+                  </pic:nvPicPr>
+                  <pic:blipFill>
+                    <a:blip r:embed="rId69"/>
+                    <a:stretch>
+                      <a:fillRect/>
+                    </a:stretch>
+                  </pic:blipFill>
+                  <pic:spPr>
+                    <a:xfrm>
+                      <a:off x="0" y="0"/>
+                      <a:ext cx="5268060" cy="2362530"/>
+                    </a:xfrm>
+                    <a:prstGeom prst="rect">
+                      <a:avLst/>
+                    </a:prstGeom>
+                  </pic:spPr>
+                </pic:pic>
+              </a:graphicData>
+            </a:graphic>
+          </wp:inline>
+        </w:drawing>
+      </w:r>
+    </w:p>
+    <w:p>
+      <w:pPr>
+        <w:pStyle w:val="ListParagraph"/>
+        <w:numPr>
+          <w:ilvl w:val="1"/>
+          <w:numId w:val="1"/>
+        </w:numPr>
+      </w:pPr>
+      <w:r>
+        <w:t xml:space="preserve">Notice we created the </w:t>
+      </w:r>
+      <w:proofErr w:type="spellStart"/>
+      <w:r>
+        <w:t>isSignedIn</w:t>
+      </w:r>
+      <w:proofErr w:type="spellEnd"/>
+      <w:r>
+        <w:t xml:space="preserve"> function and called it in the logic for allowing the delete operation.</w:t>
+      </w:r>
+    </w:p>
+    <w:p>
+      <w:pPr>
+        <w:pStyle w:val="ListParagraph"/>
+        <w:numPr>
+          <w:ilvl w:val="1"/>
+          <w:numId w:val="1"/>
+        </w:numPr>
+      </w:pPr>
+      <w:r>
+        <w:t>Suppose we want to determine if the user is the owner of a specific document. An example might be a user profile where other users can read the profile, but only the user owner can write to it.</w:t>
+      </w:r>
+    </w:p>
+    <w:p>
+      <w:pPr>
+        <w:pStyle w:val="ListParagraph"/>
+        <w:numPr>
+          <w:ilvl w:val="1"/>
+          <w:numId w:val="1"/>
+        </w:numPr>
+      </w:pPr>
+      <w:r>
+        <w:t>The code could look like the following:</w:t>
+      </w:r>
+    </w:p>
+    <w:p>
+      <w:pPr>
+        <w:pStyle w:val="ListParagraph"/>
+        <w:numPr>
+          <w:ilvl w:val="1"/>
+          <w:numId w:val="1"/>
+        </w:numPr>
+      </w:pPr>
+      <w:r>
+        <w:drawing>
+          <wp:inline distT="0" distB="0" distL="0" distR="0" wp14:anchorId="3C506BD0" wp14:editId="0898F70B">
+            <wp:extent cx="2893271" cy="2438400"/>
+            <wp:effectExtent l="0" t="0" r="2540" b="0"/>
+            <wp:docPr id="70" name="Picture 70" descr="Graphical user interface, text, application&#10;&#10;Description automatically generated"/>
+            <wp:cNvGraphicFramePr>
+              <a:graphicFrameLocks xmlns:a="http://schemas.openxmlformats.org/drawingml/2006/main" noChangeAspect="1"/>
+            </wp:cNvGraphicFramePr>
+            <a:graphic xmlns:a="http://schemas.openxmlformats.org/drawingml/2006/main">
+              <a:graphicData uri="http://schemas.openxmlformats.org/drawingml/2006/picture">
+                <pic:pic xmlns:pic="http://schemas.openxmlformats.org/drawingml/2006/picture">
+                  <pic:nvPicPr>
+                    <pic:cNvPr id="70" name="Picture 70" descr="Graphical user interface, text, application&#10;&#10;Description automatically generated"/>
+                    <pic:cNvPicPr/>
+                  </pic:nvPicPr>
+                  <pic:blipFill>
+                    <a:blip r:embed="rId70"/>
+                    <a:stretch>
+                      <a:fillRect/>
+                    </a:stretch>
+                  </pic:blipFill>
+                  <pic:spPr>
+                    <a:xfrm>
+                      <a:off x="0" y="0"/>
+                      <a:ext cx="2915975" cy="2457534"/>
+                    </a:xfrm>
+                    <a:prstGeom prst="rect">
+                      <a:avLst/>
+                    </a:prstGeom>
+                  </pic:spPr>
+                </pic:pic>
+              </a:graphicData>
+            </a:graphic>
+          </wp:inline>
+        </w:drawing>
+      </w:r>
+    </w:p>
+    <w:p>
+      <w:pPr>
+        <w:pStyle w:val="ListParagraph"/>
+        <w:numPr>
+          <w:ilvl w:val="1"/>
+          <w:numId w:val="1"/>
+        </w:numPr>
+      </w:pPr>
+      <w:r>
+        <w:lastRenderedPageBreak/>
+        <w:t>Let’s say we want to determine if a user has a verified email as well. To chain statements, we need to use &amp;&amp;. We could also use ‘or’ instead of ‘and’.</w:t>
+      </w:r>
+      <w:r>
+        <w:t xml:space="preserve"> </w:t>
+      </w:r>
+    </w:p>
+    <w:p>
+      <w:pPr>
+        <w:pStyle w:val="ListParagraph"/>
+        <w:numPr>
+          <w:ilvl w:val="1"/>
+          <w:numId w:val="1"/>
+        </w:numPr>
+      </w:pPr>
+      <w:r>
+        <w:drawing>
+          <wp:inline distT="0" distB="0" distL="0" distR="0" wp14:anchorId="5C136CDF" wp14:editId="70449321">
+            <wp:extent cx="4667901" cy="3896269"/>
+            <wp:effectExtent l="0" t="0" r="0" b="9525"/>
+            <wp:docPr id="71" name="Picture 71" descr="Graphical user interface, text, application, email&#10;&#10;Description automatically generated"/>
+            <wp:cNvGraphicFramePr>
+              <a:graphicFrameLocks xmlns:a="http://schemas.openxmlformats.org/drawingml/2006/main" noChangeAspect="1"/>
+            </wp:cNvGraphicFramePr>
+            <a:graphic xmlns:a="http://schemas.openxmlformats.org/drawingml/2006/main">
+              <a:graphicData uri="http://schemas.openxmlformats.org/drawingml/2006/picture">
+                <pic:pic xmlns:pic="http://schemas.openxmlformats.org/drawingml/2006/picture">
+                  <pic:nvPicPr>
+                    <pic:cNvPr id="71" name="Picture 71" descr="Graphical user interface, text, application, email&#10;&#10;Description automatically generated"/>
+                    <pic:cNvPicPr/>
+                  </pic:nvPicPr>
+                  <pic:blipFill>
+                    <a:blip r:embed="rId71"/>
+                    <a:stretch>
+                      <a:fillRect/>
+                    </a:stretch>
+                  </pic:blipFill>
+                  <pic:spPr>
+                    <a:xfrm>
+                      <a:off x="0" y="0"/>
+                      <a:ext cx="4667901" cy="3896269"/>
+                    </a:xfrm>
+                    <a:prstGeom prst="rect">
+                      <a:avLst/>
+                    </a:prstGeom>
+                  </pic:spPr>
+                </pic:pic>
+              </a:graphicData>
+            </a:graphic>
+          </wp:inline>
+        </w:drawing>
+      </w:r>
+    </w:p>
+    <w:p/>
+    <w:p>
+      <w:pPr>
+        <w:ind w:firstLine="360"/>
+        <w:rPr>
+          <w:u w:val="single"/>
+        </w:rPr>
+      </w:pPr>
+      <w:r>
+        <w:rPr>
+          <w:u w:val="single"/>
+        </w:rPr>
+        <w:t>Existing</w:t>
+      </w:r>
+      <w:r>
+        <w:rPr>
+          <w:u w:val="single"/>
+        </w:rPr>
+        <w:t>/Incoming</w:t>
+      </w:r>
+      <w:r>
+        <w:rPr>
+          <w:u w:val="single"/>
+        </w:rPr>
+        <w:t xml:space="preserve"> Data</w:t>
+      </w:r>
+    </w:p>
+    <w:p>
+      <w:pPr>
+        <w:pStyle w:val="ListParagraph"/>
+        <w:numPr>
+          <w:ilvl w:val="1"/>
+          <w:numId w:val="1"/>
+        </w:numPr>
+      </w:pPr>
+      <w:r>
+        <w:t xml:space="preserve">Suppose </w:t>
+      </w:r>
+      <w:r>
+        <w:t xml:space="preserve">we have a document in the database that has a ‘name’ and ‘price’ property as </w:t>
+      </w:r>
+      <w:proofErr w:type="gramStart"/>
+      <w:r>
+        <w:t>shown  below</w:t>
+      </w:r>
+      <w:proofErr w:type="gramEnd"/>
+      <w:r>
+        <w:t>:</w:t>
+      </w:r>
+    </w:p>
+    <w:p>
+      <w:pPr>
+        <w:pStyle w:val="ListParagraph"/>
+        <w:numPr>
+          <w:ilvl w:val="1"/>
+          <w:numId w:val="1"/>
+        </w:numPr>
+      </w:pPr>
+      <w:r>
+        <w:drawing>
+          <wp:inline distT="0" distB="0" distL="0" distR="0" wp14:anchorId="4CDE3020" wp14:editId="02E910BF">
+            <wp:extent cx="933580" cy="590632"/>
+            <wp:effectExtent l="0" t="0" r="0" b="0"/>
+            <wp:docPr id="72" name="Picture 72" descr="Chart&#10;&#10;Description automatically generated with medium confidence"/>
+            <wp:cNvGraphicFramePr>
+              <a:graphicFrameLocks xmlns:a="http://schemas.openxmlformats.org/drawingml/2006/main" noChangeAspect="1"/>
+            </wp:cNvGraphicFramePr>
+            <a:graphic xmlns:a="http://schemas.openxmlformats.org/drawingml/2006/main">
+              <a:graphicData uri="http://schemas.openxmlformats.org/drawingml/2006/picture">
+                <pic:pic xmlns:pic="http://schemas.openxmlformats.org/drawingml/2006/picture">
+                  <pic:nvPicPr>
+                    <pic:cNvPr id="72" name="Picture 72" descr="Chart&#10;&#10;Description automatically generated with medium confidence"/>
+                    <pic:cNvPicPr/>
+                  </pic:nvPicPr>
+                  <pic:blipFill>
+                    <a:blip r:embed="rId72"/>
+                    <a:stretch>
+                      <a:fillRect/>
+                    </a:stretch>
+                  </pic:blipFill>
+                  <pic:spPr>
+                    <a:xfrm>
+                      <a:off x="0" y="0"/>
+                      <a:ext cx="933580" cy="590632"/>
+                    </a:xfrm>
+                    <a:prstGeom prst="rect">
+                      <a:avLst/>
+                    </a:prstGeom>
+                  </pic:spPr>
+                </pic:pic>
+              </a:graphicData>
+            </a:graphic>
+          </wp:inline>
+        </w:drawing>
+      </w:r>
+    </w:p>
+    <w:p>
+      <w:pPr>
+        <w:pStyle w:val="ListParagraph"/>
+        <w:numPr>
+          <w:ilvl w:val="1"/>
+          <w:numId w:val="1"/>
+        </w:numPr>
+      </w:pPr>
+      <w:r>
+        <w:t>Suppose we want to read that document only if the price &gt; 10. To do so, we need to get the existing data within the document by saying ‘</w:t>
+      </w:r>
+      <w:proofErr w:type="spellStart"/>
+      <w:r>
+        <w:t>resource.data</w:t>
+      </w:r>
+      <w:proofErr w:type="spellEnd"/>
+      <w:r>
+        <w:t>’.</w:t>
+      </w:r>
+    </w:p>
+    <w:p>
+      <w:pPr>
+        <w:pStyle w:val="ListParagraph"/>
+        <w:numPr>
+          <w:ilvl w:val="1"/>
+          <w:numId w:val="1"/>
+        </w:numPr>
+      </w:pPr>
+      <w:r>
+        <w:drawing>
+          <wp:inline distT="0" distB="0" distL="0" distR="0" wp14:anchorId="64BD8CB2" wp14:editId="6F691F30">
+            <wp:extent cx="3533775" cy="2246344"/>
+            <wp:effectExtent l="0" t="0" r="0" b="1905"/>
+            <wp:docPr id="73" name="Picture 73" descr="Graphical user interface, text, application&#10;&#10;Description automatically generated"/>
+            <wp:cNvGraphicFramePr>
+              <a:graphicFrameLocks xmlns:a="http://schemas.openxmlformats.org/drawingml/2006/main" noChangeAspect="1"/>
+            </wp:cNvGraphicFramePr>
+            <a:graphic xmlns:a="http://schemas.openxmlformats.org/drawingml/2006/main">
+              <a:graphicData uri="http://schemas.openxmlformats.org/drawingml/2006/picture">
+                <pic:pic xmlns:pic="http://schemas.openxmlformats.org/drawingml/2006/picture">
+                  <pic:nvPicPr>
+                    <pic:cNvPr id="73" name="Picture 73" descr="Graphical user interface, text, application&#10;&#10;Description automatically generated"/>
+                    <pic:cNvPicPr/>
+                  </pic:nvPicPr>
+                  <pic:blipFill>
+                    <a:blip r:embed="rId73"/>
+                    <a:stretch>
+                      <a:fillRect/>
+                    </a:stretch>
+                  </pic:blipFill>
+                  <pic:spPr>
+                    <a:xfrm>
+                      <a:off x="0" y="0"/>
+                      <a:ext cx="3537186" cy="2248512"/>
+                    </a:xfrm>
+                    <a:prstGeom prst="rect">
+                      <a:avLst/>
+                    </a:prstGeom>
+                  </pic:spPr>
+                </pic:pic>
+              </a:graphicData>
+            </a:graphic>
+          </wp:inline>
+        </w:drawing>
+      </w:r>
+    </w:p>
+    <w:p>
+      <w:pPr>
+        <w:pStyle w:val="ListParagraph"/>
+        <w:numPr>
+          <w:ilvl w:val="1"/>
+          <w:numId w:val="1"/>
+        </w:numPr>
+      </w:pPr>
+      <w:r>
+        <w:t xml:space="preserve">Suppose we want to update a document in the database with a new ‘price’, but only if the new price is greater </w:t>
+      </w:r>
+      <w:r>
+        <w:t>than the existing price</w:t>
+      </w:r>
+      <w:r>
+        <w:t>. To</w:t>
+      </w:r>
+      <w:r>
+        <w:t xml:space="preserve"> do so, we need to get the </w:t>
+      </w:r>
+      <w:r>
+        <w:t>incoming</w:t>
+      </w:r>
+      <w:r>
+        <w:t xml:space="preserve"> data within the </w:t>
+      </w:r>
+      <w:r>
+        <w:t>request</w:t>
+      </w:r>
+      <w:r>
+        <w:t xml:space="preserve"> by saying ‘</w:t>
+      </w:r>
+      <w:proofErr w:type="spellStart"/>
+      <w:r>
+        <w:t>request.</w:t>
+      </w:r>
+      <w:r>
+        <w:t>resource.data</w:t>
+      </w:r>
+      <w:proofErr w:type="spellEnd"/>
+      <w:r>
+        <w:t>’.</w:t>
+      </w:r>
+    </w:p>
+    <w:p>
+      <w:pPr>
+        <w:pStyle w:val="ListParagraph"/>
+        <w:numPr>
+          <w:ilvl w:val="1"/>
+          <w:numId w:val="1"/>
+        </w:numPr>
+      </w:pPr>
+      <w:r>
+        <w:t>To get the existing data, we say ‘</w:t>
+      </w:r>
+      <w:proofErr w:type="spellStart"/>
+      <w:r>
+        <w:t>resource.data</w:t>
+      </w:r>
+      <w:proofErr w:type="spellEnd"/>
+      <w:r>
+        <w:t>’</w:t>
+      </w:r>
+    </w:p>
+    <w:p>
+      <w:pPr>
+        <w:pStyle w:val="ListParagraph"/>
+        <w:numPr>
+          <w:ilvl w:val="1"/>
+          <w:numId w:val="1"/>
+        </w:numPr>
+      </w:pPr>
+      <w:r>
+        <w:lastRenderedPageBreak/>
+        <w:t xml:space="preserve">To get the </w:t>
+      </w:r>
+      <w:r>
+        <w:t>incoming</w:t>
+      </w:r>
+      <w:r>
+        <w:t xml:space="preserve"> data, we say ‘</w:t>
+      </w:r>
+      <w:proofErr w:type="spellStart"/>
+      <w:r>
+        <w:t>request.</w:t>
+      </w:r>
+      <w:r>
+        <w:t>resource.data</w:t>
+      </w:r>
+      <w:proofErr w:type="spellEnd"/>
+      <w:r>
+        <w:t>’</w:t>
+      </w:r>
+    </w:p>
+    <w:p>
+      <w:pPr>
+        <w:pStyle w:val="ListParagraph"/>
+        <w:numPr>
+          <w:ilvl w:val="1"/>
+          <w:numId w:val="1"/>
+        </w:numPr>
+      </w:pPr>
+      <w:r>
+        <w:t xml:space="preserve">We might need existing data when you </w:t>
+      </w:r>
+      <w:proofErr w:type="gramStart"/>
+      <w:r>
+        <w:t>have to</w:t>
+      </w:r>
+      <w:proofErr w:type="gramEnd"/>
+      <w:r>
+        <w:t xml:space="preserve"> update the price of an item, but the price must be above some threshold.</w:t>
+      </w:r>
+    </w:p>
+    <w:p>
+      <w:pPr>
+        <w:pStyle w:val="ListParagraph"/>
+        <w:numPr>
+          <w:ilvl w:val="1"/>
+          <w:numId w:val="1"/>
+        </w:numPr>
+      </w:pPr>
+      <w:r>
+        <w:drawing>
+          <wp:inline distT="0" distB="0" distL="0" distR="0" wp14:anchorId="336CFCAC" wp14:editId="285C0F47">
+            <wp:extent cx="6333575" cy="2844244"/>
+            <wp:effectExtent l="0" t="0" r="0" b="0"/>
+            <wp:docPr id="74" name="Picture 74" descr="Graphical user interface, text, application&#10;&#10;Description automatically generated"/>
+            <wp:cNvGraphicFramePr>
+              <a:graphicFrameLocks xmlns:a="http://schemas.openxmlformats.org/drawingml/2006/main" noChangeAspect="1"/>
+            </wp:cNvGraphicFramePr>
+            <a:graphic xmlns:a="http://schemas.openxmlformats.org/drawingml/2006/main">
+              <a:graphicData uri="http://schemas.openxmlformats.org/drawingml/2006/picture">
+                <pic:pic xmlns:pic="http://schemas.openxmlformats.org/drawingml/2006/picture">
+                  <pic:nvPicPr>
+                    <pic:cNvPr id="74" name="Picture 74" descr="Graphical user interface, text, application&#10;&#10;Description automatically generated"/>
+                    <pic:cNvPicPr/>
+                  </pic:nvPicPr>
+                  <pic:blipFill>
+                    <a:blip r:embed="rId74"/>
+                    <a:stretch>
+                      <a:fillRect/>
+                    </a:stretch>
+                  </pic:blipFill>
+                  <pic:spPr>
+                    <a:xfrm>
+                      <a:off x="0" y="0"/>
+                      <a:ext cx="6358658" cy="2855508"/>
+                    </a:xfrm>
+                    <a:prstGeom prst="rect">
+                      <a:avLst/>
+                    </a:prstGeom>
+                  </pic:spPr>
+                </pic:pic>
+              </a:graphicData>
+            </a:graphic>
+          </wp:inline>
+        </w:drawing>
+      </w:r>
+    </w:p>
+    <w:p/>
+    <w:p>
+      <w:pPr>
+        <w:rPr>
+          <w:u w:val="single"/>
+        </w:rPr>
+      </w:pPr>
+      <w:r>
+        <w:rPr>
+          <w:u w:val="single"/>
+        </w:rPr>
+        <w:t>Role-based authorization</w:t>
+      </w:r>
+    </w:p>
+    <w:p>
+      <w:pPr>
+        <w:pStyle w:val="ListParagraph"/>
+        <w:numPr>
+          <w:ilvl w:val="0"/>
+          <w:numId w:val="1"/>
+        </w:numPr>
+      </w:pPr>
+      <w:r>
+        <w:t xml:space="preserve">Suppose we have the following </w:t>
+      </w:r>
+      <w:proofErr w:type="spellStart"/>
+      <w:r>
+        <w:t>firestore</w:t>
+      </w:r>
+      <w:proofErr w:type="spellEnd"/>
+      <w:r>
+        <w:t xml:space="preserve"> database:</w:t>
+      </w:r>
+    </w:p>
+    <w:p>
+      <w:pPr>
+        <w:pStyle w:val="ListParagraph"/>
+        <w:numPr>
+          <w:ilvl w:val="0"/>
+          <w:numId w:val="1"/>
+        </w:numPr>
+      </w:pPr>
+      <w:r>
+        <w:drawing>
+          <wp:inline distT="0" distB="0" distL="0" distR="0" wp14:anchorId="5C7B02E8" wp14:editId="367CF910">
+            <wp:extent cx="6438900" cy="1526258"/>
+            <wp:effectExtent l="0" t="0" r="0" b="0"/>
+            <wp:docPr id="75" name="Picture 75" descr="Graphical user interface, text, application&#10;&#10;Description automatically generated"/>
+            <wp:cNvGraphicFramePr>
+              <a:graphicFrameLocks xmlns:a="http://schemas.openxmlformats.org/drawingml/2006/main" noChangeAspect="1"/>
+            </wp:cNvGraphicFramePr>
+            <a:graphic xmlns:a="http://schemas.openxmlformats.org/drawingml/2006/main">
+              <a:graphicData uri="http://schemas.openxmlformats.org/drawingml/2006/picture">
+                <pic:pic xmlns:pic="http://schemas.openxmlformats.org/drawingml/2006/picture">
+                  <pic:nvPicPr>
+                    <pic:cNvPr id="75" name="Picture 75" descr="Graphical user interface, text, application&#10;&#10;Description automatically generated"/>
+                    <pic:cNvPicPr/>
+                  </pic:nvPicPr>
+                  <pic:blipFill>
+                    <a:blip r:embed="rId75"/>
+                    <a:stretch>
+                      <a:fillRect/>
+                    </a:stretch>
+                  </pic:blipFill>
+                  <pic:spPr>
+                    <a:xfrm>
+                      <a:off x="0" y="0"/>
+                      <a:ext cx="6450673" cy="1529049"/>
+                    </a:xfrm>
+                    <a:prstGeom prst="rect">
+                      <a:avLst/>
+                    </a:prstGeom>
+                  </pic:spPr>
+                </pic:pic>
+              </a:graphicData>
+            </a:graphic>
+          </wp:inline>
+        </w:drawing>
+      </w:r>
+    </w:p>
+    <w:p>
+      <w:pPr>
+        <w:pStyle w:val="ListParagraph"/>
+        <w:numPr>
+          <w:ilvl w:val="0"/>
+          <w:numId w:val="1"/>
+        </w:numPr>
+      </w:pPr>
+      <w:r>
+        <w:drawing>
+          <wp:inline distT="0" distB="0" distL="0" distR="0" wp14:anchorId="1F6F63E1" wp14:editId="2FD1FEBF">
+            <wp:extent cx="6467475" cy="1216245"/>
+            <wp:effectExtent l="0" t="0" r="0" b="3175"/>
+            <wp:docPr id="76" name="Picture 76" descr="Graphical user interface, application&#10;&#10;Description automatically generated"/>
+            <wp:cNvGraphicFramePr>
+              <a:graphicFrameLocks xmlns:a="http://schemas.openxmlformats.org/drawingml/2006/main" noChangeAspect="1"/>
+            </wp:cNvGraphicFramePr>
+            <a:graphic xmlns:a="http://schemas.openxmlformats.org/drawingml/2006/main">
+              <a:graphicData uri="http://schemas.openxmlformats.org/drawingml/2006/picture">
+                <pic:pic xmlns:pic="http://schemas.openxmlformats.org/drawingml/2006/picture">
+                  <pic:nvPicPr>
+                    <pic:cNvPr id="76" name="Picture 76" descr="Graphical user interface, application&#10;&#10;Description automatically generated"/>
+                    <pic:cNvPicPr/>
+                  </pic:nvPicPr>
+                  <pic:blipFill>
+                    <a:blip r:embed="rId76"/>
+                    <a:stretch>
+                      <a:fillRect/>
+                    </a:stretch>
+                  </pic:blipFill>
+                  <pic:spPr>
+                    <a:xfrm>
+                      <a:off x="0" y="0"/>
+                      <a:ext cx="6508816" cy="1224019"/>
+                    </a:xfrm>
+                    <a:prstGeom prst="rect">
+                      <a:avLst/>
+                    </a:prstGeom>
+                  </pic:spPr>
+                </pic:pic>
+              </a:graphicData>
+            </a:graphic>
+          </wp:inline>
+        </w:drawing>
+      </w:r>
+    </w:p>
+    <w:p>
+      <w:pPr>
+        <w:pStyle w:val="ListParagraph"/>
+        <w:numPr>
+          <w:ilvl w:val="0"/>
+          <w:numId w:val="1"/>
+        </w:numPr>
+      </w:pPr>
+      <w:r>
+        <w:t>Suppose we want only users with a role of ‘reader’ to be able to read any document within the products collection. Suppose we want only users with a role of ‘admin’ to be able to write to any document within the products.</w:t>
+      </w:r>
+    </w:p>
+    <w:p>
+      <w:pPr>
+        <w:pStyle w:val="ListParagraph"/>
+        <w:numPr>
+          <w:ilvl w:val="0"/>
+          <w:numId w:val="1"/>
+        </w:numPr>
+      </w:pPr>
+      <w:r>
+        <w:lastRenderedPageBreak/>
+        <w:drawing>
+          <wp:inline distT="0" distB="0" distL="0" distR="0" wp14:anchorId="4EF70F91" wp14:editId="771D009E">
+            <wp:extent cx="6563641" cy="2591162"/>
+            <wp:effectExtent l="0" t="0" r="0" b="0"/>
+            <wp:docPr id="77" name="Picture 77" descr="Graphical user interface, text, application&#10;&#10;Description automatically generated"/>
+            <wp:cNvGraphicFramePr>
+              <a:graphicFrameLocks xmlns:a="http://schemas.openxmlformats.org/drawingml/2006/main" noChangeAspect="1"/>
+            </wp:cNvGraphicFramePr>
+            <a:graphic xmlns:a="http://schemas.openxmlformats.org/drawingml/2006/main">
+              <a:graphicData uri="http://schemas.openxmlformats.org/drawingml/2006/picture">
+                <pic:pic xmlns:pic="http://schemas.openxmlformats.org/drawingml/2006/picture">
+                  <pic:nvPicPr>
+                    <pic:cNvPr id="77" name="Picture 77" descr="Graphical user interface, text, application&#10;&#10;Description automatically generated"/>
+                    <pic:cNvPicPr/>
+                  </pic:nvPicPr>
+                  <pic:blipFill>
+                    <a:blip r:embed="rId77"/>
+                    <a:stretch>
+                      <a:fillRect/>
+                    </a:stretch>
+                  </pic:blipFill>
+                  <pic:spPr>
+                    <a:xfrm>
+                      <a:off x="0" y="0"/>
+                      <a:ext cx="6563641" cy="2591162"/>
+                    </a:xfrm>
+                    <a:prstGeom prst="rect">
+                      <a:avLst/>
+                    </a:prstGeom>
+                  </pic:spPr>
+                </pic:pic>
+              </a:graphicData>
+            </a:graphic>
+          </wp:inline>
+        </w:drawing>
+      </w:r>
+    </w:p>
+    <w:p>
+      <w:pPr>
+        <w:pStyle w:val="ListParagraph"/>
+        <w:numPr>
+          <w:ilvl w:val="0"/>
+          <w:numId w:val="1"/>
+        </w:numPr>
+      </w:pPr>
+      <w:r>
+        <w:t xml:space="preserve">Then the security rules would look like the above. The </w:t>
+      </w:r>
+      <w:proofErr w:type="spellStart"/>
+      <w:r>
+        <w:t>getUserData</w:t>
+      </w:r>
+      <w:proofErr w:type="spellEnd"/>
+      <w:r>
+        <w:t xml:space="preserve"> makes use of the get keyword. The get keyword </w:t>
+      </w:r>
+      <w:r>
+        <w:t xml:space="preserve">points to </w:t>
+      </w:r>
+      <w:r>
+        <w:t>a given document based on its absolute path.</w:t>
+      </w:r>
+      <w:r>
+        <w:t xml:space="preserve"> We write out the path like normal, but we replace wild card paths of {</w:t>
+      </w:r>
+      <w:proofErr w:type="spellStart"/>
+      <w:r>
+        <w:t>wildCardExample</w:t>
+      </w:r>
+      <w:proofErr w:type="spellEnd"/>
+      <w:r>
+        <w:t>} with $(</w:t>
+      </w:r>
+      <w:proofErr w:type="spellStart"/>
+      <w:r>
+        <w:t>wildCardExample</w:t>
+      </w:r>
+      <w:proofErr w:type="spellEnd"/>
+      <w:r>
+        <w:t xml:space="preserve">). The .data method added at the end reads the data within that document. </w:t>
+      </w:r>
+      <w:proofErr w:type="gramStart"/>
+      <w:r>
+        <w:t>So</w:t>
+      </w:r>
+      <w:proofErr w:type="gramEnd"/>
+      <w:r>
+        <w:t xml:space="preserve"> the </w:t>
+      </w:r>
+      <w:proofErr w:type="spellStart"/>
+      <w:r>
+        <w:t>getUserData</w:t>
+      </w:r>
+      <w:proofErr w:type="spellEnd"/>
+      <w:r>
+        <w:t xml:space="preserve"> returns the data within a given user’s document.</w:t>
+      </w:r>
+    </w:p>
+    <w:p>
+      <w:pPr>
+        <w:pStyle w:val="ListParagraph"/>
+        <w:numPr>
+          <w:ilvl w:val="0"/>
+          <w:numId w:val="1"/>
+        </w:numPr>
+      </w:pPr>
+      <w:r>
+        <w:t xml:space="preserve">We then user the </w:t>
+      </w:r>
+      <w:proofErr w:type="spellStart"/>
+      <w:r>
+        <w:t>getUserData</w:t>
+      </w:r>
+      <w:proofErr w:type="spellEnd"/>
+      <w:r>
+        <w:t xml:space="preserve"> function in the security rules to saying if the user has a role of reader, then they can read any product within the product collection. We also say that if </w:t>
+      </w:r>
+      <w:r>
+        <w:t xml:space="preserve">the user has a role of </w:t>
+      </w:r>
+      <w:r>
+        <w:t>admin</w:t>
+      </w:r>
+      <w:r>
+        <w:t>, then they can read any product within the product collection.</w:t>
+      </w:r>
+    </w:p>
+    <w:p>
+      <w:pPr>
+        <w:pStyle w:val="ListParagraph"/>
+        <w:numPr>
+          <w:ilvl w:val="0"/>
+          <w:numId w:val="1"/>
+        </w:numPr>
+      </w:pPr>
+      <w:r>
+        <w:t>Ex:</w:t>
+      </w:r>
+    </w:p>
+    <w:p>
+      <w:pPr>
+        <w:pStyle w:val="ListParagraph"/>
+        <w:numPr>
+          <w:ilvl w:val="0"/>
+          <w:numId w:val="1"/>
+        </w:numPr>
+      </w:pPr>
+      <w:r>
+        <w:drawing>
+          <wp:inline distT="0" distB="0" distL="0" distR="0" wp14:anchorId="5567C793" wp14:editId="72F5B776">
+            <wp:extent cx="6038850" cy="2480402"/>
+            <wp:effectExtent l="0" t="0" r="0" b="0"/>
+            <wp:docPr id="78" name="Picture 78" descr="Graphical user interface, text, application&#10;&#10;Description automatically generated"/>
+            <wp:cNvGraphicFramePr>
+              <a:graphicFrameLocks xmlns:a="http://schemas.openxmlformats.org/drawingml/2006/main" noChangeAspect="1"/>
+            </wp:cNvGraphicFramePr>
+            <a:graphic xmlns:a="http://schemas.openxmlformats.org/drawingml/2006/main">
+              <a:graphicData uri="http://schemas.openxmlformats.org/drawingml/2006/picture">
+                <pic:pic xmlns:pic="http://schemas.openxmlformats.org/drawingml/2006/picture">
+                  <pic:nvPicPr>
+                    <pic:cNvPr id="78" name="Picture 78" descr="Graphical user interface, text, application&#10;&#10;Description automatically generated"/>
+                    <pic:cNvPicPr/>
+                  </pic:nvPicPr>
+                  <pic:blipFill>
+                    <a:blip r:embed="rId78"/>
+                    <a:stretch>
+                      <a:fillRect/>
+                    </a:stretch>
+                  </pic:blipFill>
+                  <pic:spPr>
+                    <a:xfrm>
+                      <a:off x="0" y="0"/>
+                      <a:ext cx="6050137" cy="2485038"/>
+                    </a:xfrm>
+                    <a:prstGeom prst="rect">
+                      <a:avLst/>
+                    </a:prstGeom>
+                  </pic:spPr>
+                </pic:pic>
+              </a:graphicData>
+            </a:graphic>
+          </wp:inline>
+        </w:drawing>
+      </w:r>
+    </w:p>
+    <w:p>
+      <w:pPr>
+        <w:pStyle w:val="ListParagraph"/>
+        <w:numPr>
+          <w:ilvl w:val="0"/>
+          <w:numId w:val="1"/>
+        </w:numPr>
+      </w:pPr>
+      <w:r>
+        <w:t xml:space="preserve">Since the user is not authenticated, there the </w:t>
+      </w:r>
+      <w:proofErr w:type="spellStart"/>
+      <w:r>
+        <w:t>getUserData</w:t>
+      </w:r>
+      <w:proofErr w:type="spellEnd"/>
+      <w:r>
+        <w:t xml:space="preserve"> function cannot locate a document since </w:t>
+      </w:r>
+      <w:proofErr w:type="spellStart"/>
+      <w:r>
+        <w:t>request.auth.uid</w:t>
+      </w:r>
+      <w:proofErr w:type="spellEnd"/>
+      <w:r>
+        <w:t xml:space="preserve"> is null</w:t>
+      </w:r>
+    </w:p>
+    <w:p>
+      <w:pPr>
+        <w:pStyle w:val="ListParagraph"/>
+        <w:numPr>
+          <w:ilvl w:val="0"/>
+          <w:numId w:val="1"/>
+        </w:numPr>
+      </w:pPr>
+      <w:r>
+        <w:t xml:space="preserve">However, if we try to make the same get request, but this time log in with a user with id of </w:t>
+      </w:r>
+      <w:r>
+        <w:t>GqQ5wmAt1GervwmQZVdDqY1PSsK2</w:t>
+      </w:r>
+      <w:r>
+        <w:t>, then we get the following:</w:t>
+      </w:r>
+    </w:p>
+    <w:p>
+      <w:pPr>
+        <w:pStyle w:val="ListParagraph"/>
+        <w:numPr>
+          <w:ilvl w:val="0"/>
+          <w:numId w:val="1"/>
+        </w:numPr>
+      </w:pPr>
+      <w:r>
+        <w:lastRenderedPageBreak/>
+        <w:drawing>
+          <wp:inline distT="0" distB="0" distL="0" distR="0" wp14:anchorId="714A8602" wp14:editId="203708D4">
+            <wp:extent cx="6111091" cy="2171700"/>
+            <wp:effectExtent l="0" t="0" r="4445" b="0"/>
+            <wp:docPr id="79" name="Picture 79" descr="Graphical user interface, text, application&#10;&#10;Description automatically generated"/>
+            <wp:cNvGraphicFramePr>
+              <a:graphicFrameLocks xmlns:a="http://schemas.openxmlformats.org/drawingml/2006/main" noChangeAspect="1"/>
+            </wp:cNvGraphicFramePr>
+            <a:graphic xmlns:a="http://schemas.openxmlformats.org/drawingml/2006/main">
+              <a:graphicData uri="http://schemas.openxmlformats.org/drawingml/2006/picture">
+                <pic:pic xmlns:pic="http://schemas.openxmlformats.org/drawingml/2006/picture">
+                  <pic:nvPicPr>
+                    <pic:cNvPr id="79" name="Picture 79" descr="Graphical user interface, text, application&#10;&#10;Description automatically generated"/>
+                    <pic:cNvPicPr/>
+                  </pic:nvPicPr>
+                  <pic:blipFill>
+                    <a:blip r:embed="rId79"/>
+                    <a:stretch>
+                      <a:fillRect/>
+                    </a:stretch>
+                  </pic:blipFill>
+                  <pic:spPr>
+                    <a:xfrm>
+                      <a:off x="0" y="0"/>
+                      <a:ext cx="6131104" cy="2178812"/>
+                    </a:xfrm>
+                    <a:prstGeom prst="rect">
+                      <a:avLst/>
+                    </a:prstGeom>
+                  </pic:spPr>
+                </pic:pic>
+              </a:graphicData>
+            </a:graphic>
+          </wp:inline>
+        </w:drawing>
+      </w:r>
+    </w:p>
+    <w:p>
+      <w:pPr>
+        <w:pStyle w:val="ListParagraph"/>
+        <w:numPr>
+          <w:ilvl w:val="0"/>
+          <w:numId w:val="1"/>
+        </w:numPr>
+      </w:pPr>
+      <w:r>
+        <w:t xml:space="preserve">This is because in our </w:t>
+      </w:r>
+      <w:proofErr w:type="spellStart"/>
+      <w:r>
+        <w:t>firestore</w:t>
+      </w:r>
+      <w:proofErr w:type="spellEnd"/>
+      <w:r>
+        <w:t xml:space="preserve">, there was a </w:t>
+      </w:r>
+      <w:proofErr w:type="gramStart"/>
+      <w:r>
+        <w:t>users</w:t>
+      </w:r>
+      <w:proofErr w:type="gramEnd"/>
+      <w:r>
+        <w:t xml:space="preserve"> collection with a document inside it. That document’s path was /users/</w:t>
+      </w:r>
+      <w:r>
+        <w:t xml:space="preserve"> </w:t>
+      </w:r>
+      <w:r>
+        <w:t>GqQ5wmAt1GervwmQZVdDqY1PSsK2</w:t>
+      </w:r>
+      <w:r>
+        <w:t xml:space="preserve">. Since </w:t>
+      </w:r>
+      <w:r>
+        <w:t>GqQ5wmAt1GervwmQZVdDqY1PSsK2</w:t>
+      </w:r>
+      <w:r>
+        <w:t xml:space="preserve"> was the </w:t>
+      </w:r>
+      <w:proofErr w:type="spellStart"/>
+      <w:r>
+        <w:t>uid</w:t>
+      </w:r>
+      <w:proofErr w:type="spellEnd"/>
+      <w:r>
+        <w:t xml:space="preserve"> of the user that made the get request, we are able to go to the /users/</w:t>
+      </w:r>
+      <w:r>
+        <w:t xml:space="preserve"> </w:t>
+      </w:r>
+      <w:r>
+        <w:t>GqQ5wmAt1GervwmQZVdDqY1PSsK2</w:t>
+      </w:r>
+      <w:r>
+        <w:t xml:space="preserve"> document and read its data which is displayed to the right (the return value of </w:t>
+      </w:r>
+      <w:proofErr w:type="spellStart"/>
+      <w:proofErr w:type="gramStart"/>
+      <w:r>
+        <w:t>getUserData</w:t>
+      </w:r>
+      <w:proofErr w:type="spellEnd"/>
+      <w:r>
+        <w:t>(</w:t>
+      </w:r>
+      <w:proofErr w:type="gramEnd"/>
+      <w:r>
+        <w:t xml:space="preserve">)). We then check its ‘reader’ status which is </w:t>
+      </w:r>
+      <w:proofErr w:type="gramStart"/>
+      <w:r>
+        <w:t>true</w:t>
+      </w:r>
+      <w:proofErr w:type="gramEnd"/>
+      <w:r>
+        <w:t xml:space="preserve"> so we successfully read the data within the /product/</w:t>
+      </w:r>
+      <w:r>
+        <w:t>G9XCEcM54qRJOOYcE08G</w:t>
+      </w:r>
+      <w:r>
+        <w:t xml:space="preserve"> document.</w:t>
+      </w:r>
+    </w:p>
+    <w:p>
+      <w:pPr>
+        <w:pStyle w:val="ListParagraph"/>
+        <w:numPr>
+          <w:ilvl w:val="0"/>
+          <w:numId w:val="1"/>
+        </w:numPr>
+      </w:pPr>
+      <w:r>
+        <w:t xml:space="preserve">Note that if we continue with this example but try to write to the </w:t>
+      </w:r>
+      <w:r>
+        <w:t>/product/</w:t>
+      </w:r>
+      <w:r>
+        <w:t>G9XCEcM54qRJOOYcE08G</w:t>
+      </w:r>
+      <w:r>
+        <w:t xml:space="preserve"> document, we get an error since the user with </w:t>
+      </w:r>
+      <w:proofErr w:type="spellStart"/>
+      <w:r>
+        <w:t>uid</w:t>
+      </w:r>
+      <w:proofErr w:type="spellEnd"/>
+      <w:r>
+        <w:t xml:space="preserve"> of </w:t>
+      </w:r>
+      <w:r>
+        <w:t>G9XCEcM54qRJOOYcE08G</w:t>
+      </w:r>
+      <w:r>
+        <w:t xml:space="preserve"> does not have admin privileges.</w:t>
+      </w:r>
+    </w:p>
+    <w:p/>
+    <w:p>
+      <w:pPr>
+        <w:rPr>
+          <w:u w:val="single"/>
+        </w:rPr>
+      </w:pPr>
+      <w:r>
+        <w:rPr>
+          <w:u w:val="single"/>
+        </w:rPr>
+        <w:t xml:space="preserve">Time </w:t>
+      </w:r>
+    </w:p>
+    <w:p>
+      <w:pPr>
+        <w:pStyle w:val="ListParagraph"/>
+        <w:numPr>
+          <w:ilvl w:val="0"/>
+          <w:numId w:val="1"/>
+        </w:numPr>
+      </w:pPr>
+      <w:r>
+        <w:t xml:space="preserve">Suppose we want a document to be changed a limited number of times </w:t>
+      </w:r>
+      <w:proofErr w:type="gramStart"/>
+      <w:r>
+        <w:t>in a given</w:t>
+      </w:r>
+      <w:proofErr w:type="gramEnd"/>
+      <w:r>
+        <w:t xml:space="preserve"> time frame, say 1 time a minute. Then we can do the following:</w:t>
+      </w:r>
+    </w:p>
+    <w:p>
+      <w:pPr>
+        <w:pStyle w:val="ListParagraph"/>
+        <w:numPr>
+          <w:ilvl w:val="0"/>
+          <w:numId w:val="1"/>
+        </w:numPr>
+      </w:pPr>
+      <w:r>
+        <w:drawing>
+          <wp:inline distT="0" distB="0" distL="0" distR="0" wp14:anchorId="6D708CC9" wp14:editId="40D03DBF">
+            <wp:extent cx="6267450" cy="1485618"/>
+            <wp:effectExtent l="0" t="0" r="0" b="635"/>
+            <wp:docPr id="81" name="Picture 81" descr="Graphical user interface, text, application&#10;&#10;Description automatically generated"/>
+            <wp:cNvGraphicFramePr>
+              <a:graphicFrameLocks xmlns:a="http://schemas.openxmlformats.org/drawingml/2006/main" noChangeAspect="1"/>
+            </wp:cNvGraphicFramePr>
+            <a:graphic xmlns:a="http://schemas.openxmlformats.org/drawingml/2006/main">
+              <a:graphicData uri="http://schemas.openxmlformats.org/drawingml/2006/picture">
+                <pic:pic xmlns:pic="http://schemas.openxmlformats.org/drawingml/2006/picture">
+                  <pic:nvPicPr>
+                    <pic:cNvPr id="81" name="Picture 81" descr="Graphical user interface, text, application&#10;&#10;Description automatically generated"/>
+                    <pic:cNvPicPr/>
+                  </pic:nvPicPr>
+                  <pic:blipFill>
+                    <a:blip r:embed="rId80"/>
+                    <a:stretch>
+                      <a:fillRect/>
+                    </a:stretch>
+                  </pic:blipFill>
+                  <pic:spPr>
+                    <a:xfrm>
+                      <a:off x="0" y="0"/>
+                      <a:ext cx="6277873" cy="1488089"/>
+                    </a:xfrm>
+                    <a:prstGeom prst="rect">
+                      <a:avLst/>
+                    </a:prstGeom>
+                  </pic:spPr>
+                </pic:pic>
+              </a:graphicData>
+            </a:graphic>
+          </wp:inline>
+        </w:drawing>
+      </w:r>
+    </w:p>
+    <w:p>
+      <w:pPr>
+        <w:pStyle w:val="ListParagraph"/>
+        <w:numPr>
+          <w:ilvl w:val="0"/>
+          <w:numId w:val="1"/>
+        </w:numPr>
+      </w:pPr>
+      <w:r>
+        <w:t xml:space="preserve">Note </w:t>
+      </w:r>
+      <w:proofErr w:type="gramStart"/>
+      <w:r>
+        <w:t>in order to</w:t>
+      </w:r>
+      <w:proofErr w:type="gramEnd"/>
+      <w:r>
+        <w:t xml:space="preserve"> do the above, the document must have a ‘</w:t>
+      </w:r>
+      <w:proofErr w:type="spellStart"/>
+      <w:r>
+        <w:t>createdAt</w:t>
+      </w:r>
+      <w:proofErr w:type="spellEnd"/>
+      <w:r>
+        <w:t xml:space="preserve">’ property. </w:t>
+      </w:r>
+    </w:p>
+    <w:p/>
+    <w:p>
+      <w:pPr>
+        <w:rPr>
+          <w:u w:val="single"/>
+        </w:rPr>
+      </w:pPr>
+      <w:r>
+        <w:rPr>
+          <w:u w:val="single"/>
+        </w:rPr>
+        <w:t>Other Security Stuff</w:t>
+      </w:r>
+    </w:p>
+    <w:p>
+      <w:pPr>
+        <w:pStyle w:val="ListParagraph"/>
+        <w:numPr>
+          <w:ilvl w:val="0"/>
+          <w:numId w:val="1"/>
+        </w:numPr>
+      </w:pPr>
+      <w:r>
+        <w:lastRenderedPageBreak/>
+        <w:t>Note that to test these security rules, we can use the Rules playground</w:t>
+      </w:r>
+      <w:r>
+        <w:drawing>
+          <wp:inline distT="0" distB="0" distL="0" distR="0" wp14:anchorId="5F9F9AEC" wp14:editId="40777794">
+            <wp:extent cx="5829300" cy="2591340"/>
+            <wp:effectExtent l="0" t="0" r="0" b="0"/>
+            <wp:docPr id="66" name="Picture 66" descr="Graphical user interface, text, application&#10;&#10;Description automatically generated"/>
+            <wp:cNvGraphicFramePr>
+              <a:graphicFrameLocks xmlns:a="http://schemas.openxmlformats.org/drawingml/2006/main" noChangeAspect="1"/>
+            </wp:cNvGraphicFramePr>
+            <a:graphic xmlns:a="http://schemas.openxmlformats.org/drawingml/2006/main">
+              <a:graphicData uri="http://schemas.openxmlformats.org/drawingml/2006/picture">
+                <pic:pic xmlns:pic="http://schemas.openxmlformats.org/drawingml/2006/picture">
+                  <pic:nvPicPr>
+                    <pic:cNvPr id="66" name="Picture 66" descr="Graphical user interface, text, application&#10;&#10;Description automatically generated"/>
+                    <pic:cNvPicPr/>
+                  </pic:nvPicPr>
+                  <pic:blipFill>
+                    <a:blip r:embed="rId81"/>
+                    <a:stretch>
+                      <a:fillRect/>
+                    </a:stretch>
+                  </pic:blipFill>
+                  <pic:spPr>
+                    <a:xfrm>
+                      <a:off x="0" y="0"/>
+                      <a:ext cx="5836167" cy="2594393"/>
+                    </a:xfrm>
+                    <a:prstGeom prst="rect">
+                      <a:avLst/>
+                    </a:prstGeom>
+                  </pic:spPr>
+                </pic:pic>
+              </a:graphicData>
+            </a:graphic>
+          </wp:inline>
+        </w:drawing>
+      </w:r>
+    </w:p>
+    <w:p>
+      <w:pPr>
+        <w:pStyle w:val="ListParagraph"/>
+        <w:numPr>
+          <w:ilvl w:val="0"/>
+          <w:numId w:val="1"/>
+        </w:numPr>
+      </w:pPr>
+      <w:r>
         <w:rPr>
           <w:noProof/>
         </w:rPr>
@@ -5421,7 +8965,7 @@
                     <pic:cNvPicPr/>
                   </pic:nvPicPr>
                   <pic:blipFill>
-                    <a:blip r:embed="rId62"/>
+                    <a:blip r:embed="rId82"/>
                     <a:stretch>
                       <a:fillRect/>
                     </a:stretch>
@@ -5470,7 +9014,7 @@
                     <pic:cNvPicPr/>
                   </pic:nvPicPr>
                   <pic:blipFill>
-                    <a:blip r:embed="rId63"/>
+                    <a:blip r:embed="rId83"/>
                     <a:stretch>
                       <a:fillRect/>
                     </a:stretch>
@@ -5519,7 +9063,7 @@
                     <pic:cNvPicPr/>
                   </pic:nvPicPr>
                   <pic:blipFill>
-                    <a:blip r:embed="rId64"/>
+                    <a:blip r:embed="rId84"/>
                     <a:stretch>
                       <a:fillRect/>
                     </a:stretch>
@@ -5554,7 +9098,7 @@
 </file>
 
 <file path=word/numbering.xml><?xml version="1.0" encoding="utf-8"?>
-<w:numbering xmlns:wpc="http://schemas.microsoft.com/office/word/2010/wordprocessingCanvas" xmlns:cx="http://schemas.microsoft.com/office/drawing/2014/chartex" xmlns:cx1="http://schemas.microsoft.com/office/drawing/2015/9/8/chartex" xmlns:cx2="http://schemas.microsoft.com/office/drawing/2015/10/21/chartex" xmlns:cx3="http://schemas.microsoft.com/office/drawing/2016/5/9/chartex" xmlns:cx4="http://schemas.microsoft.com/office/drawing/2016/5/10/chartex" xmlns:cx5="http://schemas.microsoft.com/office/drawing/2016/5/11/chartex" xmlns:cx6="http://schemas.microsoft.com/office/drawing/2016/5/12/chartex" xmlns:cx7="http://schemas.microsoft.com/office/drawing/2016/5/13/chartex" xmlns:cx8="http://schemas.microsoft.com/office/drawing/2016/5/14/chartex" xmlns:mc="http://schemas.openxmlformats.org/markup-compatibility/2006" xmlns:aink="http://schemas.microsoft.com/office/drawing/2016/ink" xmlns:am3d="http://schemas.microsoft.com/office/drawing/2017/model3d" xmlns:o="urn:schemas-microsoft-com:office:office" xmlns:r="http://schemas.openxmlformats.org/officeDocument/2006/relationships" xmlns:m="http://schemas.openxmlformats.org/officeDocument/2006/math" xmlns:v="urn:schemas-microsoft-com:vml" xmlns:wp14="http://schemas.microsoft.com/office/word/2010/wordprocessingDrawing" xmlns:wp="http://schemas.openxmlformats.org/drawingml/2006/wordprocessingDrawing" xmlns:w10="urn:schemas-microsoft-com:office:word" xmlns:w="http://schemas.openxmlformats.org/wordprocessingml/2006/main" xmlns:w14="http://schemas.microsoft.com/office/word/2010/wordml" xmlns:w15="http://schemas.microsoft.com/office/word/2012/wordml" xmlns:w16cex="http://schemas.microsoft.com/office/word/2018/wordml/cex" xmlns:w16cid="http://schemas.microsoft.com/office/word/2016/wordml/cid" xmlns:w16="http://schemas.microsoft.com/office/word/2018/wordml" xmlns:w16sdtdh="http://schemas.microsoft.com/office/word/2020/wordml/sdtdatahash" xmlns:w16se="http://schemas.microsoft.com/office/word/2015/wordml/symex" xmlns:wpg="http://schemas.microsoft.com/office/word/2010/wordprocessingGroup" xmlns:wpi="http://schemas.microsoft.com/office/word/2010/wordprocessingInk" xmlns:wne="http://schemas.microsoft.com/office/word/2006/wordml" xmlns:wps="http://schemas.microsoft.com/office/word/2010/wordprocessingShape" mc:Ignorable="w14 w15 w16se w16cid w16 w16cex w16sdtdh wp14">
+<w:numbering xmlns:wpc="http://schemas.microsoft.com/office/word/2010/wordprocessingCanvas" xmlns:cx="http://schemas.microsoft.com/office/drawing/2014/chartex" xmlns:cx1="http://schemas.microsoft.com/office/drawing/2015/9/8/chartex" xmlns:cx2="http://schemas.microsoft.com/office/drawing/2015/10/21/chartex" xmlns:cx3="http://schemas.microsoft.com/office/drawing/2016/5/9/chartex" xmlns:cx4="http://schemas.microsoft.com/office/drawing/2016/5/10/chartex" xmlns:cx5="http://schemas.microsoft.com/office/drawing/2016/5/11/chartex" xmlns:cx6="http://schemas.microsoft.com/office/drawing/2016/5/12/chartex" xmlns:cx7="http://schemas.microsoft.com/office/drawing/2016/5/13/chartex" xmlns:cx8="http://schemas.microsoft.com/office/drawing/2016/5/14/chartex" xmlns:mc="http://schemas.openxmlformats.org/markup-compatibility/2006" xmlns:aink="http://schemas.microsoft.com/office/drawing/2016/ink" xmlns:am3d="http://schemas.microsoft.com/office/drawing/2017/model3d" xmlns:o="urn:schemas-microsoft-com:office:office" xmlns:oel="http://schemas.microsoft.com/office/2019/extlst" xmlns:r="http://schemas.openxmlformats.org/officeDocument/2006/relationships" xmlns:m="http://schemas.openxmlformats.org/officeDocument/2006/math" xmlns:v="urn:schemas-microsoft-com:vml" xmlns:wp14="http://schemas.microsoft.com/office/word/2010/wordprocessingDrawing" xmlns:wp="http://schemas.openxmlformats.org/drawingml/2006/wordprocessingDrawing" xmlns:w10="urn:schemas-microsoft-com:office:word" xmlns:w="http://schemas.openxmlformats.org/wordprocessingml/2006/main" xmlns:w14="http://schemas.microsoft.com/office/word/2010/wordml" xmlns:w15="http://schemas.microsoft.com/office/word/2012/wordml" xmlns:w16cex="http://schemas.microsoft.com/office/word/2018/wordml/cex" xmlns:w16cid="http://schemas.microsoft.com/office/word/2016/wordml/cid" xmlns:w16="http://schemas.microsoft.com/office/word/2018/wordml" xmlns:w16sdtdh="http://schemas.microsoft.com/office/word/2020/wordml/sdtdatahash" xmlns:w16se="http://schemas.microsoft.com/office/word/2015/wordml/symex" xmlns:wpg="http://schemas.microsoft.com/office/word/2010/wordprocessingGroup" xmlns:wpi="http://schemas.microsoft.com/office/word/2010/wordprocessingInk" xmlns:wne="http://schemas.microsoft.com/office/word/2006/wordml" xmlns:wps="http://schemas.microsoft.com/office/word/2010/wordprocessingShape" mc:Ignorable="w14 w15 w16se w16cid w16 w16cex w16sdtdh wp14">
   <w:abstractNum w:abstractNumId="0" w15:restartNumberingAfterBreak="0">
     <w:nsid w:val="6A6C0CE1"/>
     <w:multiLevelType w:val="hybridMultilevel"/>

</xml_diff>